<commit_message>
termine la introduccion y agregue para lo que sirve git
</commit_message>
<xml_diff>
--- a/intro/Informe de GIT.docx
+++ b/intro/Informe de GIT.docx
@@ -945,6 +945,380 @@
           <w:sz w:val="24"/>
           <w:szCs w:val="24"/>
         </w:rPr>
+        <w:t xml:space="preserve">Para que nos sirve </w:t>
+      </w:r>
+      <w:proofErr w:type="spellStart"/>
+      <w:r>
+        <w:rPr>
+          <w:sz w:val="24"/>
+          <w:szCs w:val="24"/>
+        </w:rPr>
+        <w:t>git</w:t>
+      </w:r>
+      <w:proofErr w:type="spellEnd"/>
+      <w:r>
+        <w:rPr>
+          <w:sz w:val="24"/>
+          <w:szCs w:val="24"/>
+        </w:rPr>
+        <w:t xml:space="preserve">? </w:t>
+      </w:r>
+    </w:p>
+    <w:p>
+      <w:pPr>
+        <w:spacing w:line="360" w:lineRule="auto"/>
+        <w:rPr>
+          <w:sz w:val="24"/>
+          <w:szCs w:val="24"/>
+        </w:rPr>
+      </w:pPr>
+      <w:r>
+        <w:rPr>
+          <w:sz w:val="24"/>
+          <w:szCs w:val="24"/>
+        </w:rPr>
+        <w:t>Un sistema de control de versiones nos va a servir para trabajar en equipo de una manera mucho más simple y optima cuando estamos desarrollando software.</w:t>
+      </w:r>
+    </w:p>
+    <w:p>
+      <w:pPr>
+        <w:spacing w:line="360" w:lineRule="auto"/>
+        <w:rPr>
+          <w:sz w:val="24"/>
+          <w:szCs w:val="24"/>
+        </w:rPr>
+      </w:pPr>
+      <w:r>
+        <w:rPr>
+          <w:sz w:val="24"/>
+          <w:szCs w:val="24"/>
+        </w:rPr>
+        <w:t xml:space="preserve">Con </w:t>
+      </w:r>
+      <w:proofErr w:type="spellStart"/>
+      <w:r>
+        <w:rPr>
+          <w:sz w:val="24"/>
+          <w:szCs w:val="24"/>
+        </w:rPr>
+        <w:t>Git</w:t>
+      </w:r>
+      <w:proofErr w:type="spellEnd"/>
+      <w:r>
+        <w:rPr>
+          <w:sz w:val="24"/>
+          <w:szCs w:val="24"/>
+        </w:rPr>
+        <w:t xml:space="preserve"> vamos a poder controlar todos los cambios que se hacen en nuestra aplicación y en nuestro código y vamos a tener control absoluto de todo lo que pasa en el código, pudiendo volver atrás en el tiempo, pudiendo abrir diferentes ramas de desarrollo, etc.</w:t>
+      </w:r>
+    </w:p>
+    <w:p>
+      <w:pPr>
+        <w:spacing w:line="360" w:lineRule="auto"/>
+        <w:rPr>
+          <w:sz w:val="24"/>
+          <w:szCs w:val="24"/>
+        </w:rPr>
+      </w:pPr>
+      <w:r>
+        <w:rPr>
+          <w:sz w:val="24"/>
+          <w:szCs w:val="24"/>
+        </w:rPr>
+        <w:t xml:space="preserve">Vamos a poder trabajar en equipo de una manera muy sencilla y optimizada, de forma que si tenemos dos o tres personas trabajando en ciertas funcionalidades del proyecto y nosotros podemos estar trabajando en nuestra parte del código. Cuando acabamos de desarrollar nuestro código, utilizamos </w:t>
+      </w:r>
+      <w:proofErr w:type="spellStart"/>
+      <w:r>
+        <w:rPr>
+          <w:sz w:val="24"/>
+          <w:szCs w:val="24"/>
+        </w:rPr>
+        <w:t>Git</w:t>
+      </w:r>
+      <w:proofErr w:type="spellEnd"/>
+      <w:r>
+        <w:rPr>
+          <w:sz w:val="24"/>
+          <w:szCs w:val="24"/>
+        </w:rPr>
+        <w:t xml:space="preserve"> para mezclar los cambios con los otros compañeros. De forma que el código se mezcla de manera perfecta sin generar ningún tipo de fallo y de forma rápida.</w:t>
+      </w:r>
+    </w:p>
+    <w:p>
+      <w:pPr>
+        <w:spacing w:line="360" w:lineRule="auto"/>
+        <w:rPr>
+          <w:sz w:val="24"/>
+          <w:szCs w:val="24"/>
+        </w:rPr>
+      </w:pPr>
+      <w:r>
+        <w:rPr>
+          <w:sz w:val="24"/>
+          <w:szCs w:val="24"/>
+        </w:rPr>
+        <w:lastRenderedPageBreak/>
+        <w:t xml:space="preserve">También nos va a proporcionar un listado de los </w:t>
+      </w:r>
+      <w:proofErr w:type="gramStart"/>
+      <w:r>
+        <w:rPr>
+          <w:sz w:val="24"/>
+          <w:szCs w:val="24"/>
+        </w:rPr>
+        <w:t>cambios(</w:t>
+      </w:r>
+      <w:proofErr w:type="spellStart"/>
+      <w:proofErr w:type="gramEnd"/>
+      <w:r>
+        <w:rPr>
+          <w:sz w:val="24"/>
+          <w:szCs w:val="24"/>
+        </w:rPr>
+        <w:t>commits</w:t>
+      </w:r>
+      <w:proofErr w:type="spellEnd"/>
+      <w:r>
+        <w:rPr>
+          <w:sz w:val="24"/>
+          <w:szCs w:val="24"/>
+        </w:rPr>
+        <w:t xml:space="preserve">) y podemos volver atrás en el tiempo a cualquiera de esos cambios o </w:t>
+      </w:r>
+      <w:proofErr w:type="spellStart"/>
+      <w:r>
+        <w:rPr>
+          <w:sz w:val="24"/>
+          <w:szCs w:val="24"/>
+        </w:rPr>
+        <w:t>commits</w:t>
+      </w:r>
+      <w:proofErr w:type="spellEnd"/>
+      <w:r>
+        <w:rPr>
+          <w:sz w:val="24"/>
+          <w:szCs w:val="24"/>
+        </w:rPr>
+        <w:t>.</w:t>
+      </w:r>
+    </w:p>
+    <w:p>
+      <w:pPr>
+        <w:spacing w:line="360" w:lineRule="auto"/>
+        <w:rPr>
+          <w:sz w:val="24"/>
+          <w:szCs w:val="24"/>
+        </w:rPr>
+      </w:pPr>
+    </w:p>
+    <w:p>
+      <w:pPr>
+        <w:spacing w:line="360" w:lineRule="auto"/>
+        <w:rPr>
+          <w:sz w:val="24"/>
+          <w:szCs w:val="24"/>
+        </w:rPr>
+      </w:pPr>
+      <w:r>
+        <w:rPr>
+          <w:sz w:val="24"/>
+          <w:szCs w:val="24"/>
+        </w:rPr>
+        <w:t>Además tendremos la posibilidad de trabajar con ramas de desarrollo, que nos van a permitir desarrollar cosas que divergen mucho del programa principal.</w:t>
+      </w:r>
+    </w:p>
+    <w:p>
+      <w:pPr>
+        <w:spacing w:line="360" w:lineRule="auto"/>
+        <w:rPr>
+          <w:sz w:val="24"/>
+          <w:szCs w:val="24"/>
+        </w:rPr>
+      </w:pPr>
+    </w:p>
+    <w:p>
+      <w:pPr>
+        <w:spacing w:line="360" w:lineRule="auto"/>
+        <w:rPr>
+          <w:sz w:val="24"/>
+          <w:szCs w:val="24"/>
+        </w:rPr>
+      </w:pPr>
+      <w:r>
+        <w:rPr>
+          <w:sz w:val="24"/>
+          <w:szCs w:val="24"/>
+        </w:rPr>
+        <w:t xml:space="preserve">Estas son las cosas más importantes que nos ofrece </w:t>
+      </w:r>
+      <w:proofErr w:type="spellStart"/>
+      <w:r>
+        <w:rPr>
+          <w:sz w:val="24"/>
+          <w:szCs w:val="24"/>
+        </w:rPr>
+        <w:t>Git</w:t>
+      </w:r>
+      <w:proofErr w:type="spellEnd"/>
+      <w:r>
+        <w:rPr>
+          <w:sz w:val="24"/>
+          <w:szCs w:val="24"/>
+        </w:rPr>
+        <w:t>, es una herramienta imprescindible para cualquier desarrollador en la actualidad.</w:t>
+      </w:r>
+    </w:p>
+    <w:p>
+      <w:pPr>
+        <w:spacing w:line="360" w:lineRule="auto"/>
+        <w:rPr>
+          <w:sz w:val="24"/>
+          <w:szCs w:val="24"/>
+        </w:rPr>
+      </w:pPr>
+    </w:p>
+    <w:p>
+      <w:pPr>
+        <w:spacing w:line="360" w:lineRule="auto"/>
+        <w:rPr>
+          <w:sz w:val="24"/>
+          <w:szCs w:val="24"/>
+        </w:rPr>
+      </w:pPr>
+    </w:p>
+    <w:p>
+      <w:pPr>
+        <w:spacing w:line="360" w:lineRule="auto"/>
+        <w:rPr>
+          <w:sz w:val="24"/>
+          <w:szCs w:val="24"/>
+        </w:rPr>
+      </w:pPr>
+    </w:p>
+    <w:p>
+      <w:pPr>
+        <w:spacing w:line="360" w:lineRule="auto"/>
+        <w:rPr>
+          <w:sz w:val="24"/>
+          <w:szCs w:val="24"/>
+        </w:rPr>
+      </w:pPr>
+    </w:p>
+    <w:p>
+      <w:pPr>
+        <w:spacing w:line="360" w:lineRule="auto"/>
+        <w:rPr>
+          <w:sz w:val="24"/>
+          <w:szCs w:val="24"/>
+        </w:rPr>
+      </w:pPr>
+    </w:p>
+    <w:p>
+      <w:pPr>
+        <w:spacing w:line="360" w:lineRule="auto"/>
+        <w:rPr>
+          <w:sz w:val="24"/>
+          <w:szCs w:val="24"/>
+        </w:rPr>
+      </w:pPr>
+    </w:p>
+    <w:p>
+      <w:pPr>
+        <w:spacing w:line="360" w:lineRule="auto"/>
+        <w:rPr>
+          <w:sz w:val="24"/>
+          <w:szCs w:val="24"/>
+        </w:rPr>
+      </w:pPr>
+    </w:p>
+    <w:p>
+      <w:pPr>
+        <w:spacing w:line="360" w:lineRule="auto"/>
+        <w:rPr>
+          <w:sz w:val="24"/>
+          <w:szCs w:val="24"/>
+        </w:rPr>
+      </w:pPr>
+    </w:p>
+    <w:p>
+      <w:pPr>
+        <w:spacing w:line="360" w:lineRule="auto"/>
+        <w:rPr>
+          <w:sz w:val="24"/>
+          <w:szCs w:val="24"/>
+        </w:rPr>
+      </w:pPr>
+    </w:p>
+    <w:p>
+      <w:pPr>
+        <w:spacing w:line="360" w:lineRule="auto"/>
+        <w:rPr>
+          <w:sz w:val="24"/>
+          <w:szCs w:val="24"/>
+        </w:rPr>
+      </w:pPr>
+    </w:p>
+    <w:p>
+      <w:pPr>
+        <w:spacing w:line="360" w:lineRule="auto"/>
+        <w:rPr>
+          <w:sz w:val="24"/>
+          <w:szCs w:val="24"/>
+        </w:rPr>
+      </w:pPr>
+    </w:p>
+    <w:p>
+      <w:pPr>
+        <w:spacing w:line="360" w:lineRule="auto"/>
+        <w:rPr>
+          <w:sz w:val="24"/>
+          <w:szCs w:val="24"/>
+        </w:rPr>
+      </w:pPr>
+    </w:p>
+    <w:p>
+      <w:pPr>
+        <w:spacing w:line="360" w:lineRule="auto"/>
+        <w:rPr>
+          <w:sz w:val="24"/>
+          <w:szCs w:val="24"/>
+        </w:rPr>
+      </w:pPr>
+    </w:p>
+    <w:p>
+      <w:pPr>
+        <w:spacing w:line="360" w:lineRule="auto"/>
+        <w:rPr>
+          <w:sz w:val="24"/>
+          <w:szCs w:val="24"/>
+        </w:rPr>
+      </w:pPr>
+    </w:p>
+    <w:p>
+      <w:pPr>
+        <w:spacing w:line="360" w:lineRule="auto"/>
+        <w:rPr>
+          <w:sz w:val="24"/>
+          <w:szCs w:val="24"/>
+        </w:rPr>
+      </w:pPr>
+    </w:p>
+    <w:p>
+      <w:pPr>
+        <w:spacing w:line="360" w:lineRule="auto"/>
+        <w:rPr>
+          <w:sz w:val="24"/>
+          <w:szCs w:val="24"/>
+        </w:rPr>
+      </w:pPr>
+      <w:bookmarkStart w:id="0" w:name="_GoBack"/>
+      <w:bookmarkEnd w:id="0"/>
+      <w:r>
+        <w:rPr>
+          <w:sz w:val="24"/>
+          <w:szCs w:val="24"/>
+        </w:rPr>
+        <w:lastRenderedPageBreak/>
         <w:t xml:space="preserve">Para arrancar a usar </w:t>
       </w:r>
       <w:proofErr w:type="spellStart"/>
@@ -1063,7 +1437,6 @@
           <w:noProof/>
           <w:lang w:eastAsia="es-AR"/>
         </w:rPr>
-        <w:lastRenderedPageBreak/>
         <w:drawing>
           <wp:inline distT="0" distB="0" distL="0" distR="0" wp14:anchorId="65951770" wp14:editId="23B10519">
             <wp:extent cx="5600700" cy="2848610"/>
@@ -1422,6 +1795,7 @@
           <w:sz w:val="24"/>
           <w:szCs w:val="24"/>
         </w:rPr>
+        <w:lastRenderedPageBreak/>
         <w:t>Que es un repositorio</w:t>
       </w:r>
       <w:proofErr w:type="gramStart"/>
@@ -1527,7 +1901,6 @@
           <w:sz w:val="24"/>
           <w:szCs w:val="24"/>
         </w:rPr>
-        <w:lastRenderedPageBreak/>
         <w:t>Inicializando un repositorio en un directorio existentes</w:t>
       </w:r>
     </w:p>
@@ -2008,6 +2381,7 @@
           <w:sz w:val="24"/>
           <w:szCs w:val="24"/>
         </w:rPr>
+        <w:lastRenderedPageBreak/>
         <w:t>Este comando muestra la lista de los archivos que se han cambiado junto con los archivos que están por ser añadidos o comprometidos.</w:t>
       </w:r>
     </w:p>
@@ -2088,25 +2462,18 @@
           <w:sz w:val="24"/>
           <w:szCs w:val="24"/>
         </w:rPr>
-        <w:t xml:space="preserve">e está trabajando. Por </w:t>
-      </w:r>
-      <w:proofErr w:type="spellStart"/>
-      <w:r>
-        <w:rPr>
-          <w:sz w:val="24"/>
-          <w:szCs w:val="24"/>
-        </w:rPr>
-        <w:t>ejemplo:</w:t>
-      </w:r>
-    </w:p>
-    <w:p>
-      <w:pPr>
-        <w:spacing w:line="360" w:lineRule="auto"/>
-        <w:rPr>
-          <w:sz w:val="24"/>
-          <w:szCs w:val="24"/>
-        </w:rPr>
-      </w:pPr>
+        <w:t>e está trabajando. Por ejemplo:</w:t>
+      </w:r>
+    </w:p>
+    <w:p>
+      <w:pPr>
+        <w:spacing w:line="360" w:lineRule="auto"/>
+        <w:rPr>
+          <w:sz w:val="24"/>
+          <w:szCs w:val="24"/>
+        </w:rPr>
+      </w:pPr>
+      <w:proofErr w:type="spellStart"/>
       <w:proofErr w:type="gramStart"/>
       <w:r>
         <w:rPr>
@@ -2170,7 +2537,6 @@
           <w:sz w:val="24"/>
           <w:szCs w:val="24"/>
         </w:rPr>
-        <w:lastRenderedPageBreak/>
         <w:t>-</w:t>
       </w:r>
       <w:proofErr w:type="spellStart"/>
@@ -2420,17 +2786,8 @@
           <w:sz w:val="24"/>
           <w:szCs w:val="24"/>
         </w:rPr>
-        <w:t xml:space="preserve"> se usa para conectar a un repositorio remoto. El siguiente comando muestra los repositorios remotos que están configurados </w:t>
-      </w:r>
-      <w:proofErr w:type="spellStart"/>
-      <w:r>
-        <w:rPr>
-          <w:sz w:val="24"/>
-          <w:szCs w:val="24"/>
-        </w:rPr>
-        <w:t>actualmente:</w:t>
-      </w:r>
-      <w:proofErr w:type="spellEnd"/>
+        <w:t xml:space="preserve"> se usa para conectar a un repositorio remoto. El siguiente comando muestra los repositorios remotos que están configurados actualmente:</w:t>
+      </w:r>
     </w:p>
     <w:p>
       <w:pPr>
@@ -2513,7 +2870,23 @@
           <w:sz w:val="24"/>
           <w:szCs w:val="24"/>
         </w:rPr>
-        <w:t xml:space="preserve"> y para que sirve</w:t>
+        <w:t xml:space="preserve"> y para </w:t>
+      </w:r>
+      <w:proofErr w:type="spellStart"/>
+      <w:r>
+        <w:rPr>
+          <w:sz w:val="24"/>
+          <w:szCs w:val="24"/>
+        </w:rPr>
+        <w:t>que</w:t>
+      </w:r>
+      <w:proofErr w:type="spellEnd"/>
+      <w:r>
+        <w:rPr>
+          <w:sz w:val="24"/>
+          <w:szCs w:val="24"/>
+        </w:rPr>
+        <w:t xml:space="preserve"> sirve</w:t>
       </w:r>
       <w:proofErr w:type="gramStart"/>
       <w:r>
@@ -2593,6 +2966,7 @@
           <w:sz w:val="24"/>
           <w:szCs w:val="24"/>
         </w:rPr>
+        <w:lastRenderedPageBreak/>
         <w:t>Las ramas nos pueden servir para muchos casos de uso. Por ejemplo, para  la creación de una funcionalidad que queramos integrar en un programa y para la cual no queremos que la rama principal se vea afectada</w:t>
       </w:r>
       <w:r>
@@ -2705,7 +3079,6 @@
           <w:sz w:val="24"/>
           <w:szCs w:val="24"/>
         </w:rPr>
-        <w:lastRenderedPageBreak/>
         <w:t>para</w:t>
       </w:r>
       <w:proofErr w:type="gramEnd"/>
@@ -2895,8 +3268,6 @@
           <w:szCs w:val="24"/>
         </w:rPr>
       </w:pPr>
-      <w:bookmarkStart w:id="0" w:name="_GoBack"/>
-      <w:bookmarkEnd w:id="0"/>
     </w:p>
     <w:p>
       <w:pPr>

</xml_diff>

<commit_message>
Subo los cambios del informe, agregue lo del issue tracking
</commit_message>
<xml_diff>
--- a/intro/Informe de GIT.docx
+++ b/intro/Informe de GIT.docx
@@ -1,6 +1,6 @@
 
 <file path=word/document.xml><?xml version="1.0" encoding="utf-8"?>
-<w:document xmlns:wpc="http://schemas.microsoft.com/office/word/2010/wordprocessingCanvas" xmlns:mc="http://schemas.openxmlformats.org/markup-compatibility/2006" xmlns:o="urn:schemas-microsoft-com:office:office" xmlns:r="http://schemas.openxmlformats.org/officeDocument/2006/relationships" xmlns:m="http://schemas.openxmlformats.org/officeDocument/2006/math" xmlns:v="urn:schemas-microsoft-com:vml" xmlns:wp14="http://schemas.microsoft.com/office/word/2010/wordprocessingDrawing" xmlns:wp="http://schemas.openxmlformats.org/drawingml/2006/wordprocessingDrawing" xmlns:w10="urn:schemas-microsoft-com:office:word" xmlns:w="http://schemas.openxmlformats.org/wordprocessingml/2006/main" xmlns:w14="http://schemas.microsoft.com/office/word/2010/wordml" xmlns:w15="http://schemas.microsoft.com/office/word/2012/wordml" xmlns:wpg="http://schemas.microsoft.com/office/word/2010/wordprocessingGroup" xmlns:wpi="http://schemas.microsoft.com/office/word/2010/wordprocessingInk" xmlns:wne="http://schemas.microsoft.com/office/word/2006/wordml" xmlns:wps="http://schemas.microsoft.com/office/word/2010/wordprocessingShape" mc:Ignorable="w14 w15 wp14">
+<w:document xmlns:wpc="http://schemas.microsoft.com/office/word/2010/wordprocessingCanvas" xmlns:mc="http://schemas.openxmlformats.org/markup-compatibility/2006" xmlns:o="urn:schemas-microsoft-com:office:office" xmlns:r="http://schemas.openxmlformats.org/officeDocument/2006/relationships" xmlns:m="http://schemas.openxmlformats.org/officeDocument/2006/math" xmlns:v="urn:schemas-microsoft-com:vml" xmlns:wp14="http://schemas.microsoft.com/office/word/2010/wordprocessingDrawing" xmlns:wp="http://schemas.openxmlformats.org/drawingml/2006/wordprocessingDrawing" xmlns:w10="urn:schemas-microsoft-com:office:word" xmlns:w="http://schemas.openxmlformats.org/wordprocessingml/2006/main" xmlns:w14="http://schemas.microsoft.com/office/word/2010/wordml" xmlns:wpg="http://schemas.microsoft.com/office/word/2010/wordprocessingGroup" xmlns:wpi="http://schemas.microsoft.com/office/word/2010/wordprocessingInk" xmlns:wne="http://schemas.microsoft.com/office/word/2006/wordml" xmlns:wps="http://schemas.microsoft.com/office/word/2010/wordprocessingShape" mc:Ignorable="w14 wp14">
   <w:body>
     <w:p>
       <w:pPr>
@@ -513,7 +513,7 @@
                     <pic:cNvPicPr/>
                   </pic:nvPicPr>
                   <pic:blipFill>
-                    <a:blip r:embed="rId7">
+                    <a:blip r:embed="rId8">
                       <a:extLst>
                         <a:ext uri="{28A0092B-C50C-407E-A947-70E740481C1C}">
                           <a14:useLocalDpi xmlns:a14="http://schemas.microsoft.com/office/drawing/2010/main" val="0"/>
@@ -1311,8 +1311,6 @@
           <w:szCs w:val="24"/>
         </w:rPr>
       </w:pPr>
-      <w:bookmarkStart w:id="0" w:name="_GoBack"/>
-      <w:bookmarkEnd w:id="0"/>
       <w:r>
         <w:rPr>
           <w:sz w:val="24"/>
@@ -1347,7 +1345,7 @@
           <w:szCs w:val="24"/>
         </w:rPr>
       </w:pPr>
-      <w:hyperlink r:id="rId8" w:history="1">
+      <w:hyperlink r:id="rId9" w:history="1">
         <w:r>
           <w:rPr>
             <w:rStyle w:val="Hipervnculo"/>
@@ -1453,7 +1451,7 @@
                     <pic:cNvPicPr/>
                   </pic:nvPicPr>
                   <pic:blipFill>
-                    <a:blip r:embed="rId9" cstate="print">
+                    <a:blip r:embed="rId10" cstate="print">
                       <a:extLst>
                         <a:ext uri="{28A0092B-C50C-407E-A947-70E740481C1C}">
                           <a14:useLocalDpi xmlns:a14="http://schemas.microsoft.com/office/drawing/2010/main" val="0"/>
@@ -2140,7 +2138,7 @@
         </w:rPr>
         <w:t xml:space="preserve"> clone </w:t>
       </w:r>
-      <w:hyperlink r:id="rId10" w:history="1">
+      <w:hyperlink r:id="rId11" w:history="1">
         <w:r>
           <w:rPr>
             <w:rStyle w:val="Hipervnculo"/>
@@ -2710,7 +2708,7 @@
         </w:rPr>
         <w:t xml:space="preserve">: Alex Hunter </w:t>
       </w:r>
-      <w:hyperlink r:id="rId11" w:history="1">
+      <w:hyperlink r:id="rId12" w:history="1">
         <w:r>
           <w:rPr>
             <w:rStyle w:val="Hipervnculo"/>
@@ -3259,15 +3257,352 @@
         </w:rPr>
         <w:t>&gt;</w:t>
       </w:r>
-    </w:p>
-    <w:p>
-      <w:pPr>
-        <w:spacing w:line="360" w:lineRule="auto"/>
-        <w:rPr>
-          <w:sz w:val="24"/>
-          <w:szCs w:val="24"/>
-        </w:rPr>
-      </w:pPr>
+      <w:r>
+        <w:rPr>
+          <w:sz w:val="24"/>
+          <w:szCs w:val="24"/>
+        </w:rPr>
+        <w:t>.</w:t>
+      </w:r>
+    </w:p>
+    <w:p>
+      <w:pPr>
+        <w:spacing w:line="360" w:lineRule="auto"/>
+        <w:rPr>
+          <w:sz w:val="24"/>
+          <w:szCs w:val="24"/>
+        </w:rPr>
+      </w:pPr>
+    </w:p>
+    <w:p>
+      <w:pPr>
+        <w:spacing w:line="360" w:lineRule="auto"/>
+        <w:rPr>
+          <w:sz w:val="24"/>
+          <w:szCs w:val="24"/>
+        </w:rPr>
+      </w:pPr>
+      <w:r>
+        <w:rPr>
+          <w:sz w:val="24"/>
+          <w:szCs w:val="24"/>
+        </w:rPr>
+        <w:t xml:space="preserve">Que es un </w:t>
+      </w:r>
+      <w:proofErr w:type="spellStart"/>
+      <w:r>
+        <w:rPr>
+          <w:sz w:val="24"/>
+          <w:szCs w:val="24"/>
+        </w:rPr>
+        <w:t>issue</w:t>
+      </w:r>
+      <w:proofErr w:type="spellEnd"/>
+      <w:r>
+        <w:rPr>
+          <w:sz w:val="24"/>
+          <w:szCs w:val="24"/>
+        </w:rPr>
+        <w:t xml:space="preserve"> </w:t>
+      </w:r>
+      <w:proofErr w:type="spellStart"/>
+      <w:r>
+        <w:rPr>
+          <w:sz w:val="24"/>
+          <w:szCs w:val="24"/>
+        </w:rPr>
+        <w:t>trackin</w:t>
+      </w:r>
+      <w:proofErr w:type="spellEnd"/>
+      <w:r>
+        <w:rPr>
+          <w:sz w:val="24"/>
+          <w:szCs w:val="24"/>
+        </w:rPr>
+        <w:t xml:space="preserve"> y para </w:t>
+      </w:r>
+      <w:proofErr w:type="spellStart"/>
+      <w:r>
+        <w:rPr>
+          <w:sz w:val="24"/>
+          <w:szCs w:val="24"/>
+        </w:rPr>
+        <w:t>que</w:t>
+      </w:r>
+      <w:proofErr w:type="spellEnd"/>
+      <w:r>
+        <w:rPr>
+          <w:sz w:val="24"/>
+          <w:szCs w:val="24"/>
+        </w:rPr>
+        <w:t xml:space="preserve"> sirve</w:t>
+      </w:r>
+      <w:proofErr w:type="gramStart"/>
+      <w:r>
+        <w:rPr>
+          <w:sz w:val="24"/>
+          <w:szCs w:val="24"/>
+        </w:rPr>
+        <w:t>?</w:t>
+      </w:r>
+      <w:proofErr w:type="gramEnd"/>
+    </w:p>
+    <w:p>
+      <w:pPr>
+        <w:spacing w:line="360" w:lineRule="auto"/>
+        <w:rPr>
+          <w:sz w:val="24"/>
+          <w:szCs w:val="24"/>
+        </w:rPr>
+      </w:pPr>
+      <w:r>
+        <w:rPr>
+          <w:sz w:val="24"/>
+          <w:szCs w:val="24"/>
+        </w:rPr>
+        <w:t xml:space="preserve">El </w:t>
+      </w:r>
+      <w:proofErr w:type="spellStart"/>
+      <w:r>
+        <w:rPr>
+          <w:sz w:val="24"/>
+          <w:szCs w:val="24"/>
+        </w:rPr>
+        <w:t>issue</w:t>
+      </w:r>
+      <w:proofErr w:type="spellEnd"/>
+      <w:r>
+        <w:rPr>
+          <w:sz w:val="24"/>
+          <w:szCs w:val="24"/>
+        </w:rPr>
+        <w:t xml:space="preserve"> tracking es un paquete de software que se encarga de administrar y mantener </w:t>
+      </w:r>
+      <w:proofErr w:type="spellStart"/>
+      <w:r>
+        <w:rPr>
+          <w:sz w:val="24"/>
+          <w:szCs w:val="24"/>
+        </w:rPr>
+        <w:t>issues</w:t>
+      </w:r>
+      <w:proofErr w:type="spellEnd"/>
+      <w:r>
+        <w:rPr>
+          <w:sz w:val="24"/>
+          <w:szCs w:val="24"/>
+        </w:rPr>
+        <w:t xml:space="preserve"> (problemas o incidentes), según van surgiendo</w:t>
+      </w:r>
+      <w:r>
+        <w:rPr>
+          <w:sz w:val="24"/>
+          <w:szCs w:val="24"/>
+        </w:rPr>
+        <w:t>, es muy similar a un programa de seguimiento de errores</w:t>
+      </w:r>
+      <w:r>
+        <w:rPr>
+          <w:sz w:val="24"/>
+          <w:szCs w:val="24"/>
+        </w:rPr>
+        <w:t xml:space="preserve">. Este software es muy utilizado </w:t>
+      </w:r>
+      <w:r>
+        <w:rPr>
+          <w:sz w:val="24"/>
+          <w:szCs w:val="24"/>
+        </w:rPr>
+        <w:t xml:space="preserve">por empresas de desarrollo de software </w:t>
+      </w:r>
+      <w:r>
+        <w:rPr>
+          <w:sz w:val="24"/>
+          <w:szCs w:val="24"/>
+        </w:rPr>
+        <w:t>e</w:t>
+      </w:r>
+      <w:r>
+        <w:rPr>
+          <w:sz w:val="24"/>
+          <w:szCs w:val="24"/>
+        </w:rPr>
+        <w:t>n</w:t>
+      </w:r>
+      <w:r>
+        <w:rPr>
+          <w:sz w:val="24"/>
+          <w:szCs w:val="24"/>
+        </w:rPr>
+        <w:t xml:space="preserve"> las organizaciones para crear, actualizar y resolver los respectivos </w:t>
+      </w:r>
+      <w:proofErr w:type="spellStart"/>
+      <w:r>
+        <w:rPr>
+          <w:sz w:val="24"/>
+          <w:szCs w:val="24"/>
+        </w:rPr>
+        <w:t>issues</w:t>
+      </w:r>
+      <w:proofErr w:type="spellEnd"/>
+      <w:r>
+        <w:rPr>
+          <w:sz w:val="24"/>
+          <w:szCs w:val="24"/>
+        </w:rPr>
+        <w:t xml:space="preserve"> </w:t>
+      </w:r>
+      <w:r>
+        <w:rPr>
+          <w:sz w:val="24"/>
+          <w:szCs w:val="24"/>
+        </w:rPr>
+        <w:t>reportados por los usuarios o</w:t>
+      </w:r>
+      <w:r>
+        <w:rPr>
+          <w:sz w:val="24"/>
+          <w:szCs w:val="24"/>
+        </w:rPr>
+        <w:t xml:space="preserve"> a veces, reportados por los mismos empleados.</w:t>
+      </w:r>
+      <w:r>
+        <w:rPr>
+          <w:sz w:val="24"/>
+          <w:szCs w:val="24"/>
+        </w:rPr>
+        <w:t xml:space="preserve"> También suelen contener la información de los clientes, soluciones a problemas más simples o básicos y demás información relacionada.</w:t>
+      </w:r>
+    </w:p>
+    <w:p>
+      <w:pPr>
+        <w:spacing w:line="360" w:lineRule="auto"/>
+        <w:rPr>
+          <w:sz w:val="24"/>
+          <w:szCs w:val="24"/>
+        </w:rPr>
+      </w:pPr>
+      <w:r>
+        <w:rPr>
+          <w:sz w:val="24"/>
+          <w:szCs w:val="24"/>
+        </w:rPr>
+        <w:t xml:space="preserve">Cuando los </w:t>
+      </w:r>
+      <w:proofErr w:type="spellStart"/>
+      <w:r>
+        <w:rPr>
+          <w:sz w:val="24"/>
+          <w:szCs w:val="24"/>
+        </w:rPr>
+        <w:t>issues</w:t>
+      </w:r>
+      <w:proofErr w:type="spellEnd"/>
+      <w:r>
+        <w:rPr>
+          <w:sz w:val="24"/>
+          <w:szCs w:val="24"/>
+        </w:rPr>
+        <w:t xml:space="preserve"> surgen, se suelen crear tareas y se subdividen en tareas más pequeñas para hacer que su resolución se facilite y se simplifique. Para crear una tarea en </w:t>
+      </w:r>
+      <w:proofErr w:type="spellStart"/>
+      <w:r>
+        <w:rPr>
+          <w:sz w:val="24"/>
+          <w:szCs w:val="24"/>
+        </w:rPr>
+        <w:t>gitHub</w:t>
+      </w:r>
+      <w:proofErr w:type="spellEnd"/>
+      <w:r>
+        <w:rPr>
+          <w:sz w:val="24"/>
+          <w:szCs w:val="24"/>
+        </w:rPr>
+        <w:t xml:space="preserve">, se va a la sección </w:t>
+      </w:r>
+      <w:proofErr w:type="spellStart"/>
+      <w:r>
+        <w:rPr>
+          <w:sz w:val="24"/>
+          <w:szCs w:val="24"/>
+        </w:rPr>
+        <w:t>issue</w:t>
+      </w:r>
+      <w:proofErr w:type="spellEnd"/>
+      <w:r>
+        <w:rPr>
+          <w:sz w:val="24"/>
+          <w:szCs w:val="24"/>
+        </w:rPr>
+        <w:t xml:space="preserve">. La misma contiene varios </w:t>
+      </w:r>
+      <w:proofErr w:type="gramStart"/>
+      <w:r>
+        <w:rPr>
+          <w:sz w:val="24"/>
+          <w:szCs w:val="24"/>
+        </w:rPr>
+        <w:t>componentes :</w:t>
+      </w:r>
+      <w:proofErr w:type="gramEnd"/>
+      <w:r>
+        <w:rPr>
+          <w:sz w:val="24"/>
+          <w:szCs w:val="24"/>
+        </w:rPr>
+        <w:t xml:space="preserve"> título, comentarios, etiquetas (</w:t>
+      </w:r>
+      <w:proofErr w:type="spellStart"/>
+      <w:r>
+        <w:rPr>
+          <w:sz w:val="24"/>
+          <w:szCs w:val="24"/>
+        </w:rPr>
+        <w:t>labels</w:t>
+      </w:r>
+      <w:proofErr w:type="spellEnd"/>
+      <w:r>
+        <w:rPr>
+          <w:sz w:val="24"/>
+          <w:szCs w:val="24"/>
+        </w:rPr>
+        <w:t>), hitos (</w:t>
+      </w:r>
+      <w:proofErr w:type="spellStart"/>
+      <w:r>
+        <w:rPr>
+          <w:sz w:val="24"/>
+          <w:szCs w:val="24"/>
+        </w:rPr>
+        <w:t>milestone</w:t>
+      </w:r>
+      <w:proofErr w:type="spellEnd"/>
+      <w:r>
+        <w:rPr>
+          <w:sz w:val="24"/>
+          <w:szCs w:val="24"/>
+        </w:rPr>
+        <w:t>), Responsable (</w:t>
+      </w:r>
+      <w:proofErr w:type="spellStart"/>
+      <w:r>
+        <w:rPr>
+          <w:sz w:val="24"/>
+          <w:szCs w:val="24"/>
+        </w:rPr>
+        <w:t>Assigne</w:t>
+      </w:r>
+      <w:proofErr w:type="spellEnd"/>
+      <w:r>
+        <w:rPr>
+          <w:sz w:val="24"/>
+          <w:szCs w:val="24"/>
+        </w:rPr>
+        <w:t>) y Estados:  Open, Closed.</w:t>
+      </w:r>
+      <w:bookmarkStart w:id="0" w:name="_GoBack"/>
+      <w:bookmarkEnd w:id="0"/>
     </w:p>
     <w:p>
       <w:pPr>
@@ -3283,12 +3618,12 @@
     <w:p/>
     <w:p/>
     <w:sectPr>
-      <w:headerReference w:type="even" r:id="rId12"/>
-      <w:headerReference w:type="default" r:id="rId13"/>
-      <w:footerReference w:type="even" r:id="rId14"/>
-      <w:footerReference w:type="default" r:id="rId15"/>
-      <w:headerReference w:type="first" r:id="rId16"/>
-      <w:footerReference w:type="first" r:id="rId17"/>
+      <w:headerReference w:type="even" r:id="rId13"/>
+      <w:headerReference w:type="default" r:id="rId14"/>
+      <w:footerReference w:type="even" r:id="rId15"/>
+      <w:footerReference w:type="default" r:id="rId16"/>
+      <w:headerReference w:type="first" r:id="rId17"/>
+      <w:footerReference w:type="first" r:id="rId18"/>
       <w:pgSz w:w="11906" w:h="16838"/>
       <w:pgMar w:top="1417" w:right="1701" w:bottom="1417" w:left="1701" w:header="708" w:footer="708" w:gutter="0"/>
       <w:cols w:space="708"/>
@@ -3299,7 +3634,7 @@
 </file>
 
 <file path=word/endnotes.xml><?xml version="1.0" encoding="utf-8"?>
-<w:endnotes xmlns:wpc="http://schemas.microsoft.com/office/word/2010/wordprocessingCanvas" xmlns:mc="http://schemas.openxmlformats.org/markup-compatibility/2006" xmlns:o="urn:schemas-microsoft-com:office:office" xmlns:r="http://schemas.openxmlformats.org/officeDocument/2006/relationships" xmlns:m="http://schemas.openxmlformats.org/officeDocument/2006/math" xmlns:v="urn:schemas-microsoft-com:vml" xmlns:wp14="http://schemas.microsoft.com/office/word/2010/wordprocessingDrawing" xmlns:wp="http://schemas.openxmlformats.org/drawingml/2006/wordprocessingDrawing" xmlns:w10="urn:schemas-microsoft-com:office:word" xmlns:w="http://schemas.openxmlformats.org/wordprocessingml/2006/main" xmlns:w14="http://schemas.microsoft.com/office/word/2010/wordml" xmlns:w15="http://schemas.microsoft.com/office/word/2012/wordml" xmlns:wpg="http://schemas.microsoft.com/office/word/2010/wordprocessingGroup" xmlns:wpi="http://schemas.microsoft.com/office/word/2010/wordprocessingInk" xmlns:wne="http://schemas.microsoft.com/office/word/2006/wordml" xmlns:wps="http://schemas.microsoft.com/office/word/2010/wordprocessingShape" mc:Ignorable="w14 w15 wp14">
+<w:endnotes xmlns:wpc="http://schemas.microsoft.com/office/word/2010/wordprocessingCanvas" xmlns:mc="http://schemas.openxmlformats.org/markup-compatibility/2006" xmlns:o="urn:schemas-microsoft-com:office:office" xmlns:r="http://schemas.openxmlformats.org/officeDocument/2006/relationships" xmlns:m="http://schemas.openxmlformats.org/officeDocument/2006/math" xmlns:v="urn:schemas-microsoft-com:vml" xmlns:wp14="http://schemas.microsoft.com/office/word/2010/wordprocessingDrawing" xmlns:wp="http://schemas.openxmlformats.org/drawingml/2006/wordprocessingDrawing" xmlns:w10="urn:schemas-microsoft-com:office:word" xmlns:w="http://schemas.openxmlformats.org/wordprocessingml/2006/main" xmlns:w14="http://schemas.microsoft.com/office/word/2010/wordml" xmlns:wpg="http://schemas.microsoft.com/office/word/2010/wordprocessingGroup" xmlns:wpi="http://schemas.microsoft.com/office/word/2010/wordprocessingInk" xmlns:wne="http://schemas.microsoft.com/office/word/2006/wordml" xmlns:wps="http://schemas.microsoft.com/office/word/2010/wordprocessingShape" mc:Ignorable="w14 wp14">
   <w:endnote w:type="separator" w:id="-1">
     <w:p>
       <w:pPr>
@@ -3324,7 +3659,7 @@
 </file>
 
 <file path=word/footer1.xml><?xml version="1.0" encoding="utf-8"?>
-<w:ftr xmlns:wpc="http://schemas.microsoft.com/office/word/2010/wordprocessingCanvas" xmlns:mc="http://schemas.openxmlformats.org/markup-compatibility/2006" xmlns:o="urn:schemas-microsoft-com:office:office" xmlns:r="http://schemas.openxmlformats.org/officeDocument/2006/relationships" xmlns:m="http://schemas.openxmlformats.org/officeDocument/2006/math" xmlns:v="urn:schemas-microsoft-com:vml" xmlns:wp14="http://schemas.microsoft.com/office/word/2010/wordprocessingDrawing" xmlns:wp="http://schemas.openxmlformats.org/drawingml/2006/wordprocessingDrawing" xmlns:w10="urn:schemas-microsoft-com:office:word" xmlns:w="http://schemas.openxmlformats.org/wordprocessingml/2006/main" xmlns:w14="http://schemas.microsoft.com/office/word/2010/wordml" xmlns:w15="http://schemas.microsoft.com/office/word/2012/wordml" xmlns:wpg="http://schemas.microsoft.com/office/word/2010/wordprocessingGroup" xmlns:wpi="http://schemas.microsoft.com/office/word/2010/wordprocessingInk" xmlns:wne="http://schemas.microsoft.com/office/word/2006/wordml" xmlns:wps="http://schemas.microsoft.com/office/word/2010/wordprocessingShape" mc:Ignorable="w14 w15 wp14">
+<w:ftr xmlns:wpc="http://schemas.microsoft.com/office/word/2010/wordprocessingCanvas" xmlns:mc="http://schemas.openxmlformats.org/markup-compatibility/2006" xmlns:o="urn:schemas-microsoft-com:office:office" xmlns:r="http://schemas.openxmlformats.org/officeDocument/2006/relationships" xmlns:m="http://schemas.openxmlformats.org/officeDocument/2006/math" xmlns:v="urn:schemas-microsoft-com:vml" xmlns:wp14="http://schemas.microsoft.com/office/word/2010/wordprocessingDrawing" xmlns:wp="http://schemas.openxmlformats.org/drawingml/2006/wordprocessingDrawing" xmlns:w10="urn:schemas-microsoft-com:office:word" xmlns:w="http://schemas.openxmlformats.org/wordprocessingml/2006/main" xmlns:w14="http://schemas.microsoft.com/office/word/2010/wordml" xmlns:wpg="http://schemas.microsoft.com/office/word/2010/wordprocessingGroup" xmlns:wpi="http://schemas.microsoft.com/office/word/2010/wordprocessingInk" xmlns:wne="http://schemas.microsoft.com/office/word/2006/wordml" xmlns:wps="http://schemas.microsoft.com/office/word/2010/wordprocessingShape" mc:Ignorable="w14 wp14">
   <w:p>
     <w:pPr>
       <w:pStyle w:val="Piedepgina"/>
@@ -3334,7 +3669,7 @@
 </file>
 
 <file path=word/footer2.xml><?xml version="1.0" encoding="utf-8"?>
-<w:ftr xmlns:wpc="http://schemas.microsoft.com/office/word/2010/wordprocessingCanvas" xmlns:mc="http://schemas.openxmlformats.org/markup-compatibility/2006" xmlns:o="urn:schemas-microsoft-com:office:office" xmlns:r="http://schemas.openxmlformats.org/officeDocument/2006/relationships" xmlns:m="http://schemas.openxmlformats.org/officeDocument/2006/math" xmlns:v="urn:schemas-microsoft-com:vml" xmlns:wp14="http://schemas.microsoft.com/office/word/2010/wordprocessingDrawing" xmlns:wp="http://schemas.openxmlformats.org/drawingml/2006/wordprocessingDrawing" xmlns:w10="urn:schemas-microsoft-com:office:word" xmlns:w="http://schemas.openxmlformats.org/wordprocessingml/2006/main" xmlns:w14="http://schemas.microsoft.com/office/word/2010/wordml" xmlns:w15="http://schemas.microsoft.com/office/word/2012/wordml" xmlns:wpg="http://schemas.microsoft.com/office/word/2010/wordprocessingGroup" xmlns:wpi="http://schemas.microsoft.com/office/word/2010/wordprocessingInk" xmlns:wne="http://schemas.microsoft.com/office/word/2006/wordml" xmlns:wps="http://schemas.microsoft.com/office/word/2010/wordprocessingShape" mc:Ignorable="w14 w15 wp14">
+<w:ftr xmlns:wpc="http://schemas.microsoft.com/office/word/2010/wordprocessingCanvas" xmlns:mc="http://schemas.openxmlformats.org/markup-compatibility/2006" xmlns:o="urn:schemas-microsoft-com:office:office" xmlns:r="http://schemas.openxmlformats.org/officeDocument/2006/relationships" xmlns:m="http://schemas.openxmlformats.org/officeDocument/2006/math" xmlns:v="urn:schemas-microsoft-com:vml" xmlns:wp14="http://schemas.microsoft.com/office/word/2010/wordprocessingDrawing" xmlns:wp="http://schemas.openxmlformats.org/drawingml/2006/wordprocessingDrawing" xmlns:w10="urn:schemas-microsoft-com:office:word" xmlns:w="http://schemas.openxmlformats.org/wordprocessingml/2006/main" xmlns:w14="http://schemas.microsoft.com/office/word/2010/wordml" xmlns:wpg="http://schemas.microsoft.com/office/word/2010/wordprocessingGroup" xmlns:wpi="http://schemas.microsoft.com/office/word/2010/wordprocessingInk" xmlns:wne="http://schemas.microsoft.com/office/word/2006/wordml" xmlns:wps="http://schemas.microsoft.com/office/word/2010/wordprocessingShape" mc:Ignorable="w14 wp14">
   <w:p>
     <w:pPr>
       <w:pStyle w:val="Piedepgina"/>
@@ -3344,7 +3679,7 @@
 </file>
 
 <file path=word/footer3.xml><?xml version="1.0" encoding="utf-8"?>
-<w:ftr xmlns:wpc="http://schemas.microsoft.com/office/word/2010/wordprocessingCanvas" xmlns:mc="http://schemas.openxmlformats.org/markup-compatibility/2006" xmlns:o="urn:schemas-microsoft-com:office:office" xmlns:r="http://schemas.openxmlformats.org/officeDocument/2006/relationships" xmlns:m="http://schemas.openxmlformats.org/officeDocument/2006/math" xmlns:v="urn:schemas-microsoft-com:vml" xmlns:wp14="http://schemas.microsoft.com/office/word/2010/wordprocessingDrawing" xmlns:wp="http://schemas.openxmlformats.org/drawingml/2006/wordprocessingDrawing" xmlns:w10="urn:schemas-microsoft-com:office:word" xmlns:w="http://schemas.openxmlformats.org/wordprocessingml/2006/main" xmlns:w14="http://schemas.microsoft.com/office/word/2010/wordml" xmlns:w15="http://schemas.microsoft.com/office/word/2012/wordml" xmlns:wpg="http://schemas.microsoft.com/office/word/2010/wordprocessingGroup" xmlns:wpi="http://schemas.microsoft.com/office/word/2010/wordprocessingInk" xmlns:wne="http://schemas.microsoft.com/office/word/2006/wordml" xmlns:wps="http://schemas.microsoft.com/office/word/2010/wordprocessingShape" mc:Ignorable="w14 w15 wp14">
+<w:ftr xmlns:wpc="http://schemas.microsoft.com/office/word/2010/wordprocessingCanvas" xmlns:mc="http://schemas.openxmlformats.org/markup-compatibility/2006" xmlns:o="urn:schemas-microsoft-com:office:office" xmlns:r="http://schemas.openxmlformats.org/officeDocument/2006/relationships" xmlns:m="http://schemas.openxmlformats.org/officeDocument/2006/math" xmlns:v="urn:schemas-microsoft-com:vml" xmlns:wp14="http://schemas.microsoft.com/office/word/2010/wordprocessingDrawing" xmlns:wp="http://schemas.openxmlformats.org/drawingml/2006/wordprocessingDrawing" xmlns:w10="urn:schemas-microsoft-com:office:word" xmlns:w="http://schemas.openxmlformats.org/wordprocessingml/2006/main" xmlns:w14="http://schemas.microsoft.com/office/word/2010/wordml" xmlns:wpg="http://schemas.microsoft.com/office/word/2010/wordprocessingGroup" xmlns:wpi="http://schemas.microsoft.com/office/word/2010/wordprocessingInk" xmlns:wne="http://schemas.microsoft.com/office/word/2006/wordml" xmlns:wps="http://schemas.microsoft.com/office/word/2010/wordprocessingShape" mc:Ignorable="w14 wp14">
   <w:p>
     <w:pPr>
       <w:pStyle w:val="Piedepgina"/>
@@ -3354,7 +3689,7 @@
 </file>
 
 <file path=word/footnotes.xml><?xml version="1.0" encoding="utf-8"?>
-<w:footnotes xmlns:wpc="http://schemas.microsoft.com/office/word/2010/wordprocessingCanvas" xmlns:mc="http://schemas.openxmlformats.org/markup-compatibility/2006" xmlns:o="urn:schemas-microsoft-com:office:office" xmlns:r="http://schemas.openxmlformats.org/officeDocument/2006/relationships" xmlns:m="http://schemas.openxmlformats.org/officeDocument/2006/math" xmlns:v="urn:schemas-microsoft-com:vml" xmlns:wp14="http://schemas.microsoft.com/office/word/2010/wordprocessingDrawing" xmlns:wp="http://schemas.openxmlformats.org/drawingml/2006/wordprocessingDrawing" xmlns:w10="urn:schemas-microsoft-com:office:word" xmlns:w="http://schemas.openxmlformats.org/wordprocessingml/2006/main" xmlns:w14="http://schemas.microsoft.com/office/word/2010/wordml" xmlns:w15="http://schemas.microsoft.com/office/word/2012/wordml" xmlns:wpg="http://schemas.microsoft.com/office/word/2010/wordprocessingGroup" xmlns:wpi="http://schemas.microsoft.com/office/word/2010/wordprocessingInk" xmlns:wne="http://schemas.microsoft.com/office/word/2006/wordml" xmlns:wps="http://schemas.microsoft.com/office/word/2010/wordprocessingShape" mc:Ignorable="w14 w15 wp14">
+<w:footnotes xmlns:wpc="http://schemas.microsoft.com/office/word/2010/wordprocessingCanvas" xmlns:mc="http://schemas.openxmlformats.org/markup-compatibility/2006" xmlns:o="urn:schemas-microsoft-com:office:office" xmlns:r="http://schemas.openxmlformats.org/officeDocument/2006/relationships" xmlns:m="http://schemas.openxmlformats.org/officeDocument/2006/math" xmlns:v="urn:schemas-microsoft-com:vml" xmlns:wp14="http://schemas.microsoft.com/office/word/2010/wordprocessingDrawing" xmlns:wp="http://schemas.openxmlformats.org/drawingml/2006/wordprocessingDrawing" xmlns:w10="urn:schemas-microsoft-com:office:word" xmlns:w="http://schemas.openxmlformats.org/wordprocessingml/2006/main" xmlns:w14="http://schemas.microsoft.com/office/word/2010/wordml" xmlns:wpg="http://schemas.microsoft.com/office/word/2010/wordprocessingGroup" xmlns:wpi="http://schemas.microsoft.com/office/word/2010/wordprocessingInk" xmlns:wne="http://schemas.microsoft.com/office/word/2006/wordml" xmlns:wps="http://schemas.microsoft.com/office/word/2010/wordprocessingShape" mc:Ignorable="w14 wp14">
   <w:footnote w:type="separator" w:id="-1">
     <w:p>
       <w:pPr>
@@ -3379,7 +3714,7 @@
 </file>
 
 <file path=word/header1.xml><?xml version="1.0" encoding="utf-8"?>
-<w:hdr xmlns:wpc="http://schemas.microsoft.com/office/word/2010/wordprocessingCanvas" xmlns:mc="http://schemas.openxmlformats.org/markup-compatibility/2006" xmlns:o="urn:schemas-microsoft-com:office:office" xmlns:r="http://schemas.openxmlformats.org/officeDocument/2006/relationships" xmlns:m="http://schemas.openxmlformats.org/officeDocument/2006/math" xmlns:v="urn:schemas-microsoft-com:vml" xmlns:wp14="http://schemas.microsoft.com/office/word/2010/wordprocessingDrawing" xmlns:wp="http://schemas.openxmlformats.org/drawingml/2006/wordprocessingDrawing" xmlns:w10="urn:schemas-microsoft-com:office:word" xmlns:w="http://schemas.openxmlformats.org/wordprocessingml/2006/main" xmlns:w14="http://schemas.microsoft.com/office/word/2010/wordml" xmlns:w15="http://schemas.microsoft.com/office/word/2012/wordml" xmlns:wpg="http://schemas.microsoft.com/office/word/2010/wordprocessingGroup" xmlns:wpi="http://schemas.microsoft.com/office/word/2010/wordprocessingInk" xmlns:wne="http://schemas.microsoft.com/office/word/2006/wordml" xmlns:wps="http://schemas.microsoft.com/office/word/2010/wordprocessingShape" mc:Ignorable="w14 w15 wp14">
+<w:hdr xmlns:wpc="http://schemas.microsoft.com/office/word/2010/wordprocessingCanvas" xmlns:mc="http://schemas.openxmlformats.org/markup-compatibility/2006" xmlns:o="urn:schemas-microsoft-com:office:office" xmlns:r="http://schemas.openxmlformats.org/officeDocument/2006/relationships" xmlns:m="http://schemas.openxmlformats.org/officeDocument/2006/math" xmlns:v="urn:schemas-microsoft-com:vml" xmlns:wp14="http://schemas.microsoft.com/office/word/2010/wordprocessingDrawing" xmlns:wp="http://schemas.openxmlformats.org/drawingml/2006/wordprocessingDrawing" xmlns:w10="urn:schemas-microsoft-com:office:word" xmlns:w="http://schemas.openxmlformats.org/wordprocessingml/2006/main" xmlns:w14="http://schemas.microsoft.com/office/word/2010/wordml" xmlns:wpg="http://schemas.microsoft.com/office/word/2010/wordprocessingGroup" xmlns:wpi="http://schemas.microsoft.com/office/word/2010/wordprocessingInk" xmlns:wne="http://schemas.microsoft.com/office/word/2006/wordml" xmlns:wps="http://schemas.microsoft.com/office/word/2010/wordprocessingShape" mc:Ignorable="w14 wp14">
   <w:p>
     <w:pPr>
       <w:pStyle w:val="Encabezado"/>
@@ -3389,7 +3724,7 @@
 </file>
 
 <file path=word/header2.xml><?xml version="1.0" encoding="utf-8"?>
-<w:hdr xmlns:wpc="http://schemas.microsoft.com/office/word/2010/wordprocessingCanvas" xmlns:mc="http://schemas.openxmlformats.org/markup-compatibility/2006" xmlns:o="urn:schemas-microsoft-com:office:office" xmlns:r="http://schemas.openxmlformats.org/officeDocument/2006/relationships" xmlns:m="http://schemas.openxmlformats.org/officeDocument/2006/math" xmlns:v="urn:schemas-microsoft-com:vml" xmlns:wp14="http://schemas.microsoft.com/office/word/2010/wordprocessingDrawing" xmlns:wp="http://schemas.openxmlformats.org/drawingml/2006/wordprocessingDrawing" xmlns:w10="urn:schemas-microsoft-com:office:word" xmlns:w="http://schemas.openxmlformats.org/wordprocessingml/2006/main" xmlns:w14="http://schemas.microsoft.com/office/word/2010/wordml" xmlns:w15="http://schemas.microsoft.com/office/word/2012/wordml" xmlns:wpg="http://schemas.microsoft.com/office/word/2010/wordprocessingGroup" xmlns:wpi="http://schemas.microsoft.com/office/word/2010/wordprocessingInk" xmlns:wne="http://schemas.microsoft.com/office/word/2006/wordml" xmlns:wps="http://schemas.microsoft.com/office/word/2010/wordprocessingShape" mc:Ignorable="w14 w15 wp14">
+<w:hdr xmlns:wpc="http://schemas.microsoft.com/office/word/2010/wordprocessingCanvas" xmlns:mc="http://schemas.openxmlformats.org/markup-compatibility/2006" xmlns:o="urn:schemas-microsoft-com:office:office" xmlns:r="http://schemas.openxmlformats.org/officeDocument/2006/relationships" xmlns:m="http://schemas.openxmlformats.org/officeDocument/2006/math" xmlns:v="urn:schemas-microsoft-com:vml" xmlns:wp14="http://schemas.microsoft.com/office/word/2010/wordprocessingDrawing" xmlns:wp="http://schemas.openxmlformats.org/drawingml/2006/wordprocessingDrawing" xmlns:w10="urn:schemas-microsoft-com:office:word" xmlns:w="http://schemas.openxmlformats.org/wordprocessingml/2006/main" xmlns:w14="http://schemas.microsoft.com/office/word/2010/wordml" xmlns:wpg="http://schemas.microsoft.com/office/word/2010/wordprocessingGroup" xmlns:wpi="http://schemas.microsoft.com/office/word/2010/wordprocessingInk" xmlns:wne="http://schemas.microsoft.com/office/word/2006/wordml" xmlns:wps="http://schemas.microsoft.com/office/word/2010/wordprocessingShape" mc:Ignorable="w14 wp14">
   <w:p>
     <w:pPr>
       <w:pStyle w:val="Encabezado"/>
@@ -3399,7 +3734,7 @@
 </file>
 
 <file path=word/header3.xml><?xml version="1.0" encoding="utf-8"?>
-<w:hdr xmlns:wpc="http://schemas.microsoft.com/office/word/2010/wordprocessingCanvas" xmlns:mc="http://schemas.openxmlformats.org/markup-compatibility/2006" xmlns:o="urn:schemas-microsoft-com:office:office" xmlns:r="http://schemas.openxmlformats.org/officeDocument/2006/relationships" xmlns:m="http://schemas.openxmlformats.org/officeDocument/2006/math" xmlns:v="urn:schemas-microsoft-com:vml" xmlns:wp14="http://schemas.microsoft.com/office/word/2010/wordprocessingDrawing" xmlns:wp="http://schemas.openxmlformats.org/drawingml/2006/wordprocessingDrawing" xmlns:w10="urn:schemas-microsoft-com:office:word" xmlns:w="http://schemas.openxmlformats.org/wordprocessingml/2006/main" xmlns:w14="http://schemas.microsoft.com/office/word/2010/wordml" xmlns:w15="http://schemas.microsoft.com/office/word/2012/wordml" xmlns:wpg="http://schemas.microsoft.com/office/word/2010/wordprocessingGroup" xmlns:wpi="http://schemas.microsoft.com/office/word/2010/wordprocessingInk" xmlns:wne="http://schemas.microsoft.com/office/word/2006/wordml" xmlns:wps="http://schemas.microsoft.com/office/word/2010/wordprocessingShape" mc:Ignorable="w14 w15 wp14">
+<w:hdr xmlns:wpc="http://schemas.microsoft.com/office/word/2010/wordprocessingCanvas" xmlns:mc="http://schemas.openxmlformats.org/markup-compatibility/2006" xmlns:o="urn:schemas-microsoft-com:office:office" xmlns:r="http://schemas.openxmlformats.org/officeDocument/2006/relationships" xmlns:m="http://schemas.openxmlformats.org/officeDocument/2006/math" xmlns:v="urn:schemas-microsoft-com:vml" xmlns:wp14="http://schemas.microsoft.com/office/word/2010/wordprocessingDrawing" xmlns:wp="http://schemas.openxmlformats.org/drawingml/2006/wordprocessingDrawing" xmlns:w10="urn:schemas-microsoft-com:office:word" xmlns:w="http://schemas.openxmlformats.org/wordprocessingml/2006/main" xmlns:w14="http://schemas.microsoft.com/office/word/2010/wordml" xmlns:wpg="http://schemas.microsoft.com/office/word/2010/wordprocessingGroup" xmlns:wpi="http://schemas.microsoft.com/office/word/2010/wordprocessingInk" xmlns:wne="http://schemas.microsoft.com/office/word/2006/wordml" xmlns:wps="http://schemas.microsoft.com/office/word/2010/wordprocessingShape" mc:Ignorable="w14 wp14">
   <w:p>
     <w:pPr>
       <w:pStyle w:val="Encabezado"/>
@@ -3409,8 +3744,8 @@
 </file>
 
 <file path=word/numbering.xml><?xml version="1.0" encoding="utf-8"?>
-<w:numbering xmlns:wpc="http://schemas.microsoft.com/office/word/2010/wordprocessingCanvas" xmlns:mc="http://schemas.openxmlformats.org/markup-compatibility/2006" xmlns:o="urn:schemas-microsoft-com:office:office" xmlns:r="http://schemas.openxmlformats.org/officeDocument/2006/relationships" xmlns:m="http://schemas.openxmlformats.org/officeDocument/2006/math" xmlns:v="urn:schemas-microsoft-com:vml" xmlns:wp14="http://schemas.microsoft.com/office/word/2010/wordprocessingDrawing" xmlns:wp="http://schemas.openxmlformats.org/drawingml/2006/wordprocessingDrawing" xmlns:w10="urn:schemas-microsoft-com:office:word" xmlns:w="http://schemas.openxmlformats.org/wordprocessingml/2006/main" xmlns:w14="http://schemas.microsoft.com/office/word/2010/wordml" xmlns:w15="http://schemas.microsoft.com/office/word/2012/wordml" xmlns:wpg="http://schemas.microsoft.com/office/word/2010/wordprocessingGroup" xmlns:wpi="http://schemas.microsoft.com/office/word/2010/wordprocessingInk" xmlns:wne="http://schemas.microsoft.com/office/word/2006/wordml" xmlns:wps="http://schemas.microsoft.com/office/word/2010/wordprocessingShape" mc:Ignorable="w14 w15 wp14">
-  <w:abstractNum w:abstractNumId="0" w15:restartNumberingAfterBreak="0">
+<w:numbering xmlns:wpc="http://schemas.microsoft.com/office/word/2010/wordprocessingCanvas" xmlns:mc="http://schemas.openxmlformats.org/markup-compatibility/2006" xmlns:o="urn:schemas-microsoft-com:office:office" xmlns:r="http://schemas.openxmlformats.org/officeDocument/2006/relationships" xmlns:m="http://schemas.openxmlformats.org/officeDocument/2006/math" xmlns:v="urn:schemas-microsoft-com:vml" xmlns:wp14="http://schemas.microsoft.com/office/word/2010/wordprocessingDrawing" xmlns:wp="http://schemas.openxmlformats.org/drawingml/2006/wordprocessingDrawing" xmlns:w10="urn:schemas-microsoft-com:office:word" xmlns:w="http://schemas.openxmlformats.org/wordprocessingml/2006/main" xmlns:w14="http://schemas.microsoft.com/office/word/2010/wordml" xmlns:wpg="http://schemas.microsoft.com/office/word/2010/wordprocessingGroup" xmlns:wpi="http://schemas.microsoft.com/office/word/2010/wordprocessingInk" xmlns:wne="http://schemas.microsoft.com/office/word/2006/wordml" xmlns:wps="http://schemas.microsoft.com/office/word/2010/wordprocessingShape" mc:Ignorable="w14 wp14">
+  <w:abstractNum w:abstractNumId="0">
     <w:nsid w:val="5BE662DE"/>
     <w:multiLevelType w:val="hybridMultilevel"/>
     <w:tmpl w:val="6A223906"/>
@@ -3523,7 +3858,7 @@
       </w:rPr>
     </w:lvl>
   </w:abstractNum>
-  <w:abstractNum w:abstractNumId="1" w15:restartNumberingAfterBreak="0">
+  <w:abstractNum w:abstractNumId="1">
     <w:nsid w:val="708B4499"/>
     <w:multiLevelType w:val="hybridMultilevel"/>
     <w:tmpl w:val="ECB2E7B4"/>
@@ -3646,7 +3981,7 @@
 </file>
 
 <file path=word/styles.xml><?xml version="1.0" encoding="utf-8"?>
-<w:styles xmlns:mc="http://schemas.openxmlformats.org/markup-compatibility/2006" xmlns:r="http://schemas.openxmlformats.org/officeDocument/2006/relationships" xmlns:w="http://schemas.openxmlformats.org/wordprocessingml/2006/main" xmlns:w14="http://schemas.microsoft.com/office/word/2010/wordml" xmlns:w15="http://schemas.microsoft.com/office/word/2012/wordml" mc:Ignorable="w14 w15">
+<w:styles xmlns:mc="http://schemas.openxmlformats.org/markup-compatibility/2006" xmlns:r="http://schemas.openxmlformats.org/officeDocument/2006/relationships" xmlns:w="http://schemas.openxmlformats.org/wordprocessingml/2006/main" xmlns:w14="http://schemas.microsoft.com/office/word/2010/wordml" mc:Ignorable="w14">
   <w:docDefaults>
     <w:rPrDefault>
       <w:rPr>
@@ -3662,378 +3997,431 @@
       </w:pPr>
     </w:pPrDefault>
   </w:docDefaults>
-  <w:latentStyles w:defLockedState="0" w:defUIPriority="99" w:defSemiHidden="0" w:defUnhideWhenUsed="0" w:defQFormat="0" w:count="371">
-    <w:lsdException w:name="Normal" w:uiPriority="0" w:qFormat="1"/>
-    <w:lsdException w:name="heading 1" w:uiPriority="9" w:qFormat="1"/>
-    <w:lsdException w:name="heading 2" w:semiHidden="1" w:uiPriority="9" w:unhideWhenUsed="1" w:qFormat="1"/>
-    <w:lsdException w:name="heading 3" w:semiHidden="1" w:uiPriority="9" w:unhideWhenUsed="1" w:qFormat="1"/>
-    <w:lsdException w:name="heading 4" w:semiHidden="1" w:uiPriority="9" w:unhideWhenUsed="1" w:qFormat="1"/>
-    <w:lsdException w:name="heading 5" w:semiHidden="1" w:uiPriority="9" w:unhideWhenUsed="1" w:qFormat="1"/>
-    <w:lsdException w:name="heading 6" w:semiHidden="1" w:uiPriority="9" w:unhideWhenUsed="1" w:qFormat="1"/>
-    <w:lsdException w:name="heading 7" w:semiHidden="1" w:uiPriority="9" w:unhideWhenUsed="1" w:qFormat="1"/>
-    <w:lsdException w:name="heading 8" w:semiHidden="1" w:uiPriority="9" w:unhideWhenUsed="1" w:qFormat="1"/>
-    <w:lsdException w:name="heading 9" w:semiHidden="1" w:uiPriority="9" w:unhideWhenUsed="1" w:qFormat="1"/>
-    <w:lsdException w:name="index 1" w:semiHidden="1" w:unhideWhenUsed="1"/>
-    <w:lsdException w:name="index 2" w:semiHidden="1" w:unhideWhenUsed="1"/>
-    <w:lsdException w:name="index 3" w:semiHidden="1" w:unhideWhenUsed="1"/>
-    <w:lsdException w:name="index 4" w:semiHidden="1" w:unhideWhenUsed="1"/>
-    <w:lsdException w:name="index 5" w:semiHidden="1" w:unhideWhenUsed="1"/>
-    <w:lsdException w:name="index 6" w:semiHidden="1" w:unhideWhenUsed="1"/>
-    <w:lsdException w:name="index 7" w:semiHidden="1" w:unhideWhenUsed="1"/>
-    <w:lsdException w:name="index 8" w:semiHidden="1" w:unhideWhenUsed="1"/>
-    <w:lsdException w:name="index 9" w:semiHidden="1" w:unhideWhenUsed="1"/>
-    <w:lsdException w:name="toc 1" w:semiHidden="1" w:uiPriority="39" w:unhideWhenUsed="1"/>
-    <w:lsdException w:name="toc 2" w:semiHidden="1" w:uiPriority="39" w:unhideWhenUsed="1"/>
-    <w:lsdException w:name="toc 3" w:semiHidden="1" w:uiPriority="39" w:unhideWhenUsed="1"/>
-    <w:lsdException w:name="toc 4" w:semiHidden="1" w:uiPriority="39" w:unhideWhenUsed="1"/>
-    <w:lsdException w:name="toc 5" w:semiHidden="1" w:uiPriority="39" w:unhideWhenUsed="1"/>
-    <w:lsdException w:name="toc 6" w:semiHidden="1" w:uiPriority="39" w:unhideWhenUsed="1"/>
-    <w:lsdException w:name="toc 7" w:semiHidden="1" w:uiPriority="39" w:unhideWhenUsed="1"/>
-    <w:lsdException w:name="toc 8" w:semiHidden="1" w:uiPriority="39" w:unhideWhenUsed="1"/>
-    <w:lsdException w:name="toc 9" w:semiHidden="1" w:uiPriority="39" w:unhideWhenUsed="1"/>
-    <w:lsdException w:name="Normal Indent" w:semiHidden="1" w:unhideWhenUsed="1"/>
-    <w:lsdException w:name="footnote text" w:semiHidden="1" w:unhideWhenUsed="1"/>
-    <w:lsdException w:name="annotation text" w:semiHidden="1" w:unhideWhenUsed="1"/>
-    <w:lsdException w:name="header" w:semiHidden="1" w:unhideWhenUsed="1"/>
-    <w:lsdException w:name="footer" w:semiHidden="1" w:unhideWhenUsed="1"/>
-    <w:lsdException w:name="index heading" w:semiHidden="1" w:unhideWhenUsed="1"/>
-    <w:lsdException w:name="caption" w:semiHidden="1" w:uiPriority="35" w:unhideWhenUsed="1" w:qFormat="1"/>
-    <w:lsdException w:name="table of figures" w:semiHidden="1" w:unhideWhenUsed="1"/>
-    <w:lsdException w:name="envelope address" w:semiHidden="1" w:unhideWhenUsed="1"/>
-    <w:lsdException w:name="envelope return" w:semiHidden="1" w:unhideWhenUsed="1"/>
-    <w:lsdException w:name="footnote reference" w:semiHidden="1" w:unhideWhenUsed="1"/>
-    <w:lsdException w:name="annotation reference" w:semiHidden="1" w:unhideWhenUsed="1"/>
-    <w:lsdException w:name="line number" w:semiHidden="1" w:unhideWhenUsed="1"/>
-    <w:lsdException w:name="page number" w:semiHidden="1" w:unhideWhenUsed="1"/>
-    <w:lsdException w:name="endnote reference" w:semiHidden="1" w:unhideWhenUsed="1"/>
-    <w:lsdException w:name="endnote text" w:semiHidden="1" w:unhideWhenUsed="1"/>
-    <w:lsdException w:name="table of authorities" w:semiHidden="1" w:unhideWhenUsed="1"/>
-    <w:lsdException w:name="macro" w:semiHidden="1" w:unhideWhenUsed="1"/>
-    <w:lsdException w:name="toa heading" w:semiHidden="1" w:unhideWhenUsed="1"/>
-    <w:lsdException w:name="List" w:semiHidden="1" w:unhideWhenUsed="1"/>
-    <w:lsdException w:name="List Bullet" w:semiHidden="1" w:unhideWhenUsed="1"/>
-    <w:lsdException w:name="List Number" w:semiHidden="1" w:unhideWhenUsed="1"/>
-    <w:lsdException w:name="List 2" w:semiHidden="1" w:unhideWhenUsed="1"/>
-    <w:lsdException w:name="List 3" w:semiHidden="1" w:unhideWhenUsed="1"/>
-    <w:lsdException w:name="List 4" w:semiHidden="1" w:unhideWhenUsed="1"/>
-    <w:lsdException w:name="List 5" w:semiHidden="1" w:unhideWhenUsed="1"/>
-    <w:lsdException w:name="List Bullet 2" w:semiHidden="1" w:unhideWhenUsed="1"/>
-    <w:lsdException w:name="List Bullet 3" w:semiHidden="1" w:unhideWhenUsed="1"/>
-    <w:lsdException w:name="List Bullet 4" w:semiHidden="1" w:unhideWhenUsed="1"/>
-    <w:lsdException w:name="List Bullet 5" w:semiHidden="1" w:unhideWhenUsed="1"/>
-    <w:lsdException w:name="List Number 2" w:semiHidden="1" w:unhideWhenUsed="1"/>
-    <w:lsdException w:name="List Number 3" w:semiHidden="1" w:unhideWhenUsed="1"/>
-    <w:lsdException w:name="List Number 4" w:semiHidden="1" w:unhideWhenUsed="1"/>
-    <w:lsdException w:name="List Number 5" w:semiHidden="1" w:unhideWhenUsed="1"/>
-    <w:lsdException w:name="Title" w:uiPriority="10" w:qFormat="1"/>
-    <w:lsdException w:name="Closing" w:semiHidden="1" w:unhideWhenUsed="1"/>
-    <w:lsdException w:name="Signature" w:semiHidden="1" w:unhideWhenUsed="1"/>
-    <w:lsdException w:name="Default Paragraph Font" w:semiHidden="1" w:uiPriority="1" w:unhideWhenUsed="1"/>
-    <w:lsdException w:name="Body Text" w:semiHidden="1" w:unhideWhenUsed="1"/>
-    <w:lsdException w:name="Body Text Indent" w:semiHidden="1" w:unhideWhenUsed="1"/>
-    <w:lsdException w:name="List Continue" w:semiHidden="1" w:unhideWhenUsed="1"/>
-    <w:lsdException w:name="List Continue 2" w:semiHidden="1" w:unhideWhenUsed="1"/>
-    <w:lsdException w:name="List Continue 3" w:semiHidden="1" w:unhideWhenUsed="1"/>
-    <w:lsdException w:name="List Continue 4" w:semiHidden="1" w:unhideWhenUsed="1"/>
-    <w:lsdException w:name="List Continue 5" w:semiHidden="1" w:unhideWhenUsed="1"/>
-    <w:lsdException w:name="Message Header" w:semiHidden="1" w:unhideWhenUsed="1"/>
-    <w:lsdException w:name="Subtitle" w:uiPriority="11" w:qFormat="1"/>
-    <w:lsdException w:name="Salutation" w:semiHidden="1" w:unhideWhenUsed="1"/>
-    <w:lsdException w:name="Date" w:semiHidden="1" w:unhideWhenUsed="1"/>
-    <w:lsdException w:name="Body Text First Indent" w:semiHidden="1" w:unhideWhenUsed="1"/>
-    <w:lsdException w:name="Body Text First Indent 2" w:semiHidden="1" w:unhideWhenUsed="1"/>
-    <w:lsdException w:name="Note Heading" w:semiHidden="1" w:unhideWhenUsed="1"/>
-    <w:lsdException w:name="Body Text 2" w:semiHidden="1" w:unhideWhenUsed="1"/>
-    <w:lsdException w:name="Body Text 3" w:semiHidden="1" w:unhideWhenUsed="1"/>
-    <w:lsdException w:name="Body Text Indent 2" w:semiHidden="1" w:unhideWhenUsed="1"/>
-    <w:lsdException w:name="Body Text Indent 3" w:semiHidden="1" w:unhideWhenUsed="1"/>
-    <w:lsdException w:name="Block Text" w:semiHidden="1" w:unhideWhenUsed="1"/>
-    <w:lsdException w:name="Hyperlink" w:semiHidden="1" w:unhideWhenUsed="1"/>
-    <w:lsdException w:name="FollowedHyperlink" w:semiHidden="1" w:unhideWhenUsed="1"/>
-    <w:lsdException w:name="Strong" w:uiPriority="22" w:qFormat="1"/>
-    <w:lsdException w:name="Emphasis" w:uiPriority="20" w:qFormat="1"/>
-    <w:lsdException w:name="Document Map" w:semiHidden="1" w:unhideWhenUsed="1"/>
-    <w:lsdException w:name="Plain Text" w:semiHidden="1" w:unhideWhenUsed="1"/>
-    <w:lsdException w:name="E-mail Signature" w:semiHidden="1" w:unhideWhenUsed="1"/>
-    <w:lsdException w:name="HTML Top of Form" w:semiHidden="1" w:unhideWhenUsed="1"/>
-    <w:lsdException w:name="HTML Bottom of Form" w:semiHidden="1" w:unhideWhenUsed="1"/>
-    <w:lsdException w:name="Normal (Web)" w:semiHidden="1" w:unhideWhenUsed="1"/>
-    <w:lsdException w:name="HTML Acronym" w:semiHidden="1" w:unhideWhenUsed="1"/>
-    <w:lsdException w:name="HTML Address" w:semiHidden="1" w:unhideWhenUsed="1"/>
-    <w:lsdException w:name="HTML Cite" w:semiHidden="1" w:unhideWhenUsed="1"/>
-    <w:lsdException w:name="HTML Code" w:semiHidden="1" w:unhideWhenUsed="1"/>
-    <w:lsdException w:name="HTML Definition" w:semiHidden="1" w:unhideWhenUsed="1"/>
-    <w:lsdException w:name="HTML Keyboard" w:semiHidden="1" w:unhideWhenUsed="1"/>
-    <w:lsdException w:name="HTML Preformatted" w:semiHidden="1" w:unhideWhenUsed="1"/>
-    <w:lsdException w:name="HTML Sample" w:semiHidden="1" w:unhideWhenUsed="1"/>
-    <w:lsdException w:name="HTML Typewriter" w:semiHidden="1" w:unhideWhenUsed="1"/>
-    <w:lsdException w:name="HTML Variable" w:semiHidden="1" w:unhideWhenUsed="1"/>
-    <w:lsdException w:name="Normal Table" w:semiHidden="1" w:unhideWhenUsed="1"/>
-    <w:lsdException w:name="annotation subject" w:semiHidden="1" w:unhideWhenUsed="1"/>
-    <w:lsdException w:name="No List" w:semiHidden="1" w:unhideWhenUsed="1"/>
-    <w:lsdException w:name="Outline List 1" w:semiHidden="1" w:unhideWhenUsed="1"/>
-    <w:lsdException w:name="Outline List 2" w:semiHidden="1" w:unhideWhenUsed="1"/>
-    <w:lsdException w:name="Outline List 3" w:semiHidden="1" w:unhideWhenUsed="1"/>
-    <w:lsdException w:name="Table Simple 1" w:semiHidden="1" w:unhideWhenUsed="1"/>
-    <w:lsdException w:name="Table Simple 2" w:semiHidden="1" w:unhideWhenUsed="1"/>
-    <w:lsdException w:name="Table Simple 3" w:semiHidden="1" w:unhideWhenUsed="1"/>
-    <w:lsdException w:name="Table Classic 1" w:semiHidden="1" w:unhideWhenUsed="1"/>
-    <w:lsdException w:name="Table Classic 2" w:semiHidden="1" w:unhideWhenUsed="1"/>
-    <w:lsdException w:name="Table Classic 3" w:semiHidden="1" w:unhideWhenUsed="1"/>
-    <w:lsdException w:name="Table Classic 4" w:semiHidden="1" w:unhideWhenUsed="1"/>
-    <w:lsdException w:name="Table Colorful 1" w:semiHidden="1" w:unhideWhenUsed="1"/>
-    <w:lsdException w:name="Table Colorful 2" w:semiHidden="1" w:unhideWhenUsed="1"/>
-    <w:lsdException w:name="Table Colorful 3" w:semiHidden="1" w:unhideWhenUsed="1"/>
-    <w:lsdException w:name="Table Columns 1" w:semiHidden="1" w:unhideWhenUsed="1"/>
-    <w:lsdException w:name="Table Columns 2" w:semiHidden="1" w:unhideWhenUsed="1"/>
-    <w:lsdException w:name="Table Columns 3" w:semiHidden="1" w:unhideWhenUsed="1"/>
-    <w:lsdException w:name="Table Columns 4" w:semiHidden="1" w:unhideWhenUsed="1"/>
-    <w:lsdException w:name="Table Columns 5" w:semiHidden="1" w:unhideWhenUsed="1"/>
-    <w:lsdException w:name="Table Grid 1" w:semiHidden="1" w:unhideWhenUsed="1"/>
-    <w:lsdException w:name="Table Grid 2" w:semiHidden="1" w:unhideWhenUsed="1"/>
-    <w:lsdException w:name="Table Grid 3" w:semiHidden="1" w:unhideWhenUsed="1"/>
-    <w:lsdException w:name="Table Grid 4" w:semiHidden="1" w:unhideWhenUsed="1"/>
-    <w:lsdException w:name="Table Grid 5" w:semiHidden="1" w:unhideWhenUsed="1"/>
-    <w:lsdException w:name="Table Grid 6" w:semiHidden="1" w:unhideWhenUsed="1"/>
-    <w:lsdException w:name="Table Grid 7" w:semiHidden="1" w:unhideWhenUsed="1"/>
-    <w:lsdException w:name="Table Grid 8" w:semiHidden="1" w:unhideWhenUsed="1"/>
-    <w:lsdException w:name="Table List 1" w:semiHidden="1" w:unhideWhenUsed="1"/>
-    <w:lsdException w:name="Table List 2" w:semiHidden="1" w:unhideWhenUsed="1"/>
-    <w:lsdException w:name="Table List 3" w:semiHidden="1" w:unhideWhenUsed="1"/>
-    <w:lsdException w:name="Table List 4" w:semiHidden="1" w:unhideWhenUsed="1"/>
-    <w:lsdException w:name="Table List 5" w:semiHidden="1" w:unhideWhenUsed="1"/>
-    <w:lsdException w:name="Table List 6" w:semiHidden="1" w:unhideWhenUsed="1"/>
-    <w:lsdException w:name="Table List 7" w:semiHidden="1" w:unhideWhenUsed="1"/>
-    <w:lsdException w:name="Table List 8" w:semiHidden="1" w:unhideWhenUsed="1"/>
-    <w:lsdException w:name="Table 3D effects 1" w:semiHidden="1" w:unhideWhenUsed="1"/>
-    <w:lsdException w:name="Table 3D effects 2" w:semiHidden="1" w:unhideWhenUsed="1"/>
-    <w:lsdException w:name="Table 3D effects 3" w:semiHidden="1" w:unhideWhenUsed="1"/>
-    <w:lsdException w:name="Table Contemporary" w:semiHidden="1" w:unhideWhenUsed="1"/>
-    <w:lsdException w:name="Table Elegant" w:semiHidden="1" w:unhideWhenUsed="1"/>
-    <w:lsdException w:name="Table Professional" w:semiHidden="1" w:unhideWhenUsed="1"/>
-    <w:lsdException w:name="Table Subtle 1" w:semiHidden="1" w:unhideWhenUsed="1"/>
-    <w:lsdException w:name="Table Subtle 2" w:semiHidden="1" w:unhideWhenUsed="1"/>
-    <w:lsdException w:name="Table Web 1" w:semiHidden="1" w:unhideWhenUsed="1"/>
-    <w:lsdException w:name="Table Web 2" w:semiHidden="1" w:unhideWhenUsed="1"/>
-    <w:lsdException w:name="Table Web 3" w:semiHidden="1" w:unhideWhenUsed="1"/>
-    <w:lsdException w:name="Balloon Text" w:semiHidden="1" w:unhideWhenUsed="1"/>
-    <w:lsdException w:name="Table Grid" w:uiPriority="39"/>
-    <w:lsdException w:name="Table Theme" w:semiHidden="1" w:unhideWhenUsed="1"/>
-    <w:lsdException w:name="Placeholder Text" w:semiHidden="1"/>
-    <w:lsdException w:name="No Spacing" w:uiPriority="1" w:qFormat="1"/>
-    <w:lsdException w:name="Light Shading" w:uiPriority="60"/>
-    <w:lsdException w:name="Light List" w:uiPriority="61"/>
-    <w:lsdException w:name="Light Grid" w:uiPriority="62"/>
-    <w:lsdException w:name="Medium Shading 1" w:uiPriority="63"/>
-    <w:lsdException w:name="Medium Shading 2" w:uiPriority="64"/>
-    <w:lsdException w:name="Medium List 1" w:uiPriority="65"/>
-    <w:lsdException w:name="Medium List 2" w:uiPriority="66"/>
-    <w:lsdException w:name="Medium Grid 1" w:uiPriority="67"/>
-    <w:lsdException w:name="Medium Grid 2" w:uiPriority="68"/>
-    <w:lsdException w:name="Medium Grid 3" w:uiPriority="69"/>
-    <w:lsdException w:name="Dark List" w:uiPriority="70"/>
-    <w:lsdException w:name="Colorful Shading" w:uiPriority="71"/>
-    <w:lsdException w:name="Colorful List" w:uiPriority="72"/>
-    <w:lsdException w:name="Colorful Grid" w:uiPriority="73"/>
-    <w:lsdException w:name="Light Shading Accent 1" w:uiPriority="60"/>
-    <w:lsdException w:name="Light List Accent 1" w:uiPriority="61"/>
-    <w:lsdException w:name="Light Grid Accent 1" w:uiPriority="62"/>
-    <w:lsdException w:name="Medium Shading 1 Accent 1" w:uiPriority="63"/>
-    <w:lsdException w:name="Medium Shading 2 Accent 1" w:uiPriority="64"/>
-    <w:lsdException w:name="Medium List 1 Accent 1" w:uiPriority="65"/>
-    <w:lsdException w:name="Revision" w:semiHidden="1"/>
-    <w:lsdException w:name="List Paragraph" w:uiPriority="34" w:qFormat="1"/>
-    <w:lsdException w:name="Quote" w:uiPriority="29" w:qFormat="1"/>
-    <w:lsdException w:name="Intense Quote" w:uiPriority="30" w:qFormat="1"/>
-    <w:lsdException w:name="Medium List 2 Accent 1" w:uiPriority="66"/>
-    <w:lsdException w:name="Medium Grid 1 Accent 1" w:uiPriority="67"/>
-    <w:lsdException w:name="Medium Grid 2 Accent 1" w:uiPriority="68"/>
-    <w:lsdException w:name="Medium Grid 3 Accent 1" w:uiPriority="69"/>
-    <w:lsdException w:name="Dark List Accent 1" w:uiPriority="70"/>
-    <w:lsdException w:name="Colorful Shading Accent 1" w:uiPriority="71"/>
-    <w:lsdException w:name="Colorful List Accent 1" w:uiPriority="72"/>
-    <w:lsdException w:name="Colorful Grid Accent 1" w:uiPriority="73"/>
-    <w:lsdException w:name="Light Shading Accent 2" w:uiPriority="60"/>
-    <w:lsdException w:name="Light List Accent 2" w:uiPriority="61"/>
-    <w:lsdException w:name="Light Grid Accent 2" w:uiPriority="62"/>
-    <w:lsdException w:name="Medium Shading 1 Accent 2" w:uiPriority="63"/>
-    <w:lsdException w:name="Medium Shading 2 Accent 2" w:uiPriority="64"/>
-    <w:lsdException w:name="Medium List 1 Accent 2" w:uiPriority="65"/>
-    <w:lsdException w:name="Medium List 2 Accent 2" w:uiPriority="66"/>
-    <w:lsdException w:name="Medium Grid 1 Accent 2" w:uiPriority="67"/>
-    <w:lsdException w:name="Medium Grid 2 Accent 2" w:uiPriority="68"/>
-    <w:lsdException w:name="Medium Grid 3 Accent 2" w:uiPriority="69"/>
-    <w:lsdException w:name="Dark List Accent 2" w:uiPriority="70"/>
-    <w:lsdException w:name="Colorful Shading Accent 2" w:uiPriority="71"/>
-    <w:lsdException w:name="Colorful List Accent 2" w:uiPriority="72"/>
-    <w:lsdException w:name="Colorful Grid Accent 2" w:uiPriority="73"/>
-    <w:lsdException w:name="Light Shading Accent 3" w:uiPriority="60"/>
-    <w:lsdException w:name="Light List Accent 3" w:uiPriority="61"/>
-    <w:lsdException w:name="Light Grid Accent 3" w:uiPriority="62"/>
-    <w:lsdException w:name="Medium Shading 1 Accent 3" w:uiPriority="63"/>
-    <w:lsdException w:name="Medium Shading 2 Accent 3" w:uiPriority="64"/>
-    <w:lsdException w:name="Medium List 1 Accent 3" w:uiPriority="65"/>
-    <w:lsdException w:name="Medium List 2 Accent 3" w:uiPriority="66"/>
-    <w:lsdException w:name="Medium Grid 1 Accent 3" w:uiPriority="67"/>
-    <w:lsdException w:name="Medium Grid 2 Accent 3" w:uiPriority="68"/>
-    <w:lsdException w:name="Medium Grid 3 Accent 3" w:uiPriority="69"/>
-    <w:lsdException w:name="Dark List Accent 3" w:uiPriority="70"/>
-    <w:lsdException w:name="Colorful Shading Accent 3" w:uiPriority="71"/>
-    <w:lsdException w:name="Colorful List Accent 3" w:uiPriority="72"/>
-    <w:lsdException w:name="Colorful Grid Accent 3" w:uiPriority="73"/>
-    <w:lsdException w:name="Light Shading Accent 4" w:uiPriority="60"/>
-    <w:lsdException w:name="Light List Accent 4" w:uiPriority="61"/>
-    <w:lsdException w:name="Light Grid Accent 4" w:uiPriority="62"/>
-    <w:lsdException w:name="Medium Shading 1 Accent 4" w:uiPriority="63"/>
-    <w:lsdException w:name="Medium Shading 2 Accent 4" w:uiPriority="64"/>
-    <w:lsdException w:name="Medium List 1 Accent 4" w:uiPriority="65"/>
-    <w:lsdException w:name="Medium List 2 Accent 4" w:uiPriority="66"/>
-    <w:lsdException w:name="Medium Grid 1 Accent 4" w:uiPriority="67"/>
-    <w:lsdException w:name="Medium Grid 2 Accent 4" w:uiPriority="68"/>
-    <w:lsdException w:name="Medium Grid 3 Accent 4" w:uiPriority="69"/>
-    <w:lsdException w:name="Dark List Accent 4" w:uiPriority="70"/>
-    <w:lsdException w:name="Colorful Shading Accent 4" w:uiPriority="71"/>
-    <w:lsdException w:name="Colorful List Accent 4" w:uiPriority="72"/>
-    <w:lsdException w:name="Colorful Grid Accent 4" w:uiPriority="73"/>
-    <w:lsdException w:name="Light Shading Accent 5" w:uiPriority="60"/>
-    <w:lsdException w:name="Light List Accent 5" w:uiPriority="61"/>
-    <w:lsdException w:name="Light Grid Accent 5" w:uiPriority="62"/>
-    <w:lsdException w:name="Medium Shading 1 Accent 5" w:uiPriority="63"/>
-    <w:lsdException w:name="Medium Shading 2 Accent 5" w:uiPriority="64"/>
-    <w:lsdException w:name="Medium List 1 Accent 5" w:uiPriority="65"/>
-    <w:lsdException w:name="Medium List 2 Accent 5" w:uiPriority="66"/>
-    <w:lsdException w:name="Medium Grid 1 Accent 5" w:uiPriority="67"/>
-    <w:lsdException w:name="Medium Grid 2 Accent 5" w:uiPriority="68"/>
-    <w:lsdException w:name="Medium Grid 3 Accent 5" w:uiPriority="69"/>
-    <w:lsdException w:name="Dark List Accent 5" w:uiPriority="70"/>
-    <w:lsdException w:name="Colorful Shading Accent 5" w:uiPriority="71"/>
-    <w:lsdException w:name="Colorful List Accent 5" w:uiPriority="72"/>
-    <w:lsdException w:name="Colorful Grid Accent 5" w:uiPriority="73"/>
-    <w:lsdException w:name="Light Shading Accent 6" w:uiPriority="60"/>
-    <w:lsdException w:name="Light List Accent 6" w:uiPriority="61"/>
-    <w:lsdException w:name="Light Grid Accent 6" w:uiPriority="62"/>
-    <w:lsdException w:name="Medium Shading 1 Accent 6" w:uiPriority="63"/>
-    <w:lsdException w:name="Medium Shading 2 Accent 6" w:uiPriority="64"/>
-    <w:lsdException w:name="Medium List 1 Accent 6" w:uiPriority="65"/>
-    <w:lsdException w:name="Medium List 2 Accent 6" w:uiPriority="66"/>
-    <w:lsdException w:name="Medium Grid 1 Accent 6" w:uiPriority="67"/>
-    <w:lsdException w:name="Medium Grid 2 Accent 6" w:uiPriority="68"/>
-    <w:lsdException w:name="Medium Grid 3 Accent 6" w:uiPriority="69"/>
-    <w:lsdException w:name="Dark List Accent 6" w:uiPriority="70"/>
-    <w:lsdException w:name="Colorful Shading Accent 6" w:uiPriority="71"/>
-    <w:lsdException w:name="Colorful List Accent 6" w:uiPriority="72"/>
-    <w:lsdException w:name="Colorful Grid Accent 6" w:uiPriority="73"/>
-    <w:lsdException w:name="Subtle Emphasis" w:uiPriority="19" w:qFormat="1"/>
-    <w:lsdException w:name="Intense Emphasis" w:uiPriority="21" w:qFormat="1"/>
-    <w:lsdException w:name="Subtle Reference" w:uiPriority="31" w:qFormat="1"/>
-    <w:lsdException w:name="Intense Reference" w:uiPriority="32" w:qFormat="1"/>
-    <w:lsdException w:name="Book Title" w:uiPriority="33" w:qFormat="1"/>
-    <w:lsdException w:name="Bibliography" w:semiHidden="1" w:uiPriority="37" w:unhideWhenUsed="1"/>
-    <w:lsdException w:name="TOC Heading" w:semiHidden="1" w:uiPriority="39" w:unhideWhenUsed="1" w:qFormat="1"/>
-    <w:lsdException w:name="Plain Table 1" w:uiPriority="41"/>
-    <w:lsdException w:name="Plain Table 2" w:uiPriority="42"/>
-    <w:lsdException w:name="Plain Table 3" w:uiPriority="43"/>
-    <w:lsdException w:name="Plain Table 4" w:uiPriority="44"/>
-    <w:lsdException w:name="Plain Table 5" w:uiPriority="45"/>
-    <w:lsdException w:name="Grid Table Light" w:uiPriority="40"/>
-    <w:lsdException w:name="Grid Table 1 Light" w:uiPriority="46"/>
-    <w:lsdException w:name="Grid Table 2" w:uiPriority="47"/>
-    <w:lsdException w:name="Grid Table 3" w:uiPriority="48"/>
-    <w:lsdException w:name="Grid Table 4" w:uiPriority="49"/>
-    <w:lsdException w:name="Grid Table 5 Dark" w:uiPriority="50"/>
-    <w:lsdException w:name="Grid Table 6 Colorful" w:uiPriority="51"/>
-    <w:lsdException w:name="Grid Table 7 Colorful" w:uiPriority="52"/>
-    <w:lsdException w:name="Grid Table 1 Light Accent 1" w:uiPriority="46"/>
-    <w:lsdException w:name="Grid Table 2 Accent 1" w:uiPriority="47"/>
-    <w:lsdException w:name="Grid Table 3 Accent 1" w:uiPriority="48"/>
-    <w:lsdException w:name="Grid Table 4 Accent 1" w:uiPriority="49"/>
-    <w:lsdException w:name="Grid Table 5 Dark Accent 1" w:uiPriority="50"/>
-    <w:lsdException w:name="Grid Table 6 Colorful Accent 1" w:uiPriority="51"/>
-    <w:lsdException w:name="Grid Table 7 Colorful Accent 1" w:uiPriority="52"/>
-    <w:lsdException w:name="Grid Table 1 Light Accent 2" w:uiPriority="46"/>
-    <w:lsdException w:name="Grid Table 2 Accent 2" w:uiPriority="47"/>
-    <w:lsdException w:name="Grid Table 3 Accent 2" w:uiPriority="48"/>
-    <w:lsdException w:name="Grid Table 4 Accent 2" w:uiPriority="49"/>
-    <w:lsdException w:name="Grid Table 5 Dark Accent 2" w:uiPriority="50"/>
-    <w:lsdException w:name="Grid Table 6 Colorful Accent 2" w:uiPriority="51"/>
-    <w:lsdException w:name="Grid Table 7 Colorful Accent 2" w:uiPriority="52"/>
-    <w:lsdException w:name="Grid Table 1 Light Accent 3" w:uiPriority="46"/>
-    <w:lsdException w:name="Grid Table 2 Accent 3" w:uiPriority="47"/>
-    <w:lsdException w:name="Grid Table 3 Accent 3" w:uiPriority="48"/>
-    <w:lsdException w:name="Grid Table 4 Accent 3" w:uiPriority="49"/>
-    <w:lsdException w:name="Grid Table 5 Dark Accent 3" w:uiPriority="50"/>
-    <w:lsdException w:name="Grid Table 6 Colorful Accent 3" w:uiPriority="51"/>
-    <w:lsdException w:name="Grid Table 7 Colorful Accent 3" w:uiPriority="52"/>
-    <w:lsdException w:name="Grid Table 1 Light Accent 4" w:uiPriority="46"/>
-    <w:lsdException w:name="Grid Table 2 Accent 4" w:uiPriority="47"/>
-    <w:lsdException w:name="Grid Table 3 Accent 4" w:uiPriority="48"/>
-    <w:lsdException w:name="Grid Table 4 Accent 4" w:uiPriority="49"/>
-    <w:lsdException w:name="Grid Table 5 Dark Accent 4" w:uiPriority="50"/>
-    <w:lsdException w:name="Grid Table 6 Colorful Accent 4" w:uiPriority="51"/>
-    <w:lsdException w:name="Grid Table 7 Colorful Accent 4" w:uiPriority="52"/>
-    <w:lsdException w:name="Grid Table 1 Light Accent 5" w:uiPriority="46"/>
-    <w:lsdException w:name="Grid Table 2 Accent 5" w:uiPriority="47"/>
-    <w:lsdException w:name="Grid Table 3 Accent 5" w:uiPriority="48"/>
-    <w:lsdException w:name="Grid Table 4 Accent 5" w:uiPriority="49"/>
-    <w:lsdException w:name="Grid Table 5 Dark Accent 5" w:uiPriority="50"/>
-    <w:lsdException w:name="Grid Table 6 Colorful Accent 5" w:uiPriority="51"/>
-    <w:lsdException w:name="Grid Table 7 Colorful Accent 5" w:uiPriority="52"/>
-    <w:lsdException w:name="Grid Table 1 Light Accent 6" w:uiPriority="46"/>
-    <w:lsdException w:name="Grid Table 2 Accent 6" w:uiPriority="47"/>
-    <w:lsdException w:name="Grid Table 3 Accent 6" w:uiPriority="48"/>
-    <w:lsdException w:name="Grid Table 4 Accent 6" w:uiPriority="49"/>
-    <w:lsdException w:name="Grid Table 5 Dark Accent 6" w:uiPriority="50"/>
-    <w:lsdException w:name="Grid Table 6 Colorful Accent 6" w:uiPriority="51"/>
-    <w:lsdException w:name="Grid Table 7 Colorful Accent 6" w:uiPriority="52"/>
-    <w:lsdException w:name="List Table 1 Light" w:uiPriority="46"/>
-    <w:lsdException w:name="List Table 2" w:uiPriority="47"/>
-    <w:lsdException w:name="List Table 3" w:uiPriority="48"/>
-    <w:lsdException w:name="List Table 4" w:uiPriority="49"/>
-    <w:lsdException w:name="List Table 5 Dark" w:uiPriority="50"/>
-    <w:lsdException w:name="List Table 6 Colorful" w:uiPriority="51"/>
-    <w:lsdException w:name="List Table 7 Colorful" w:uiPriority="52"/>
-    <w:lsdException w:name="List Table 1 Light Accent 1" w:uiPriority="46"/>
-    <w:lsdException w:name="List Table 2 Accent 1" w:uiPriority="47"/>
-    <w:lsdException w:name="List Table 3 Accent 1" w:uiPriority="48"/>
-    <w:lsdException w:name="List Table 4 Accent 1" w:uiPriority="49"/>
-    <w:lsdException w:name="List Table 5 Dark Accent 1" w:uiPriority="50"/>
-    <w:lsdException w:name="List Table 6 Colorful Accent 1" w:uiPriority="51"/>
-    <w:lsdException w:name="List Table 7 Colorful Accent 1" w:uiPriority="52"/>
-    <w:lsdException w:name="List Table 1 Light Accent 2" w:uiPriority="46"/>
-    <w:lsdException w:name="List Table 2 Accent 2" w:uiPriority="47"/>
-    <w:lsdException w:name="List Table 3 Accent 2" w:uiPriority="48"/>
-    <w:lsdException w:name="List Table 4 Accent 2" w:uiPriority="49"/>
-    <w:lsdException w:name="List Table 5 Dark Accent 2" w:uiPriority="50"/>
-    <w:lsdException w:name="List Table 6 Colorful Accent 2" w:uiPriority="51"/>
-    <w:lsdException w:name="List Table 7 Colorful Accent 2" w:uiPriority="52"/>
-    <w:lsdException w:name="List Table 1 Light Accent 3" w:uiPriority="46"/>
-    <w:lsdException w:name="List Table 2 Accent 3" w:uiPriority="47"/>
-    <w:lsdException w:name="List Table 3 Accent 3" w:uiPriority="48"/>
-    <w:lsdException w:name="List Table 4 Accent 3" w:uiPriority="49"/>
-    <w:lsdException w:name="List Table 5 Dark Accent 3" w:uiPriority="50"/>
-    <w:lsdException w:name="List Table 6 Colorful Accent 3" w:uiPriority="51"/>
-    <w:lsdException w:name="List Table 7 Colorful Accent 3" w:uiPriority="52"/>
-    <w:lsdException w:name="List Table 1 Light Accent 4" w:uiPriority="46"/>
-    <w:lsdException w:name="List Table 2 Accent 4" w:uiPriority="47"/>
-    <w:lsdException w:name="List Table 3 Accent 4" w:uiPriority="48"/>
-    <w:lsdException w:name="List Table 4 Accent 4" w:uiPriority="49"/>
-    <w:lsdException w:name="List Table 5 Dark Accent 4" w:uiPriority="50"/>
-    <w:lsdException w:name="List Table 6 Colorful Accent 4" w:uiPriority="51"/>
-    <w:lsdException w:name="List Table 7 Colorful Accent 4" w:uiPriority="52"/>
-    <w:lsdException w:name="List Table 1 Light Accent 5" w:uiPriority="46"/>
-    <w:lsdException w:name="List Table 2 Accent 5" w:uiPriority="47"/>
-    <w:lsdException w:name="List Table 3 Accent 5" w:uiPriority="48"/>
-    <w:lsdException w:name="List Table 4 Accent 5" w:uiPriority="49"/>
-    <w:lsdException w:name="List Table 5 Dark Accent 5" w:uiPriority="50"/>
-    <w:lsdException w:name="List Table 6 Colorful Accent 5" w:uiPriority="51"/>
-    <w:lsdException w:name="List Table 7 Colorful Accent 5" w:uiPriority="52"/>
-    <w:lsdException w:name="List Table 1 Light Accent 6" w:uiPriority="46"/>
-    <w:lsdException w:name="List Table 2 Accent 6" w:uiPriority="47"/>
-    <w:lsdException w:name="List Table 3 Accent 6" w:uiPriority="48"/>
-    <w:lsdException w:name="List Table 4 Accent 6" w:uiPriority="49"/>
-    <w:lsdException w:name="List Table 5 Dark Accent 6" w:uiPriority="50"/>
-    <w:lsdException w:name="List Table 6 Colorful Accent 6" w:uiPriority="51"/>
-    <w:lsdException w:name="List Table 7 Colorful Accent 6" w:uiPriority="52"/>
+  <w:latentStyles w:defLockedState="0" w:defUIPriority="99" w:defSemiHidden="1" w:defUnhideWhenUsed="1" w:defQFormat="0" w:count="267">
+    <w:lsdException w:name="Normal" w:semiHidden="0" w:uiPriority="0" w:unhideWhenUsed="0" w:qFormat="1"/>
+    <w:lsdException w:name="heading 1" w:semiHidden="0" w:uiPriority="9" w:unhideWhenUsed="0" w:qFormat="1"/>
+    <w:lsdException w:name="heading 2" w:uiPriority="9" w:qFormat="1"/>
+    <w:lsdException w:name="heading 3" w:uiPriority="9" w:qFormat="1"/>
+    <w:lsdException w:name="heading 4" w:uiPriority="9" w:qFormat="1"/>
+    <w:lsdException w:name="heading 5" w:uiPriority="9" w:qFormat="1"/>
+    <w:lsdException w:name="heading 6" w:uiPriority="9" w:qFormat="1"/>
+    <w:lsdException w:name="heading 7" w:uiPriority="9" w:qFormat="1"/>
+    <w:lsdException w:name="heading 8" w:uiPriority="9" w:qFormat="1"/>
+    <w:lsdException w:name="heading 9" w:uiPriority="9" w:qFormat="1"/>
+    <w:lsdException w:name="toc 1" w:uiPriority="39"/>
+    <w:lsdException w:name="toc 2" w:uiPriority="39"/>
+    <w:lsdException w:name="toc 3" w:uiPriority="39"/>
+    <w:lsdException w:name="toc 4" w:uiPriority="39"/>
+    <w:lsdException w:name="toc 5" w:uiPriority="39"/>
+    <w:lsdException w:name="toc 6" w:uiPriority="39"/>
+    <w:lsdException w:name="toc 7" w:uiPriority="39"/>
+    <w:lsdException w:name="toc 8" w:uiPriority="39"/>
+    <w:lsdException w:name="toc 9" w:uiPriority="39"/>
+    <w:lsdException w:name="caption" w:uiPriority="35" w:qFormat="1"/>
+    <w:lsdException w:name="Title" w:semiHidden="0" w:uiPriority="10" w:unhideWhenUsed="0" w:qFormat="1"/>
+    <w:lsdException w:name="Default Paragraph Font" w:uiPriority="1"/>
+    <w:lsdException w:name="Subtitle" w:semiHidden="0" w:uiPriority="11" w:unhideWhenUsed="0" w:qFormat="1"/>
+    <w:lsdException w:name="Strong" w:semiHidden="0" w:uiPriority="22" w:unhideWhenUsed="0" w:qFormat="1"/>
+    <w:lsdException w:name="Emphasis" w:semiHidden="0" w:uiPriority="20" w:unhideWhenUsed="0" w:qFormat="1"/>
+    <w:lsdException w:name="Table Grid" w:semiHidden="0" w:uiPriority="39" w:unhideWhenUsed="0"/>
+    <w:lsdException w:name="Placeholder Text" w:unhideWhenUsed="0"/>
+    <w:lsdException w:name="No Spacing" w:semiHidden="0" w:uiPriority="1" w:unhideWhenUsed="0" w:qFormat="1"/>
+    <w:lsdException w:name="Light Shading" w:semiHidden="0" w:uiPriority="60" w:unhideWhenUsed="0"/>
+    <w:lsdException w:name="Light List" w:semiHidden="0" w:uiPriority="61" w:unhideWhenUsed="0"/>
+    <w:lsdException w:name="Light Grid" w:semiHidden="0" w:uiPriority="62" w:unhideWhenUsed="0"/>
+    <w:lsdException w:name="Medium Shading 1" w:semiHidden="0" w:uiPriority="63" w:unhideWhenUsed="0"/>
+    <w:lsdException w:name="Medium Shading 2" w:semiHidden="0" w:uiPriority="64" w:unhideWhenUsed="0"/>
+    <w:lsdException w:name="Medium List 1" w:semiHidden="0" w:uiPriority="65" w:unhideWhenUsed="0"/>
+    <w:lsdException w:name="Medium List 2" w:semiHidden="0" w:uiPriority="66" w:unhideWhenUsed="0"/>
+    <w:lsdException w:name="Medium Grid 1" w:semiHidden="0" w:uiPriority="67" w:unhideWhenUsed="0"/>
+    <w:lsdException w:name="Medium Grid 2" w:semiHidden="0" w:uiPriority="68" w:unhideWhenUsed="0"/>
+    <w:lsdException w:name="Medium Grid 3" w:semiHidden="0" w:uiPriority="69" w:unhideWhenUsed="0"/>
+    <w:lsdException w:name="Dark List" w:semiHidden="0" w:uiPriority="70" w:unhideWhenUsed="0"/>
+    <w:lsdException w:name="Colorful Shading" w:semiHidden="0" w:uiPriority="71" w:unhideWhenUsed="0"/>
+    <w:lsdException w:name="Colorful List" w:semiHidden="0" w:uiPriority="72" w:unhideWhenUsed="0"/>
+    <w:lsdException w:name="Colorful Grid" w:semiHidden="0" w:uiPriority="73" w:unhideWhenUsed="0"/>
+    <w:lsdException w:name="Light Shading Accent 1" w:semiHidden="0" w:uiPriority="60" w:unhideWhenUsed="0"/>
+    <w:lsdException w:name="Light List Accent 1" w:semiHidden="0" w:uiPriority="61" w:unhideWhenUsed="0"/>
+    <w:lsdException w:name="Light Grid Accent 1" w:semiHidden="0" w:uiPriority="62" w:unhideWhenUsed="0"/>
+    <w:lsdException w:name="Medium Shading 1 Accent 1" w:semiHidden="0" w:uiPriority="63" w:unhideWhenUsed="0"/>
+    <w:lsdException w:name="Medium Shading 2 Accent 1" w:semiHidden="0" w:uiPriority="64" w:unhideWhenUsed="0"/>
+    <w:lsdException w:name="Medium List 1 Accent 1" w:semiHidden="0" w:uiPriority="65" w:unhideWhenUsed="0"/>
+    <w:lsdException w:name="Revision" w:unhideWhenUsed="0"/>
+    <w:lsdException w:name="List Paragraph" w:semiHidden="0" w:uiPriority="34" w:unhideWhenUsed="0" w:qFormat="1"/>
+    <w:lsdException w:name="Quote" w:semiHidden="0" w:uiPriority="29" w:unhideWhenUsed="0" w:qFormat="1"/>
+    <w:lsdException w:name="Intense Quote" w:semiHidden="0" w:uiPriority="30" w:unhideWhenUsed="0" w:qFormat="1"/>
+    <w:lsdException w:name="Medium List 2 Accent 1" w:semiHidden="0" w:uiPriority="66" w:unhideWhenUsed="0"/>
+    <w:lsdException w:name="Medium Grid 1 Accent 1" w:semiHidden="0" w:uiPriority="67" w:unhideWhenUsed="0"/>
+    <w:lsdException w:name="Medium Grid 2 Accent 1" w:semiHidden="0" w:uiPriority="68" w:unhideWhenUsed="0"/>
+    <w:lsdException w:name="Medium Grid 3 Accent 1" w:semiHidden="0" w:uiPriority="69" w:unhideWhenUsed="0"/>
+    <w:lsdException w:name="Dark List Accent 1" w:semiHidden="0" w:uiPriority="70" w:unhideWhenUsed="0"/>
+    <w:lsdException w:name="Colorful Shading Accent 1" w:semiHidden="0" w:uiPriority="71" w:unhideWhenUsed="0"/>
+    <w:lsdException w:name="Colorful List Accent 1" w:semiHidden="0" w:uiPriority="72" w:unhideWhenUsed="0"/>
+    <w:lsdException w:name="Colorful Grid Accent 1" w:semiHidden="0" w:uiPriority="73" w:unhideWhenUsed="0"/>
+    <w:lsdException w:name="Light Shading Accent 2" w:semiHidden="0" w:uiPriority="60" w:unhideWhenUsed="0"/>
+    <w:lsdException w:name="Light List Accent 2" w:semiHidden="0" w:uiPriority="61" w:unhideWhenUsed="0"/>
+    <w:lsdException w:name="Light Grid Accent 2" w:semiHidden="0" w:uiPriority="62" w:unhideWhenUsed="0"/>
+    <w:lsdException w:name="Medium Shading 1 Accent 2" w:semiHidden="0" w:uiPriority="63" w:unhideWhenUsed="0"/>
+    <w:lsdException w:name="Medium Shading 2 Accent 2" w:semiHidden="0" w:uiPriority="64" w:unhideWhenUsed="0"/>
+    <w:lsdException w:name="Medium List 1 Accent 2" w:semiHidden="0" w:uiPriority="65" w:unhideWhenUsed="0"/>
+    <w:lsdException w:name="Medium List 2 Accent 2" w:semiHidden="0" w:uiPriority="66" w:unhideWhenUsed="0"/>
+    <w:lsdException w:name="Medium Grid 1 Accent 2" w:semiHidden="0" w:uiPriority="67" w:unhideWhenUsed="0"/>
+    <w:lsdException w:name="Medium Grid 2 Accent 2" w:semiHidden="0" w:uiPriority="68" w:unhideWhenUsed="0"/>
+    <w:lsdException w:name="Medium Grid 3 Accent 2" w:semiHidden="0" w:uiPriority="69" w:unhideWhenUsed="0"/>
+    <w:lsdException w:name="Dark List Accent 2" w:semiHidden="0" w:uiPriority="70" w:unhideWhenUsed="0"/>
+    <w:lsdException w:name="Colorful Shading Accent 2" w:semiHidden="0" w:uiPriority="71" w:unhideWhenUsed="0"/>
+    <w:lsdException w:name="Colorful List Accent 2" w:semiHidden="0" w:uiPriority="72" w:unhideWhenUsed="0"/>
+    <w:lsdException w:name="Colorful Grid Accent 2" w:semiHidden="0" w:uiPriority="73" w:unhideWhenUsed="0"/>
+    <w:lsdException w:name="Light Shading Accent 3" w:semiHidden="0" w:uiPriority="60" w:unhideWhenUsed="0"/>
+    <w:lsdException w:name="Light List Accent 3" w:semiHidden="0" w:uiPriority="61" w:unhideWhenUsed="0"/>
+    <w:lsdException w:name="Light Grid Accent 3" w:semiHidden="0" w:uiPriority="62" w:unhideWhenUsed="0"/>
+    <w:lsdException w:name="Medium Shading 1 Accent 3" w:semiHidden="0" w:uiPriority="63" w:unhideWhenUsed="0"/>
+    <w:lsdException w:name="Medium Shading 2 Accent 3" w:semiHidden="0" w:uiPriority="64" w:unhideWhenUsed="0"/>
+    <w:lsdException w:name="Medium List 1 Accent 3" w:semiHidden="0" w:uiPriority="65" w:unhideWhenUsed="0"/>
+    <w:lsdException w:name="Medium List 2 Accent 3" w:semiHidden="0" w:uiPriority="66" w:unhideWhenUsed="0"/>
+    <w:lsdException w:name="Medium Grid 1 Accent 3" w:semiHidden="0" w:uiPriority="67" w:unhideWhenUsed="0"/>
+    <w:lsdException w:name="Medium Grid 2 Accent 3" w:semiHidden="0" w:uiPriority="68" w:unhideWhenUsed="0"/>
+    <w:lsdException w:name="Medium Grid 3 Accent 3" w:semiHidden="0" w:uiPriority="69" w:unhideWhenUsed="0"/>
+    <w:lsdException w:name="Dark List Accent 3" w:semiHidden="0" w:uiPriority="70" w:unhideWhenUsed="0"/>
+    <w:lsdException w:name="Colorful Shading Accent 3" w:semiHidden="0" w:uiPriority="71" w:unhideWhenUsed="0"/>
+    <w:lsdException w:name="Colorful List Accent 3" w:semiHidden="0" w:uiPriority="72" w:unhideWhenUsed="0"/>
+    <w:lsdException w:name="Colorful Grid Accent 3" w:semiHidden="0" w:uiPriority="73" w:unhideWhenUsed="0"/>
+    <w:lsdException w:name="Light Shading Accent 4" w:semiHidden="0" w:uiPriority="60" w:unhideWhenUsed="0"/>
+    <w:lsdException w:name="Light List Accent 4" w:semiHidden="0" w:uiPriority="61" w:unhideWhenUsed="0"/>
+    <w:lsdException w:name="Light Grid Accent 4" w:semiHidden="0" w:uiPriority="62" w:unhideWhenUsed="0"/>
+    <w:lsdException w:name="Medium Shading 1 Accent 4" w:semiHidden="0" w:uiPriority="63" w:unhideWhenUsed="0"/>
+    <w:lsdException w:name="Medium Shading 2 Accent 4" w:semiHidden="0" w:uiPriority="64" w:unhideWhenUsed="0"/>
+    <w:lsdException w:name="Medium List 1 Accent 4" w:semiHidden="0" w:uiPriority="65" w:unhideWhenUsed="0"/>
+    <w:lsdException w:name="Medium List 2 Accent 4" w:semiHidden="0" w:uiPriority="66" w:unhideWhenUsed="0"/>
+    <w:lsdException w:name="Medium Grid 1 Accent 4" w:semiHidden="0" w:uiPriority="67" w:unhideWhenUsed="0"/>
+    <w:lsdException w:name="Medium Grid 2 Accent 4" w:semiHidden="0" w:uiPriority="68" w:unhideWhenUsed="0"/>
+    <w:lsdException w:name="Medium Grid 3 Accent 4" w:semiHidden="0" w:uiPriority="69" w:unhideWhenUsed="0"/>
+    <w:lsdException w:name="Dark List Accent 4" w:semiHidden="0" w:uiPriority="70" w:unhideWhenUsed="0"/>
+    <w:lsdException w:name="Colorful Shading Accent 4" w:semiHidden="0" w:uiPriority="71" w:unhideWhenUsed="0"/>
+    <w:lsdException w:name="Colorful List Accent 4" w:semiHidden="0" w:uiPriority="72" w:unhideWhenUsed="0"/>
+    <w:lsdException w:name="Colorful Grid Accent 4" w:semiHidden="0" w:uiPriority="73" w:unhideWhenUsed="0"/>
+    <w:lsdException w:name="Light Shading Accent 5" w:semiHidden="0" w:uiPriority="60" w:unhideWhenUsed="0"/>
+    <w:lsdException w:name="Light List Accent 5" w:semiHidden="0" w:uiPriority="61" w:unhideWhenUsed="0"/>
+    <w:lsdException w:name="Light Grid Accent 5" w:semiHidden="0" w:uiPriority="62" w:unhideWhenUsed="0"/>
+    <w:lsdException w:name="Medium Shading 1 Accent 5" w:semiHidden="0" w:uiPriority="63" w:unhideWhenUsed="0"/>
+    <w:lsdException w:name="Medium Shading 2 Accent 5" w:semiHidden="0" w:uiPriority="64" w:unhideWhenUsed="0"/>
+    <w:lsdException w:name="Medium List 1 Accent 5" w:semiHidden="0" w:uiPriority="65" w:unhideWhenUsed="0"/>
+    <w:lsdException w:name="Medium List 2 Accent 5" w:semiHidden="0" w:uiPriority="66" w:unhideWhenUsed="0"/>
+    <w:lsdException w:name="Medium Grid 1 Accent 5" w:semiHidden="0" w:uiPriority="67" w:unhideWhenUsed="0"/>
+    <w:lsdException w:name="Medium Grid 2 Accent 5" w:semiHidden="0" w:uiPriority="68" w:unhideWhenUsed="0"/>
+    <w:lsdException w:name="Medium Grid 3 Accent 5" w:semiHidden="0" w:uiPriority="69" w:unhideWhenUsed="0"/>
+    <w:lsdException w:name="Dark List Accent 5" w:semiHidden="0" w:uiPriority="70" w:unhideWhenUsed="0"/>
+    <w:lsdException w:name="Colorful Shading Accent 5" w:semiHidden="0" w:uiPriority="71" w:unhideWhenUsed="0"/>
+    <w:lsdException w:name="Colorful List Accent 5" w:semiHidden="0" w:uiPriority="72" w:unhideWhenUsed="0"/>
+    <w:lsdException w:name="Colorful Grid Accent 5" w:semiHidden="0" w:uiPriority="73" w:unhideWhenUsed="0"/>
+    <w:lsdException w:name="Light Shading Accent 6" w:semiHidden="0" w:uiPriority="60" w:unhideWhenUsed="0"/>
+    <w:lsdException w:name="Light List Accent 6" w:semiHidden="0" w:uiPriority="61" w:unhideWhenUsed="0"/>
+    <w:lsdException w:name="Light Grid Accent 6" w:semiHidden="0" w:uiPriority="62" w:unhideWhenUsed="0"/>
+    <w:lsdException w:name="Medium Shading 1 Accent 6" w:semiHidden="0" w:uiPriority="63" w:unhideWhenUsed="0"/>
+    <w:lsdException w:name="Medium Shading 2 Accent 6" w:semiHidden="0" w:uiPriority="64" w:unhideWhenUsed="0"/>
+    <w:lsdException w:name="Medium List 1 Accent 6" w:semiHidden="0" w:uiPriority="65" w:unhideWhenUsed="0"/>
+    <w:lsdException w:name="Medium List 2 Accent 6" w:semiHidden="0" w:uiPriority="66" w:unhideWhenUsed="0"/>
+    <w:lsdException w:name="Medium Grid 1 Accent 6" w:semiHidden="0" w:uiPriority="67" w:unhideWhenUsed="0"/>
+    <w:lsdException w:name="Medium Grid 2 Accent 6" w:semiHidden="0" w:uiPriority="68" w:unhideWhenUsed="0"/>
+    <w:lsdException w:name="Medium Grid 3 Accent 6" w:semiHidden="0" w:uiPriority="69" w:unhideWhenUsed="0"/>
+    <w:lsdException w:name="Dark List Accent 6" w:semiHidden="0" w:uiPriority="70" w:unhideWhenUsed="0"/>
+    <w:lsdException w:name="Colorful Shading Accent 6" w:semiHidden="0" w:uiPriority="71" w:unhideWhenUsed="0"/>
+    <w:lsdException w:name="Colorful List Accent 6" w:semiHidden="0" w:uiPriority="72" w:unhideWhenUsed="0"/>
+    <w:lsdException w:name="Colorful Grid Accent 6" w:semiHidden="0" w:uiPriority="73" w:unhideWhenUsed="0"/>
+    <w:lsdException w:name="Subtle Emphasis" w:semiHidden="0" w:uiPriority="19" w:unhideWhenUsed="0" w:qFormat="1"/>
+    <w:lsdException w:name="Intense Emphasis" w:semiHidden="0" w:uiPriority="21" w:unhideWhenUsed="0" w:qFormat="1"/>
+    <w:lsdException w:name="Subtle Reference" w:semiHidden="0" w:uiPriority="31" w:unhideWhenUsed="0" w:qFormat="1"/>
+    <w:lsdException w:name="Intense Reference" w:semiHidden="0" w:uiPriority="32" w:unhideWhenUsed="0" w:qFormat="1"/>
+    <w:lsdException w:name="Book Title" w:semiHidden="0" w:uiPriority="33" w:unhideWhenUsed="0" w:qFormat="1"/>
+    <w:lsdException w:name="Bibliography" w:uiPriority="37"/>
+    <w:lsdException w:name="TOC Heading" w:uiPriority="39" w:qFormat="1"/>
+  </w:latentStyles>
+  <w:style w:type="paragraph" w:default="1" w:styleId="Normal">
+    <w:name w:val="Normal"/>
+    <w:qFormat/>
+  </w:style>
+  <w:style w:type="character" w:default="1" w:styleId="Fuentedeprrafopredeter">
+    <w:name w:val="Default Paragraph Font"/>
+    <w:uiPriority w:val="1"/>
+    <w:semiHidden/>
+    <w:unhideWhenUsed/>
+  </w:style>
+  <w:style w:type="table" w:default="1" w:styleId="Tablanormal">
+    <w:name w:val="Normal Table"/>
+    <w:uiPriority w:val="99"/>
+    <w:semiHidden/>
+    <w:unhideWhenUsed/>
+    <w:tblPr>
+      <w:tblInd w:w="0" w:type="dxa"/>
+      <w:tblCellMar>
+        <w:top w:w="0" w:type="dxa"/>
+        <w:left w:w="108" w:type="dxa"/>
+        <w:bottom w:w="0" w:type="dxa"/>
+        <w:right w:w="108" w:type="dxa"/>
+      </w:tblCellMar>
+    </w:tblPr>
+  </w:style>
+  <w:style w:type="numbering" w:default="1" w:styleId="Sinlista">
+    <w:name w:val="No List"/>
+    <w:uiPriority w:val="99"/>
+    <w:semiHidden/>
+    <w:unhideWhenUsed/>
+  </w:style>
+  <w:style w:type="character" w:styleId="Hipervnculo">
+    <w:name w:val="Hyperlink"/>
+    <w:basedOn w:val="Fuentedeprrafopredeter"/>
+    <w:uiPriority w:val="99"/>
+    <w:unhideWhenUsed/>
+    <w:rsid w:val="009F686A"/>
+    <w:rPr>
+      <w:color w:val="0000FF"/>
+      <w:u w:val="single"/>
+    </w:rPr>
+  </w:style>
+  <w:style w:type="paragraph" w:styleId="Encabezado">
+    <w:name w:val="header"/>
+    <w:basedOn w:val="Normal"/>
+    <w:link w:val="EncabezadoCar"/>
+    <w:uiPriority w:val="99"/>
+    <w:unhideWhenUsed/>
+    <w:rsid w:val="00771B6B"/>
+    <w:pPr>
+      <w:tabs>
+        <w:tab w:val="center" w:pos="4252"/>
+        <w:tab w:val="right" w:pos="8504"/>
+      </w:tabs>
+      <w:spacing w:after="0" w:line="240" w:lineRule="auto"/>
+    </w:pPr>
+  </w:style>
+  <w:style w:type="character" w:customStyle="1" w:styleId="EncabezadoCar">
+    <w:name w:val="Encabezado Car"/>
+    <w:basedOn w:val="Fuentedeprrafopredeter"/>
+    <w:link w:val="Encabezado"/>
+    <w:uiPriority w:val="99"/>
+    <w:rsid w:val="00771B6B"/>
+  </w:style>
+  <w:style w:type="paragraph" w:styleId="Piedepgina">
+    <w:name w:val="footer"/>
+    <w:basedOn w:val="Normal"/>
+    <w:link w:val="PiedepginaCar"/>
+    <w:uiPriority w:val="99"/>
+    <w:unhideWhenUsed/>
+    <w:rsid w:val="00771B6B"/>
+    <w:pPr>
+      <w:tabs>
+        <w:tab w:val="center" w:pos="4252"/>
+        <w:tab w:val="right" w:pos="8504"/>
+      </w:tabs>
+      <w:spacing w:after="0" w:line="240" w:lineRule="auto"/>
+    </w:pPr>
+  </w:style>
+  <w:style w:type="character" w:customStyle="1" w:styleId="PiedepginaCar">
+    <w:name w:val="Pie de página Car"/>
+    <w:basedOn w:val="Fuentedeprrafopredeter"/>
+    <w:link w:val="Piedepgina"/>
+    <w:uiPriority w:val="99"/>
+    <w:rsid w:val="00771B6B"/>
+  </w:style>
+  <w:style w:type="paragraph" w:styleId="Prrafodelista">
+    <w:name w:val="List Paragraph"/>
+    <w:basedOn w:val="Normal"/>
+    <w:uiPriority w:val="34"/>
+    <w:qFormat/>
+    <w:rsid w:val="00617502"/>
+    <w:pPr>
+      <w:spacing w:after="200" w:line="276" w:lineRule="auto"/>
+      <w:ind w:left="720"/>
+      <w:contextualSpacing/>
+    </w:pPr>
+  </w:style>
+  <w:style w:type="paragraph" w:styleId="Textodeglobo">
+    <w:name w:val="Balloon Text"/>
+    <w:basedOn w:val="Normal"/>
+    <w:link w:val="TextodegloboCar"/>
+    <w:uiPriority w:val="99"/>
+    <w:semiHidden/>
+    <w:unhideWhenUsed/>
+    <w:rsid w:val="00617502"/>
+    <w:pPr>
+      <w:spacing w:after="0" w:line="240" w:lineRule="auto"/>
+    </w:pPr>
+    <w:rPr>
+      <w:rFonts w:ascii="Tahoma" w:hAnsi="Tahoma" w:cs="Tahoma"/>
+      <w:sz w:val="16"/>
+      <w:szCs w:val="16"/>
+    </w:rPr>
+  </w:style>
+  <w:style w:type="character" w:customStyle="1" w:styleId="TextodegloboCar">
+    <w:name w:val="Texto de globo Car"/>
+    <w:basedOn w:val="Fuentedeprrafopredeter"/>
+    <w:link w:val="Textodeglobo"/>
+    <w:uiPriority w:val="99"/>
+    <w:semiHidden/>
+    <w:rsid w:val="00617502"/>
+    <w:rPr>
+      <w:rFonts w:ascii="Tahoma" w:hAnsi="Tahoma" w:cs="Tahoma"/>
+      <w:sz w:val="16"/>
+      <w:szCs w:val="16"/>
+    </w:rPr>
+  </w:style>
+</w:styles>
+</file>
+
+<file path=word/stylesWithEffects.xml><?xml version="1.0" encoding="utf-8"?>
+<w:styles xmlns:wpc="http://schemas.microsoft.com/office/word/2010/wordprocessingCanvas" xmlns:mc="http://schemas.openxmlformats.org/markup-compatibility/2006" xmlns:o="urn:schemas-microsoft-com:office:office" xmlns:r="http://schemas.openxmlformats.org/officeDocument/2006/relationships" xmlns:m="http://schemas.openxmlformats.org/officeDocument/2006/math" xmlns:v="urn:schemas-microsoft-com:vml" xmlns:wp14="http://schemas.microsoft.com/office/word/2010/wordprocessingDrawing" xmlns:wp="http://schemas.openxmlformats.org/drawingml/2006/wordprocessingDrawing" xmlns:w10="urn:schemas-microsoft-com:office:word" xmlns:w="http://schemas.openxmlformats.org/wordprocessingml/2006/main" xmlns:w14="http://schemas.microsoft.com/office/word/2010/wordml" xmlns:wpg="http://schemas.microsoft.com/office/word/2010/wordprocessingGroup" xmlns:wpi="http://schemas.microsoft.com/office/word/2010/wordprocessingInk" xmlns:wne="http://schemas.microsoft.com/office/word/2006/wordml" xmlns:wps="http://schemas.microsoft.com/office/word/2010/wordprocessingShape" mc:Ignorable="w14 wp14">
+  <w:docDefaults>
+    <w:rPrDefault>
+      <w:rPr>
+        <w:rFonts w:asciiTheme="minorHAnsi" w:eastAsiaTheme="minorHAnsi" w:hAnsiTheme="minorHAnsi" w:cstheme="minorBidi"/>
+        <w:sz w:val="22"/>
+        <w:szCs w:val="22"/>
+        <w:lang w:val="es-AR" w:eastAsia="en-US" w:bidi="ar-SA"/>
+      </w:rPr>
+    </w:rPrDefault>
+    <w:pPrDefault>
+      <w:pPr>
+        <w:spacing w:after="160" w:line="259" w:lineRule="auto"/>
+      </w:pPr>
+    </w:pPrDefault>
+  </w:docDefaults>
+  <w:latentStyles w:defLockedState="0" w:defUIPriority="99" w:defSemiHidden="1" w:defUnhideWhenUsed="1" w:defQFormat="0" w:count="267">
+    <w:lsdException w:name="Normal" w:semiHidden="0" w:uiPriority="0" w:unhideWhenUsed="0" w:qFormat="1"/>
+    <w:lsdException w:name="heading 1" w:semiHidden="0" w:uiPriority="9" w:unhideWhenUsed="0" w:qFormat="1"/>
+    <w:lsdException w:name="heading 2" w:uiPriority="9" w:qFormat="1"/>
+    <w:lsdException w:name="heading 3" w:uiPriority="9" w:qFormat="1"/>
+    <w:lsdException w:name="heading 4" w:uiPriority="9" w:qFormat="1"/>
+    <w:lsdException w:name="heading 5" w:uiPriority="9" w:qFormat="1"/>
+    <w:lsdException w:name="heading 6" w:uiPriority="9" w:qFormat="1"/>
+    <w:lsdException w:name="heading 7" w:uiPriority="9" w:qFormat="1"/>
+    <w:lsdException w:name="heading 8" w:uiPriority="9" w:qFormat="1"/>
+    <w:lsdException w:name="heading 9" w:uiPriority="9" w:qFormat="1"/>
+    <w:lsdException w:name="toc 1" w:uiPriority="39"/>
+    <w:lsdException w:name="toc 2" w:uiPriority="39"/>
+    <w:lsdException w:name="toc 3" w:uiPriority="39"/>
+    <w:lsdException w:name="toc 4" w:uiPriority="39"/>
+    <w:lsdException w:name="toc 5" w:uiPriority="39"/>
+    <w:lsdException w:name="toc 6" w:uiPriority="39"/>
+    <w:lsdException w:name="toc 7" w:uiPriority="39"/>
+    <w:lsdException w:name="toc 8" w:uiPriority="39"/>
+    <w:lsdException w:name="toc 9" w:uiPriority="39"/>
+    <w:lsdException w:name="caption" w:uiPriority="35" w:qFormat="1"/>
+    <w:lsdException w:name="Title" w:semiHidden="0" w:uiPriority="10" w:unhideWhenUsed="0" w:qFormat="1"/>
+    <w:lsdException w:name="Default Paragraph Font" w:uiPriority="1"/>
+    <w:lsdException w:name="Subtitle" w:semiHidden="0" w:uiPriority="11" w:unhideWhenUsed="0" w:qFormat="1"/>
+    <w:lsdException w:name="Strong" w:semiHidden="0" w:uiPriority="22" w:unhideWhenUsed="0" w:qFormat="1"/>
+    <w:lsdException w:name="Emphasis" w:semiHidden="0" w:uiPriority="20" w:unhideWhenUsed="0" w:qFormat="1"/>
+    <w:lsdException w:name="Table Grid" w:semiHidden="0" w:uiPriority="39" w:unhideWhenUsed="0"/>
+    <w:lsdException w:name="Placeholder Text" w:unhideWhenUsed="0"/>
+    <w:lsdException w:name="No Spacing" w:semiHidden="0" w:uiPriority="1" w:unhideWhenUsed="0" w:qFormat="1"/>
+    <w:lsdException w:name="Light Shading" w:semiHidden="0" w:uiPriority="60" w:unhideWhenUsed="0"/>
+    <w:lsdException w:name="Light List" w:semiHidden="0" w:uiPriority="61" w:unhideWhenUsed="0"/>
+    <w:lsdException w:name="Light Grid" w:semiHidden="0" w:uiPriority="62" w:unhideWhenUsed="0"/>
+    <w:lsdException w:name="Medium Shading 1" w:semiHidden="0" w:uiPriority="63" w:unhideWhenUsed="0"/>
+    <w:lsdException w:name="Medium Shading 2" w:semiHidden="0" w:uiPriority="64" w:unhideWhenUsed="0"/>
+    <w:lsdException w:name="Medium List 1" w:semiHidden="0" w:uiPriority="65" w:unhideWhenUsed="0"/>
+    <w:lsdException w:name="Medium List 2" w:semiHidden="0" w:uiPriority="66" w:unhideWhenUsed="0"/>
+    <w:lsdException w:name="Medium Grid 1" w:semiHidden="0" w:uiPriority="67" w:unhideWhenUsed="0"/>
+    <w:lsdException w:name="Medium Grid 2" w:semiHidden="0" w:uiPriority="68" w:unhideWhenUsed="0"/>
+    <w:lsdException w:name="Medium Grid 3" w:semiHidden="0" w:uiPriority="69" w:unhideWhenUsed="0"/>
+    <w:lsdException w:name="Dark List" w:semiHidden="0" w:uiPriority="70" w:unhideWhenUsed="0"/>
+    <w:lsdException w:name="Colorful Shading" w:semiHidden="0" w:uiPriority="71" w:unhideWhenUsed="0"/>
+    <w:lsdException w:name="Colorful List" w:semiHidden="0" w:uiPriority="72" w:unhideWhenUsed="0"/>
+    <w:lsdException w:name="Colorful Grid" w:semiHidden="0" w:uiPriority="73" w:unhideWhenUsed="0"/>
+    <w:lsdException w:name="Light Shading Accent 1" w:semiHidden="0" w:uiPriority="60" w:unhideWhenUsed="0"/>
+    <w:lsdException w:name="Light List Accent 1" w:semiHidden="0" w:uiPriority="61" w:unhideWhenUsed="0"/>
+    <w:lsdException w:name="Light Grid Accent 1" w:semiHidden="0" w:uiPriority="62" w:unhideWhenUsed="0"/>
+    <w:lsdException w:name="Medium Shading 1 Accent 1" w:semiHidden="0" w:uiPriority="63" w:unhideWhenUsed="0"/>
+    <w:lsdException w:name="Medium Shading 2 Accent 1" w:semiHidden="0" w:uiPriority="64" w:unhideWhenUsed="0"/>
+    <w:lsdException w:name="Medium List 1 Accent 1" w:semiHidden="0" w:uiPriority="65" w:unhideWhenUsed="0"/>
+    <w:lsdException w:name="Revision" w:unhideWhenUsed="0"/>
+    <w:lsdException w:name="List Paragraph" w:semiHidden="0" w:uiPriority="34" w:unhideWhenUsed="0" w:qFormat="1"/>
+    <w:lsdException w:name="Quote" w:semiHidden="0" w:uiPriority="29" w:unhideWhenUsed="0" w:qFormat="1"/>
+    <w:lsdException w:name="Intense Quote" w:semiHidden="0" w:uiPriority="30" w:unhideWhenUsed="0" w:qFormat="1"/>
+    <w:lsdException w:name="Medium List 2 Accent 1" w:semiHidden="0" w:uiPriority="66" w:unhideWhenUsed="0"/>
+    <w:lsdException w:name="Medium Grid 1 Accent 1" w:semiHidden="0" w:uiPriority="67" w:unhideWhenUsed="0"/>
+    <w:lsdException w:name="Medium Grid 2 Accent 1" w:semiHidden="0" w:uiPriority="68" w:unhideWhenUsed="0"/>
+    <w:lsdException w:name="Medium Grid 3 Accent 1" w:semiHidden="0" w:uiPriority="69" w:unhideWhenUsed="0"/>
+    <w:lsdException w:name="Dark List Accent 1" w:semiHidden="0" w:uiPriority="70" w:unhideWhenUsed="0"/>
+    <w:lsdException w:name="Colorful Shading Accent 1" w:semiHidden="0" w:uiPriority="71" w:unhideWhenUsed="0"/>
+    <w:lsdException w:name="Colorful List Accent 1" w:semiHidden="0" w:uiPriority="72" w:unhideWhenUsed="0"/>
+    <w:lsdException w:name="Colorful Grid Accent 1" w:semiHidden="0" w:uiPriority="73" w:unhideWhenUsed="0"/>
+    <w:lsdException w:name="Light Shading Accent 2" w:semiHidden="0" w:uiPriority="60" w:unhideWhenUsed="0"/>
+    <w:lsdException w:name="Light List Accent 2" w:semiHidden="0" w:uiPriority="61" w:unhideWhenUsed="0"/>
+    <w:lsdException w:name="Light Grid Accent 2" w:semiHidden="0" w:uiPriority="62" w:unhideWhenUsed="0"/>
+    <w:lsdException w:name="Medium Shading 1 Accent 2" w:semiHidden="0" w:uiPriority="63" w:unhideWhenUsed="0"/>
+    <w:lsdException w:name="Medium Shading 2 Accent 2" w:semiHidden="0" w:uiPriority="64" w:unhideWhenUsed="0"/>
+    <w:lsdException w:name="Medium List 1 Accent 2" w:semiHidden="0" w:uiPriority="65" w:unhideWhenUsed="0"/>
+    <w:lsdException w:name="Medium List 2 Accent 2" w:semiHidden="0" w:uiPriority="66" w:unhideWhenUsed="0"/>
+    <w:lsdException w:name="Medium Grid 1 Accent 2" w:semiHidden="0" w:uiPriority="67" w:unhideWhenUsed="0"/>
+    <w:lsdException w:name="Medium Grid 2 Accent 2" w:semiHidden="0" w:uiPriority="68" w:unhideWhenUsed="0"/>
+    <w:lsdException w:name="Medium Grid 3 Accent 2" w:semiHidden="0" w:uiPriority="69" w:unhideWhenUsed="0"/>
+    <w:lsdException w:name="Dark List Accent 2" w:semiHidden="0" w:uiPriority="70" w:unhideWhenUsed="0"/>
+    <w:lsdException w:name="Colorful Shading Accent 2" w:semiHidden="0" w:uiPriority="71" w:unhideWhenUsed="0"/>
+    <w:lsdException w:name="Colorful List Accent 2" w:semiHidden="0" w:uiPriority="72" w:unhideWhenUsed="0"/>
+    <w:lsdException w:name="Colorful Grid Accent 2" w:semiHidden="0" w:uiPriority="73" w:unhideWhenUsed="0"/>
+    <w:lsdException w:name="Light Shading Accent 3" w:semiHidden="0" w:uiPriority="60" w:unhideWhenUsed="0"/>
+    <w:lsdException w:name="Light List Accent 3" w:semiHidden="0" w:uiPriority="61" w:unhideWhenUsed="0"/>
+    <w:lsdException w:name="Light Grid Accent 3" w:semiHidden="0" w:uiPriority="62" w:unhideWhenUsed="0"/>
+    <w:lsdException w:name="Medium Shading 1 Accent 3" w:semiHidden="0" w:uiPriority="63" w:unhideWhenUsed="0"/>
+    <w:lsdException w:name="Medium Shading 2 Accent 3" w:semiHidden="0" w:uiPriority="64" w:unhideWhenUsed="0"/>
+    <w:lsdException w:name="Medium List 1 Accent 3" w:semiHidden="0" w:uiPriority="65" w:unhideWhenUsed="0"/>
+    <w:lsdException w:name="Medium List 2 Accent 3" w:semiHidden="0" w:uiPriority="66" w:unhideWhenUsed="0"/>
+    <w:lsdException w:name="Medium Grid 1 Accent 3" w:semiHidden="0" w:uiPriority="67" w:unhideWhenUsed="0"/>
+    <w:lsdException w:name="Medium Grid 2 Accent 3" w:semiHidden="0" w:uiPriority="68" w:unhideWhenUsed="0"/>
+    <w:lsdException w:name="Medium Grid 3 Accent 3" w:semiHidden="0" w:uiPriority="69" w:unhideWhenUsed="0"/>
+    <w:lsdException w:name="Dark List Accent 3" w:semiHidden="0" w:uiPriority="70" w:unhideWhenUsed="0"/>
+    <w:lsdException w:name="Colorful Shading Accent 3" w:semiHidden="0" w:uiPriority="71" w:unhideWhenUsed="0"/>
+    <w:lsdException w:name="Colorful List Accent 3" w:semiHidden="0" w:uiPriority="72" w:unhideWhenUsed="0"/>
+    <w:lsdException w:name="Colorful Grid Accent 3" w:semiHidden="0" w:uiPriority="73" w:unhideWhenUsed="0"/>
+    <w:lsdException w:name="Light Shading Accent 4" w:semiHidden="0" w:uiPriority="60" w:unhideWhenUsed="0"/>
+    <w:lsdException w:name="Light List Accent 4" w:semiHidden="0" w:uiPriority="61" w:unhideWhenUsed="0"/>
+    <w:lsdException w:name="Light Grid Accent 4" w:semiHidden="0" w:uiPriority="62" w:unhideWhenUsed="0"/>
+    <w:lsdException w:name="Medium Shading 1 Accent 4" w:semiHidden="0" w:uiPriority="63" w:unhideWhenUsed="0"/>
+    <w:lsdException w:name="Medium Shading 2 Accent 4" w:semiHidden="0" w:uiPriority="64" w:unhideWhenUsed="0"/>
+    <w:lsdException w:name="Medium List 1 Accent 4" w:semiHidden="0" w:uiPriority="65" w:unhideWhenUsed="0"/>
+    <w:lsdException w:name="Medium List 2 Accent 4" w:semiHidden="0" w:uiPriority="66" w:unhideWhenUsed="0"/>
+    <w:lsdException w:name="Medium Grid 1 Accent 4" w:semiHidden="0" w:uiPriority="67" w:unhideWhenUsed="0"/>
+    <w:lsdException w:name="Medium Grid 2 Accent 4" w:semiHidden="0" w:uiPriority="68" w:unhideWhenUsed="0"/>
+    <w:lsdException w:name="Medium Grid 3 Accent 4" w:semiHidden="0" w:uiPriority="69" w:unhideWhenUsed="0"/>
+    <w:lsdException w:name="Dark List Accent 4" w:semiHidden="0" w:uiPriority="70" w:unhideWhenUsed="0"/>
+    <w:lsdException w:name="Colorful Shading Accent 4" w:semiHidden="0" w:uiPriority="71" w:unhideWhenUsed="0"/>
+    <w:lsdException w:name="Colorful List Accent 4" w:semiHidden="0" w:uiPriority="72" w:unhideWhenUsed="0"/>
+    <w:lsdException w:name="Colorful Grid Accent 4" w:semiHidden="0" w:uiPriority="73" w:unhideWhenUsed="0"/>
+    <w:lsdException w:name="Light Shading Accent 5" w:semiHidden="0" w:uiPriority="60" w:unhideWhenUsed="0"/>
+    <w:lsdException w:name="Light List Accent 5" w:semiHidden="0" w:uiPriority="61" w:unhideWhenUsed="0"/>
+    <w:lsdException w:name="Light Grid Accent 5" w:semiHidden="0" w:uiPriority="62" w:unhideWhenUsed="0"/>
+    <w:lsdException w:name="Medium Shading 1 Accent 5" w:semiHidden="0" w:uiPriority="63" w:unhideWhenUsed="0"/>
+    <w:lsdException w:name="Medium Shading 2 Accent 5" w:semiHidden="0" w:uiPriority="64" w:unhideWhenUsed="0"/>
+    <w:lsdException w:name="Medium List 1 Accent 5" w:semiHidden="0" w:uiPriority="65" w:unhideWhenUsed="0"/>
+    <w:lsdException w:name="Medium List 2 Accent 5" w:semiHidden="0" w:uiPriority="66" w:unhideWhenUsed="0"/>
+    <w:lsdException w:name="Medium Grid 1 Accent 5" w:semiHidden="0" w:uiPriority="67" w:unhideWhenUsed="0"/>
+    <w:lsdException w:name="Medium Grid 2 Accent 5" w:semiHidden="0" w:uiPriority="68" w:unhideWhenUsed="0"/>
+    <w:lsdException w:name="Medium Grid 3 Accent 5" w:semiHidden="0" w:uiPriority="69" w:unhideWhenUsed="0"/>
+    <w:lsdException w:name="Dark List Accent 5" w:semiHidden="0" w:uiPriority="70" w:unhideWhenUsed="0"/>
+    <w:lsdException w:name="Colorful Shading Accent 5" w:semiHidden="0" w:uiPriority="71" w:unhideWhenUsed="0"/>
+    <w:lsdException w:name="Colorful List Accent 5" w:semiHidden="0" w:uiPriority="72" w:unhideWhenUsed="0"/>
+    <w:lsdException w:name="Colorful Grid Accent 5" w:semiHidden="0" w:uiPriority="73" w:unhideWhenUsed="0"/>
+    <w:lsdException w:name="Light Shading Accent 6" w:semiHidden="0" w:uiPriority="60" w:unhideWhenUsed="0"/>
+    <w:lsdException w:name="Light List Accent 6" w:semiHidden="0" w:uiPriority="61" w:unhideWhenUsed="0"/>
+    <w:lsdException w:name="Light Grid Accent 6" w:semiHidden="0" w:uiPriority="62" w:unhideWhenUsed="0"/>
+    <w:lsdException w:name="Medium Shading 1 Accent 6" w:semiHidden="0" w:uiPriority="63" w:unhideWhenUsed="0"/>
+    <w:lsdException w:name="Medium Shading 2 Accent 6" w:semiHidden="0" w:uiPriority="64" w:unhideWhenUsed="0"/>
+    <w:lsdException w:name="Medium List 1 Accent 6" w:semiHidden="0" w:uiPriority="65" w:unhideWhenUsed="0"/>
+    <w:lsdException w:name="Medium List 2 Accent 6" w:semiHidden="0" w:uiPriority="66" w:unhideWhenUsed="0"/>
+    <w:lsdException w:name="Medium Grid 1 Accent 6" w:semiHidden="0" w:uiPriority="67" w:unhideWhenUsed="0"/>
+    <w:lsdException w:name="Medium Grid 2 Accent 6" w:semiHidden="0" w:uiPriority="68" w:unhideWhenUsed="0"/>
+    <w:lsdException w:name="Medium Grid 3 Accent 6" w:semiHidden="0" w:uiPriority="69" w:unhideWhenUsed="0"/>
+    <w:lsdException w:name="Dark List Accent 6" w:semiHidden="0" w:uiPriority="70" w:unhideWhenUsed="0"/>
+    <w:lsdException w:name="Colorful Shading Accent 6" w:semiHidden="0" w:uiPriority="71" w:unhideWhenUsed="0"/>
+    <w:lsdException w:name="Colorful List Accent 6" w:semiHidden="0" w:uiPriority="72" w:unhideWhenUsed="0"/>
+    <w:lsdException w:name="Colorful Grid Accent 6" w:semiHidden="0" w:uiPriority="73" w:unhideWhenUsed="0"/>
+    <w:lsdException w:name="Subtle Emphasis" w:semiHidden="0" w:uiPriority="19" w:unhideWhenUsed="0" w:qFormat="1"/>
+    <w:lsdException w:name="Intense Emphasis" w:semiHidden="0" w:uiPriority="21" w:unhideWhenUsed="0" w:qFormat="1"/>
+    <w:lsdException w:name="Subtle Reference" w:semiHidden="0" w:uiPriority="31" w:unhideWhenUsed="0" w:qFormat="1"/>
+    <w:lsdException w:name="Intense Reference" w:semiHidden="0" w:uiPriority="32" w:unhideWhenUsed="0" w:qFormat="1"/>
+    <w:lsdException w:name="Book Title" w:semiHidden="0" w:uiPriority="33" w:unhideWhenUsed="0" w:qFormat="1"/>
+    <w:lsdException w:name="Bibliography" w:uiPriority="37"/>
+    <w:lsdException w:name="TOC Heading" w:uiPriority="39" w:qFormat="1"/>
   </w:latentStyles>
   <w:style w:type="paragraph" w:default="1" w:styleId="Normal">
     <w:name w:val="Normal"/>
@@ -4421,7 +4809,7 @@
   <a:extraClrSchemeLst/>
   <a:extLst>
     <a:ext uri="{05A4C25C-085E-4340-85A3-A5531E510DB2}">
-      <thm15:themeFamily xmlns:thm15="http://schemas.microsoft.com/office/thememl/2012/main" name="Office Theme" id="{62F939B6-93AF-4DB8-9C6B-D6C7DFDC589F}" vid="{4A3C46E8-61CC-4603-A589-7422A47A8E4A}"/>
+      <thm15:themeFamily xmlns:thm15="http://schemas.microsoft.com/office/thememl/2012/main" xmlns="" name="Office Theme" id="{62F939B6-93AF-4DB8-9C6B-D6C7DFDC589F}" vid="{4A3C46E8-61CC-4603-A589-7422A47A8E4A}"/>
     </a:ext>
   </a:extLst>
 </a:theme>

</xml_diff>

<commit_message>
me cambio de rama
</commit_message>
<xml_diff>
--- a/intro/Informe de GIT.docx
+++ b/intro/Informe de GIT.docx
@@ -1,6 +1,6 @@
 
 <file path=word/document.xml><?xml version="1.0" encoding="utf-8"?>
-<w:document xmlns:wpc="http://schemas.microsoft.com/office/word/2010/wordprocessingCanvas" xmlns:mc="http://schemas.openxmlformats.org/markup-compatibility/2006" xmlns:o="urn:schemas-microsoft-com:office:office" xmlns:r="http://schemas.openxmlformats.org/officeDocument/2006/relationships" xmlns:m="http://schemas.openxmlformats.org/officeDocument/2006/math" xmlns:v="urn:schemas-microsoft-com:vml" xmlns:wp14="http://schemas.microsoft.com/office/word/2010/wordprocessingDrawing" xmlns:wp="http://schemas.openxmlformats.org/drawingml/2006/wordprocessingDrawing" xmlns:w10="urn:schemas-microsoft-com:office:word" xmlns:w="http://schemas.openxmlformats.org/wordprocessingml/2006/main" xmlns:w14="http://schemas.microsoft.com/office/word/2010/wordml" xmlns:wpg="http://schemas.microsoft.com/office/word/2010/wordprocessingGroup" xmlns:wpi="http://schemas.microsoft.com/office/word/2010/wordprocessingInk" xmlns:wne="http://schemas.microsoft.com/office/word/2006/wordml" xmlns:wps="http://schemas.microsoft.com/office/word/2010/wordprocessingShape" mc:Ignorable="w14 wp14">
+<w:document xmlns:wpc="http://schemas.microsoft.com/office/word/2010/wordprocessingCanvas" xmlns:mc="http://schemas.openxmlformats.org/markup-compatibility/2006" xmlns:o="urn:schemas-microsoft-com:office:office" xmlns:r="http://schemas.openxmlformats.org/officeDocument/2006/relationships" xmlns:m="http://schemas.openxmlformats.org/officeDocument/2006/math" xmlns:v="urn:schemas-microsoft-com:vml" xmlns:wp14="http://schemas.microsoft.com/office/word/2010/wordprocessingDrawing" xmlns:wp="http://schemas.openxmlformats.org/drawingml/2006/wordprocessingDrawing" xmlns:w10="urn:schemas-microsoft-com:office:word" xmlns:w="http://schemas.openxmlformats.org/wordprocessingml/2006/main" xmlns:w14="http://schemas.microsoft.com/office/word/2010/wordml" xmlns:w15="http://schemas.microsoft.com/office/word/2012/wordml" xmlns:wpg="http://schemas.microsoft.com/office/word/2010/wordprocessingGroup" xmlns:wpi="http://schemas.microsoft.com/office/word/2010/wordprocessingInk" xmlns:wne="http://schemas.microsoft.com/office/word/2006/wordml" xmlns:wps="http://schemas.microsoft.com/office/word/2010/wordprocessingShape" mc:Ignorable="w14 w15 wp14">
   <w:body>
     <w:p>
       <w:pPr>
@@ -513,7 +513,7 @@
                     <pic:cNvPicPr/>
                   </pic:nvPicPr>
                   <pic:blipFill>
-                    <a:blip r:embed="rId8">
+                    <a:blip r:embed="rId7">
                       <a:extLst>
                         <a:ext uri="{28A0092B-C50C-407E-A947-70E740481C1C}">
                           <a14:useLocalDpi xmlns:a14="http://schemas.microsoft.com/office/drawing/2010/main" val="0"/>
@@ -1345,7 +1345,7 @@
           <w:szCs w:val="24"/>
         </w:rPr>
       </w:pPr>
-      <w:hyperlink r:id="rId9" w:history="1">
+      <w:hyperlink r:id="rId8" w:history="1">
         <w:r>
           <w:rPr>
             <w:rStyle w:val="Hipervnculo"/>
@@ -1451,7 +1451,7 @@
                     <pic:cNvPicPr/>
                   </pic:nvPicPr>
                   <pic:blipFill>
-                    <a:blip r:embed="rId10" cstate="print">
+                    <a:blip r:embed="rId9" cstate="print">
                       <a:extLst>
                         <a:ext uri="{28A0092B-C50C-407E-A947-70E740481C1C}">
                           <a14:useLocalDpi xmlns:a14="http://schemas.microsoft.com/office/drawing/2010/main" val="0"/>
@@ -2138,7 +2138,7 @@
         </w:rPr>
         <w:t xml:space="preserve"> clone </w:t>
       </w:r>
-      <w:hyperlink r:id="rId11" w:history="1">
+      <w:hyperlink r:id="rId10" w:history="1">
         <w:r>
           <w:rPr>
             <w:rStyle w:val="Hipervnculo"/>
@@ -2708,7 +2708,7 @@
         </w:rPr>
         <w:t xml:space="preserve">: Alex Hunter </w:t>
       </w:r>
-      <w:hyperlink r:id="rId12" w:history="1">
+      <w:hyperlink r:id="rId11" w:history="1">
         <w:r>
           <w:rPr>
             <w:rStyle w:val="Hipervnculo"/>
@@ -3303,39 +3303,228 @@
           <w:sz w:val="24"/>
           <w:szCs w:val="24"/>
         </w:rPr>
+        <w:t xml:space="preserve"> trackin</w:t>
+      </w:r>
+      <w:r>
+        <w:rPr>
+          <w:sz w:val="24"/>
+          <w:szCs w:val="24"/>
+        </w:rPr>
+        <w:t>g</w:t>
+      </w:r>
+      <w:r>
+        <w:rPr>
+          <w:sz w:val="24"/>
+          <w:szCs w:val="24"/>
+        </w:rPr>
+        <w:t xml:space="preserve"> y para </w:t>
+      </w:r>
+      <w:proofErr w:type="spellStart"/>
+      <w:r>
+        <w:rPr>
+          <w:sz w:val="24"/>
+          <w:szCs w:val="24"/>
+        </w:rPr>
+        <w:t>que</w:t>
+      </w:r>
+      <w:proofErr w:type="spellEnd"/>
+      <w:r>
+        <w:rPr>
+          <w:sz w:val="24"/>
+          <w:szCs w:val="24"/>
+        </w:rPr>
+        <w:t xml:space="preserve"> sirve?</w:t>
+      </w:r>
+    </w:p>
+    <w:p>
+      <w:pPr>
+        <w:spacing w:line="360" w:lineRule="auto"/>
+        <w:rPr>
+          <w:sz w:val="24"/>
+          <w:szCs w:val="24"/>
+        </w:rPr>
+      </w:pPr>
+      <w:r>
+        <w:rPr>
+          <w:sz w:val="24"/>
+          <w:szCs w:val="24"/>
+        </w:rPr>
+        <w:t xml:space="preserve">El </w:t>
+      </w:r>
+      <w:proofErr w:type="spellStart"/>
+      <w:r>
+        <w:rPr>
+          <w:sz w:val="24"/>
+          <w:szCs w:val="24"/>
+        </w:rPr>
+        <w:t>issue</w:t>
+      </w:r>
+      <w:proofErr w:type="spellEnd"/>
+      <w:r>
+        <w:rPr>
+          <w:sz w:val="24"/>
+          <w:szCs w:val="24"/>
+        </w:rPr>
+        <w:t xml:space="preserve"> tracking es un paquete de software que se encarga de administrar y mantener </w:t>
+      </w:r>
+      <w:proofErr w:type="spellStart"/>
+      <w:r>
+        <w:rPr>
+          <w:sz w:val="24"/>
+          <w:szCs w:val="24"/>
+        </w:rPr>
+        <w:t>issues</w:t>
+      </w:r>
+      <w:proofErr w:type="spellEnd"/>
+      <w:r>
+        <w:rPr>
+          <w:sz w:val="24"/>
+          <w:szCs w:val="24"/>
+        </w:rPr>
+        <w:t xml:space="preserve"> (problemas o incidentes), según van surgiendo</w:t>
+      </w:r>
+      <w:r>
+        <w:rPr>
+          <w:sz w:val="24"/>
+          <w:szCs w:val="24"/>
+        </w:rPr>
+        <w:t>, es muy similar a un programa de seguimiento de errores</w:t>
+      </w:r>
+      <w:r>
+        <w:rPr>
+          <w:sz w:val="24"/>
+          <w:szCs w:val="24"/>
+        </w:rPr>
+        <w:t xml:space="preserve">. Este software es muy utilizado </w:t>
+      </w:r>
+      <w:r>
+        <w:rPr>
+          <w:sz w:val="24"/>
+          <w:szCs w:val="24"/>
+        </w:rPr>
+        <w:t xml:space="preserve">por empresas de desarrollo de software </w:t>
+      </w:r>
+      <w:r>
+        <w:rPr>
+          <w:sz w:val="24"/>
+          <w:szCs w:val="24"/>
+        </w:rPr>
+        <w:t>e</w:t>
+      </w:r>
+      <w:r>
+        <w:rPr>
+          <w:sz w:val="24"/>
+          <w:szCs w:val="24"/>
+        </w:rPr>
+        <w:t>n</w:t>
+      </w:r>
+      <w:r>
+        <w:rPr>
+          <w:sz w:val="24"/>
+          <w:szCs w:val="24"/>
+        </w:rPr>
+        <w:t xml:space="preserve"> las organizaciones para crear, actualizar y resolver los respectivos </w:t>
+      </w:r>
+      <w:proofErr w:type="spellStart"/>
+      <w:r>
+        <w:rPr>
+          <w:sz w:val="24"/>
+          <w:szCs w:val="24"/>
+        </w:rPr>
+        <w:t>issues</w:t>
+      </w:r>
+      <w:proofErr w:type="spellEnd"/>
+      <w:r>
+        <w:rPr>
+          <w:sz w:val="24"/>
+          <w:szCs w:val="24"/>
+        </w:rPr>
         <w:t xml:space="preserve"> </w:t>
       </w:r>
-      <w:proofErr w:type="spellStart"/>
-      <w:r>
-        <w:rPr>
-          <w:sz w:val="24"/>
-          <w:szCs w:val="24"/>
-        </w:rPr>
-        <w:t>trackin</w:t>
-      </w:r>
-      <w:proofErr w:type="spellEnd"/>
-      <w:r>
-        <w:rPr>
-          <w:sz w:val="24"/>
-          <w:szCs w:val="24"/>
-        </w:rPr>
-        <w:t xml:space="preserve"> y para </w:t>
-      </w:r>
-      <w:proofErr w:type="spellStart"/>
-      <w:r>
-        <w:rPr>
-          <w:sz w:val="24"/>
-          <w:szCs w:val="24"/>
-        </w:rPr>
-        <w:t>que</w:t>
-      </w:r>
-      <w:proofErr w:type="spellEnd"/>
-      <w:r>
-        <w:rPr>
-          <w:sz w:val="24"/>
-          <w:szCs w:val="24"/>
-        </w:rPr>
-        <w:t xml:space="preserve"> sirve</w:t>
+      <w:r>
+        <w:rPr>
+          <w:sz w:val="24"/>
+          <w:szCs w:val="24"/>
+        </w:rPr>
+        <w:t>reportados por los usuarios o</w:t>
+      </w:r>
+      <w:r>
+        <w:rPr>
+          <w:sz w:val="24"/>
+          <w:szCs w:val="24"/>
+        </w:rPr>
+        <w:t xml:space="preserve"> a veces, reportados por los mismos empleados.</w:t>
+      </w:r>
+      <w:r>
+        <w:rPr>
+          <w:sz w:val="24"/>
+          <w:szCs w:val="24"/>
+        </w:rPr>
+        <w:t xml:space="preserve"> También suelen contener la información de los clientes, soluciones a problemas más simples o básicos y demás información relacionada.</w:t>
+      </w:r>
+    </w:p>
+    <w:p>
+      <w:pPr>
+        <w:spacing w:line="360" w:lineRule="auto"/>
+        <w:rPr>
+          <w:sz w:val="24"/>
+          <w:szCs w:val="24"/>
+        </w:rPr>
+      </w:pPr>
+      <w:r>
+        <w:rPr>
+          <w:sz w:val="24"/>
+          <w:szCs w:val="24"/>
+        </w:rPr>
+        <w:t xml:space="preserve">Cuando los </w:t>
+      </w:r>
+      <w:proofErr w:type="spellStart"/>
+      <w:r>
+        <w:rPr>
+          <w:sz w:val="24"/>
+          <w:szCs w:val="24"/>
+        </w:rPr>
+        <w:t>issues</w:t>
+      </w:r>
+      <w:proofErr w:type="spellEnd"/>
+      <w:r>
+        <w:rPr>
+          <w:sz w:val="24"/>
+          <w:szCs w:val="24"/>
+        </w:rPr>
+        <w:t xml:space="preserve"> surgen, se suelen crear tareas y se subdividen en tareas más pequeñas para hacer que su resolución se facilite y se simplifique. Para crear una tarea en </w:t>
+      </w:r>
+      <w:proofErr w:type="spellStart"/>
+      <w:r>
+        <w:rPr>
+          <w:sz w:val="24"/>
+          <w:szCs w:val="24"/>
+        </w:rPr>
+        <w:t>gitHub</w:t>
+      </w:r>
+      <w:proofErr w:type="spellEnd"/>
+      <w:r>
+        <w:rPr>
+          <w:sz w:val="24"/>
+          <w:szCs w:val="24"/>
+        </w:rPr>
+        <w:t xml:space="preserve">, se va a la sección </w:t>
+      </w:r>
+      <w:proofErr w:type="spellStart"/>
+      <w:r>
+        <w:rPr>
+          <w:sz w:val="24"/>
+          <w:szCs w:val="24"/>
+        </w:rPr>
+        <w:t>issue</w:t>
+      </w:r>
+      <w:proofErr w:type="spellEnd"/>
+      <w:r>
+        <w:rPr>
+          <w:sz w:val="24"/>
+          <w:szCs w:val="24"/>
+        </w:rPr>
+        <w:t xml:space="preserve">. La misma contiene varios </w:t>
       </w:r>
       <w:proofErr w:type="gramStart"/>
       <w:r>
@@ -3343,209 +3532,9 @@
           <w:sz w:val="24"/>
           <w:szCs w:val="24"/>
         </w:rPr>
-        <w:t>?</w:t>
+        <w:t>componentes :</w:t>
       </w:r>
       <w:proofErr w:type="gramEnd"/>
-    </w:p>
-    <w:p>
-      <w:pPr>
-        <w:spacing w:line="360" w:lineRule="auto"/>
-        <w:rPr>
-          <w:sz w:val="24"/>
-          <w:szCs w:val="24"/>
-        </w:rPr>
-      </w:pPr>
-      <w:r>
-        <w:rPr>
-          <w:sz w:val="24"/>
-          <w:szCs w:val="24"/>
-        </w:rPr>
-        <w:t xml:space="preserve">El </w:t>
-      </w:r>
-      <w:proofErr w:type="spellStart"/>
-      <w:r>
-        <w:rPr>
-          <w:sz w:val="24"/>
-          <w:szCs w:val="24"/>
-        </w:rPr>
-        <w:t>issue</w:t>
-      </w:r>
-      <w:proofErr w:type="spellEnd"/>
-      <w:r>
-        <w:rPr>
-          <w:sz w:val="24"/>
-          <w:szCs w:val="24"/>
-        </w:rPr>
-        <w:t xml:space="preserve"> tracking es un paquete de software que se encarga de administrar y mantener </w:t>
-      </w:r>
-      <w:proofErr w:type="spellStart"/>
-      <w:r>
-        <w:rPr>
-          <w:sz w:val="24"/>
-          <w:szCs w:val="24"/>
-        </w:rPr>
-        <w:t>issues</w:t>
-      </w:r>
-      <w:proofErr w:type="spellEnd"/>
-      <w:r>
-        <w:rPr>
-          <w:sz w:val="24"/>
-          <w:szCs w:val="24"/>
-        </w:rPr>
-        <w:t xml:space="preserve"> (problemas o incidentes), según van surgiendo</w:t>
-      </w:r>
-      <w:r>
-        <w:rPr>
-          <w:sz w:val="24"/>
-          <w:szCs w:val="24"/>
-        </w:rPr>
-        <w:t>, es muy similar a un programa de seguimiento de errores</w:t>
-      </w:r>
-      <w:r>
-        <w:rPr>
-          <w:sz w:val="24"/>
-          <w:szCs w:val="24"/>
-        </w:rPr>
-        <w:t xml:space="preserve">. Este software es muy utilizado </w:t>
-      </w:r>
-      <w:r>
-        <w:rPr>
-          <w:sz w:val="24"/>
-          <w:szCs w:val="24"/>
-        </w:rPr>
-        <w:t xml:space="preserve">por empresas de desarrollo de software </w:t>
-      </w:r>
-      <w:r>
-        <w:rPr>
-          <w:sz w:val="24"/>
-          <w:szCs w:val="24"/>
-        </w:rPr>
-        <w:t>e</w:t>
-      </w:r>
-      <w:r>
-        <w:rPr>
-          <w:sz w:val="24"/>
-          <w:szCs w:val="24"/>
-        </w:rPr>
-        <w:t>n</w:t>
-      </w:r>
-      <w:r>
-        <w:rPr>
-          <w:sz w:val="24"/>
-          <w:szCs w:val="24"/>
-        </w:rPr>
-        <w:t xml:space="preserve"> las organizaciones para crear, actualizar y resolver los respectivos </w:t>
-      </w:r>
-      <w:proofErr w:type="spellStart"/>
-      <w:r>
-        <w:rPr>
-          <w:sz w:val="24"/>
-          <w:szCs w:val="24"/>
-        </w:rPr>
-        <w:t>issues</w:t>
-      </w:r>
-      <w:proofErr w:type="spellEnd"/>
-      <w:r>
-        <w:rPr>
-          <w:sz w:val="24"/>
-          <w:szCs w:val="24"/>
-        </w:rPr>
-        <w:t xml:space="preserve"> </w:t>
-      </w:r>
-      <w:r>
-        <w:rPr>
-          <w:sz w:val="24"/>
-          <w:szCs w:val="24"/>
-        </w:rPr>
-        <w:t>reportados por los usuarios o</w:t>
-      </w:r>
-      <w:r>
-        <w:rPr>
-          <w:sz w:val="24"/>
-          <w:szCs w:val="24"/>
-        </w:rPr>
-        <w:t xml:space="preserve"> a veces, reportados por los mismos empleados.</w:t>
-      </w:r>
-      <w:r>
-        <w:rPr>
-          <w:sz w:val="24"/>
-          <w:szCs w:val="24"/>
-        </w:rPr>
-        <w:t xml:space="preserve"> También suelen contener la información de los clientes, soluciones a problemas más simples o básicos y demás información relacionada.</w:t>
-      </w:r>
-    </w:p>
-    <w:p>
-      <w:pPr>
-        <w:spacing w:line="360" w:lineRule="auto"/>
-        <w:rPr>
-          <w:sz w:val="24"/>
-          <w:szCs w:val="24"/>
-        </w:rPr>
-      </w:pPr>
-      <w:r>
-        <w:rPr>
-          <w:sz w:val="24"/>
-          <w:szCs w:val="24"/>
-        </w:rPr>
-        <w:t xml:space="preserve">Cuando los </w:t>
-      </w:r>
-      <w:proofErr w:type="spellStart"/>
-      <w:r>
-        <w:rPr>
-          <w:sz w:val="24"/>
-          <w:szCs w:val="24"/>
-        </w:rPr>
-        <w:t>issues</w:t>
-      </w:r>
-      <w:proofErr w:type="spellEnd"/>
-      <w:r>
-        <w:rPr>
-          <w:sz w:val="24"/>
-          <w:szCs w:val="24"/>
-        </w:rPr>
-        <w:t xml:space="preserve"> surgen, se suelen crear tareas y se subdividen en tareas más pequeñas para hacer que su resolución se facilite y se simplifique. Para crear una tarea en </w:t>
-      </w:r>
-      <w:proofErr w:type="spellStart"/>
-      <w:r>
-        <w:rPr>
-          <w:sz w:val="24"/>
-          <w:szCs w:val="24"/>
-        </w:rPr>
-        <w:t>gitHub</w:t>
-      </w:r>
-      <w:proofErr w:type="spellEnd"/>
-      <w:r>
-        <w:rPr>
-          <w:sz w:val="24"/>
-          <w:szCs w:val="24"/>
-        </w:rPr>
-        <w:t xml:space="preserve">, se va a la sección </w:t>
-      </w:r>
-      <w:proofErr w:type="spellStart"/>
-      <w:r>
-        <w:rPr>
-          <w:sz w:val="24"/>
-          <w:szCs w:val="24"/>
-        </w:rPr>
-        <w:t>issue</w:t>
-      </w:r>
-      <w:proofErr w:type="spellEnd"/>
-      <w:r>
-        <w:rPr>
-          <w:sz w:val="24"/>
-          <w:szCs w:val="24"/>
-        </w:rPr>
-        <w:t xml:space="preserve">. La misma contiene varios </w:t>
-      </w:r>
-      <w:proofErr w:type="gramStart"/>
-      <w:r>
-        <w:rPr>
-          <w:sz w:val="24"/>
-          <w:szCs w:val="24"/>
-        </w:rPr>
-        <w:t>componentes :</w:t>
-      </w:r>
-      <w:proofErr w:type="gramEnd"/>
       <w:r>
         <w:rPr>
           <w:sz w:val="24"/>
@@ -3601,8 +3590,6 @@
         </w:rPr>
         <w:t>) y Estados:  Open, Closed.</w:t>
       </w:r>
-      <w:bookmarkStart w:id="0" w:name="_GoBack"/>
-      <w:bookmarkEnd w:id="0"/>
     </w:p>
     <w:p>
       <w:pPr>
@@ -3616,14 +3603,20 @@
     <w:p/>
     <w:p/>
     <w:p/>
-    <w:p/>
+    <w:p>
+      <w:r>
+        <w:t>irojgihojeriohjerionbioneroinbiornebionreiobnrioenbionreiobnreiobnreoibnrioenboienboirnborenboprneoibnreoibneroibnerionberionbiorenboirenboirnbioenbiroebnreiobnreiobnreoibneriobnoeribnoerinboiernbiorenboirenbioerbnoiernberionboiernboiernboirenboirenboiernboiernboierbnoierbnreoibnreibnerionbreinboirenbiorebnreionbernboeirnboerinboirenboirenbonernboiernboernboiernboiernoibnerobnernbneronboiernboiernboenboernobnerobnerobneorbneornbnebn</w:t>
+      </w:r>
+      <w:bookmarkStart w:id="0" w:name="_GoBack"/>
+      <w:bookmarkEnd w:id="0"/>
+    </w:p>
     <w:sectPr>
-      <w:headerReference w:type="even" r:id="rId13"/>
-      <w:headerReference w:type="default" r:id="rId14"/>
-      <w:footerReference w:type="even" r:id="rId15"/>
-      <w:footerReference w:type="default" r:id="rId16"/>
-      <w:headerReference w:type="first" r:id="rId17"/>
-      <w:footerReference w:type="first" r:id="rId18"/>
+      <w:headerReference w:type="even" r:id="rId12"/>
+      <w:headerReference w:type="default" r:id="rId13"/>
+      <w:footerReference w:type="even" r:id="rId14"/>
+      <w:footerReference w:type="default" r:id="rId15"/>
+      <w:headerReference w:type="first" r:id="rId16"/>
+      <w:footerReference w:type="first" r:id="rId17"/>
       <w:pgSz w:w="11906" w:h="16838"/>
       <w:pgMar w:top="1417" w:right="1701" w:bottom="1417" w:left="1701" w:header="708" w:footer="708" w:gutter="0"/>
       <w:cols w:space="708"/>
@@ -3634,7 +3627,7 @@
 </file>
 
 <file path=word/endnotes.xml><?xml version="1.0" encoding="utf-8"?>
-<w:endnotes xmlns:wpc="http://schemas.microsoft.com/office/word/2010/wordprocessingCanvas" xmlns:mc="http://schemas.openxmlformats.org/markup-compatibility/2006" xmlns:o="urn:schemas-microsoft-com:office:office" xmlns:r="http://schemas.openxmlformats.org/officeDocument/2006/relationships" xmlns:m="http://schemas.openxmlformats.org/officeDocument/2006/math" xmlns:v="urn:schemas-microsoft-com:vml" xmlns:wp14="http://schemas.microsoft.com/office/word/2010/wordprocessingDrawing" xmlns:wp="http://schemas.openxmlformats.org/drawingml/2006/wordprocessingDrawing" xmlns:w10="urn:schemas-microsoft-com:office:word" xmlns:w="http://schemas.openxmlformats.org/wordprocessingml/2006/main" xmlns:w14="http://schemas.microsoft.com/office/word/2010/wordml" xmlns:wpg="http://schemas.microsoft.com/office/word/2010/wordprocessingGroup" xmlns:wpi="http://schemas.microsoft.com/office/word/2010/wordprocessingInk" xmlns:wne="http://schemas.microsoft.com/office/word/2006/wordml" xmlns:wps="http://schemas.microsoft.com/office/word/2010/wordprocessingShape" mc:Ignorable="w14 wp14">
+<w:endnotes xmlns:wpc="http://schemas.microsoft.com/office/word/2010/wordprocessingCanvas" xmlns:mc="http://schemas.openxmlformats.org/markup-compatibility/2006" xmlns:o="urn:schemas-microsoft-com:office:office" xmlns:r="http://schemas.openxmlformats.org/officeDocument/2006/relationships" xmlns:m="http://schemas.openxmlformats.org/officeDocument/2006/math" xmlns:v="urn:schemas-microsoft-com:vml" xmlns:wp14="http://schemas.microsoft.com/office/word/2010/wordprocessingDrawing" xmlns:wp="http://schemas.openxmlformats.org/drawingml/2006/wordprocessingDrawing" xmlns:w10="urn:schemas-microsoft-com:office:word" xmlns:w="http://schemas.openxmlformats.org/wordprocessingml/2006/main" xmlns:w14="http://schemas.microsoft.com/office/word/2010/wordml" xmlns:w15="http://schemas.microsoft.com/office/word/2012/wordml" xmlns:wpg="http://schemas.microsoft.com/office/word/2010/wordprocessingGroup" xmlns:wpi="http://schemas.microsoft.com/office/word/2010/wordprocessingInk" xmlns:wne="http://schemas.microsoft.com/office/word/2006/wordml" xmlns:wps="http://schemas.microsoft.com/office/word/2010/wordprocessingShape" mc:Ignorable="w14 w15 wp14">
   <w:endnote w:type="separator" w:id="-1">
     <w:p>
       <w:pPr>
@@ -3659,7 +3652,7 @@
 </file>
 
 <file path=word/footer1.xml><?xml version="1.0" encoding="utf-8"?>
-<w:ftr xmlns:wpc="http://schemas.microsoft.com/office/word/2010/wordprocessingCanvas" xmlns:mc="http://schemas.openxmlformats.org/markup-compatibility/2006" xmlns:o="urn:schemas-microsoft-com:office:office" xmlns:r="http://schemas.openxmlformats.org/officeDocument/2006/relationships" xmlns:m="http://schemas.openxmlformats.org/officeDocument/2006/math" xmlns:v="urn:schemas-microsoft-com:vml" xmlns:wp14="http://schemas.microsoft.com/office/word/2010/wordprocessingDrawing" xmlns:wp="http://schemas.openxmlformats.org/drawingml/2006/wordprocessingDrawing" xmlns:w10="urn:schemas-microsoft-com:office:word" xmlns:w="http://schemas.openxmlformats.org/wordprocessingml/2006/main" xmlns:w14="http://schemas.microsoft.com/office/word/2010/wordml" xmlns:wpg="http://schemas.microsoft.com/office/word/2010/wordprocessingGroup" xmlns:wpi="http://schemas.microsoft.com/office/word/2010/wordprocessingInk" xmlns:wne="http://schemas.microsoft.com/office/word/2006/wordml" xmlns:wps="http://schemas.microsoft.com/office/word/2010/wordprocessingShape" mc:Ignorable="w14 wp14">
+<w:ftr xmlns:wpc="http://schemas.microsoft.com/office/word/2010/wordprocessingCanvas" xmlns:mc="http://schemas.openxmlformats.org/markup-compatibility/2006" xmlns:o="urn:schemas-microsoft-com:office:office" xmlns:r="http://schemas.openxmlformats.org/officeDocument/2006/relationships" xmlns:m="http://schemas.openxmlformats.org/officeDocument/2006/math" xmlns:v="urn:schemas-microsoft-com:vml" xmlns:wp14="http://schemas.microsoft.com/office/word/2010/wordprocessingDrawing" xmlns:wp="http://schemas.openxmlformats.org/drawingml/2006/wordprocessingDrawing" xmlns:w10="urn:schemas-microsoft-com:office:word" xmlns:w="http://schemas.openxmlformats.org/wordprocessingml/2006/main" xmlns:w14="http://schemas.microsoft.com/office/word/2010/wordml" xmlns:w15="http://schemas.microsoft.com/office/word/2012/wordml" xmlns:wpg="http://schemas.microsoft.com/office/word/2010/wordprocessingGroup" xmlns:wpi="http://schemas.microsoft.com/office/word/2010/wordprocessingInk" xmlns:wne="http://schemas.microsoft.com/office/word/2006/wordml" xmlns:wps="http://schemas.microsoft.com/office/word/2010/wordprocessingShape" mc:Ignorable="w14 w15 wp14">
   <w:p>
     <w:pPr>
       <w:pStyle w:val="Piedepgina"/>
@@ -3669,7 +3662,7 @@
 </file>
 
 <file path=word/footer2.xml><?xml version="1.0" encoding="utf-8"?>
-<w:ftr xmlns:wpc="http://schemas.microsoft.com/office/word/2010/wordprocessingCanvas" xmlns:mc="http://schemas.openxmlformats.org/markup-compatibility/2006" xmlns:o="urn:schemas-microsoft-com:office:office" xmlns:r="http://schemas.openxmlformats.org/officeDocument/2006/relationships" xmlns:m="http://schemas.openxmlformats.org/officeDocument/2006/math" xmlns:v="urn:schemas-microsoft-com:vml" xmlns:wp14="http://schemas.microsoft.com/office/word/2010/wordprocessingDrawing" xmlns:wp="http://schemas.openxmlformats.org/drawingml/2006/wordprocessingDrawing" xmlns:w10="urn:schemas-microsoft-com:office:word" xmlns:w="http://schemas.openxmlformats.org/wordprocessingml/2006/main" xmlns:w14="http://schemas.microsoft.com/office/word/2010/wordml" xmlns:wpg="http://schemas.microsoft.com/office/word/2010/wordprocessingGroup" xmlns:wpi="http://schemas.microsoft.com/office/word/2010/wordprocessingInk" xmlns:wne="http://schemas.microsoft.com/office/word/2006/wordml" xmlns:wps="http://schemas.microsoft.com/office/word/2010/wordprocessingShape" mc:Ignorable="w14 wp14">
+<w:ftr xmlns:wpc="http://schemas.microsoft.com/office/word/2010/wordprocessingCanvas" xmlns:mc="http://schemas.openxmlformats.org/markup-compatibility/2006" xmlns:o="urn:schemas-microsoft-com:office:office" xmlns:r="http://schemas.openxmlformats.org/officeDocument/2006/relationships" xmlns:m="http://schemas.openxmlformats.org/officeDocument/2006/math" xmlns:v="urn:schemas-microsoft-com:vml" xmlns:wp14="http://schemas.microsoft.com/office/word/2010/wordprocessingDrawing" xmlns:wp="http://schemas.openxmlformats.org/drawingml/2006/wordprocessingDrawing" xmlns:w10="urn:schemas-microsoft-com:office:word" xmlns:w="http://schemas.openxmlformats.org/wordprocessingml/2006/main" xmlns:w14="http://schemas.microsoft.com/office/word/2010/wordml" xmlns:w15="http://schemas.microsoft.com/office/word/2012/wordml" xmlns:wpg="http://schemas.microsoft.com/office/word/2010/wordprocessingGroup" xmlns:wpi="http://schemas.microsoft.com/office/word/2010/wordprocessingInk" xmlns:wne="http://schemas.microsoft.com/office/word/2006/wordml" xmlns:wps="http://schemas.microsoft.com/office/word/2010/wordprocessingShape" mc:Ignorable="w14 w15 wp14">
   <w:p>
     <w:pPr>
       <w:pStyle w:val="Piedepgina"/>
@@ -3679,7 +3672,7 @@
 </file>
 
 <file path=word/footer3.xml><?xml version="1.0" encoding="utf-8"?>
-<w:ftr xmlns:wpc="http://schemas.microsoft.com/office/word/2010/wordprocessingCanvas" xmlns:mc="http://schemas.openxmlformats.org/markup-compatibility/2006" xmlns:o="urn:schemas-microsoft-com:office:office" xmlns:r="http://schemas.openxmlformats.org/officeDocument/2006/relationships" xmlns:m="http://schemas.openxmlformats.org/officeDocument/2006/math" xmlns:v="urn:schemas-microsoft-com:vml" xmlns:wp14="http://schemas.microsoft.com/office/word/2010/wordprocessingDrawing" xmlns:wp="http://schemas.openxmlformats.org/drawingml/2006/wordprocessingDrawing" xmlns:w10="urn:schemas-microsoft-com:office:word" xmlns:w="http://schemas.openxmlformats.org/wordprocessingml/2006/main" xmlns:w14="http://schemas.microsoft.com/office/word/2010/wordml" xmlns:wpg="http://schemas.microsoft.com/office/word/2010/wordprocessingGroup" xmlns:wpi="http://schemas.microsoft.com/office/word/2010/wordprocessingInk" xmlns:wne="http://schemas.microsoft.com/office/word/2006/wordml" xmlns:wps="http://schemas.microsoft.com/office/word/2010/wordprocessingShape" mc:Ignorable="w14 wp14">
+<w:ftr xmlns:wpc="http://schemas.microsoft.com/office/word/2010/wordprocessingCanvas" xmlns:mc="http://schemas.openxmlformats.org/markup-compatibility/2006" xmlns:o="urn:schemas-microsoft-com:office:office" xmlns:r="http://schemas.openxmlformats.org/officeDocument/2006/relationships" xmlns:m="http://schemas.openxmlformats.org/officeDocument/2006/math" xmlns:v="urn:schemas-microsoft-com:vml" xmlns:wp14="http://schemas.microsoft.com/office/word/2010/wordprocessingDrawing" xmlns:wp="http://schemas.openxmlformats.org/drawingml/2006/wordprocessingDrawing" xmlns:w10="urn:schemas-microsoft-com:office:word" xmlns:w="http://schemas.openxmlformats.org/wordprocessingml/2006/main" xmlns:w14="http://schemas.microsoft.com/office/word/2010/wordml" xmlns:w15="http://schemas.microsoft.com/office/word/2012/wordml" xmlns:wpg="http://schemas.microsoft.com/office/word/2010/wordprocessingGroup" xmlns:wpi="http://schemas.microsoft.com/office/word/2010/wordprocessingInk" xmlns:wne="http://schemas.microsoft.com/office/word/2006/wordml" xmlns:wps="http://schemas.microsoft.com/office/word/2010/wordprocessingShape" mc:Ignorable="w14 w15 wp14">
   <w:p>
     <w:pPr>
       <w:pStyle w:val="Piedepgina"/>
@@ -3689,7 +3682,7 @@
 </file>
 
 <file path=word/footnotes.xml><?xml version="1.0" encoding="utf-8"?>
-<w:footnotes xmlns:wpc="http://schemas.microsoft.com/office/word/2010/wordprocessingCanvas" xmlns:mc="http://schemas.openxmlformats.org/markup-compatibility/2006" xmlns:o="urn:schemas-microsoft-com:office:office" xmlns:r="http://schemas.openxmlformats.org/officeDocument/2006/relationships" xmlns:m="http://schemas.openxmlformats.org/officeDocument/2006/math" xmlns:v="urn:schemas-microsoft-com:vml" xmlns:wp14="http://schemas.microsoft.com/office/word/2010/wordprocessingDrawing" xmlns:wp="http://schemas.openxmlformats.org/drawingml/2006/wordprocessingDrawing" xmlns:w10="urn:schemas-microsoft-com:office:word" xmlns:w="http://schemas.openxmlformats.org/wordprocessingml/2006/main" xmlns:w14="http://schemas.microsoft.com/office/word/2010/wordml" xmlns:wpg="http://schemas.microsoft.com/office/word/2010/wordprocessingGroup" xmlns:wpi="http://schemas.microsoft.com/office/word/2010/wordprocessingInk" xmlns:wne="http://schemas.microsoft.com/office/word/2006/wordml" xmlns:wps="http://schemas.microsoft.com/office/word/2010/wordprocessingShape" mc:Ignorable="w14 wp14">
+<w:footnotes xmlns:wpc="http://schemas.microsoft.com/office/word/2010/wordprocessingCanvas" xmlns:mc="http://schemas.openxmlformats.org/markup-compatibility/2006" xmlns:o="urn:schemas-microsoft-com:office:office" xmlns:r="http://schemas.openxmlformats.org/officeDocument/2006/relationships" xmlns:m="http://schemas.openxmlformats.org/officeDocument/2006/math" xmlns:v="urn:schemas-microsoft-com:vml" xmlns:wp14="http://schemas.microsoft.com/office/word/2010/wordprocessingDrawing" xmlns:wp="http://schemas.openxmlformats.org/drawingml/2006/wordprocessingDrawing" xmlns:w10="urn:schemas-microsoft-com:office:word" xmlns:w="http://schemas.openxmlformats.org/wordprocessingml/2006/main" xmlns:w14="http://schemas.microsoft.com/office/word/2010/wordml" xmlns:w15="http://schemas.microsoft.com/office/word/2012/wordml" xmlns:wpg="http://schemas.microsoft.com/office/word/2010/wordprocessingGroup" xmlns:wpi="http://schemas.microsoft.com/office/word/2010/wordprocessingInk" xmlns:wne="http://schemas.microsoft.com/office/word/2006/wordml" xmlns:wps="http://schemas.microsoft.com/office/word/2010/wordprocessingShape" mc:Ignorable="w14 w15 wp14">
   <w:footnote w:type="separator" w:id="-1">
     <w:p>
       <w:pPr>
@@ -3714,7 +3707,7 @@
 </file>
 
 <file path=word/header1.xml><?xml version="1.0" encoding="utf-8"?>
-<w:hdr xmlns:wpc="http://schemas.microsoft.com/office/word/2010/wordprocessingCanvas" xmlns:mc="http://schemas.openxmlformats.org/markup-compatibility/2006" xmlns:o="urn:schemas-microsoft-com:office:office" xmlns:r="http://schemas.openxmlformats.org/officeDocument/2006/relationships" xmlns:m="http://schemas.openxmlformats.org/officeDocument/2006/math" xmlns:v="urn:schemas-microsoft-com:vml" xmlns:wp14="http://schemas.microsoft.com/office/word/2010/wordprocessingDrawing" xmlns:wp="http://schemas.openxmlformats.org/drawingml/2006/wordprocessingDrawing" xmlns:w10="urn:schemas-microsoft-com:office:word" xmlns:w="http://schemas.openxmlformats.org/wordprocessingml/2006/main" xmlns:w14="http://schemas.microsoft.com/office/word/2010/wordml" xmlns:wpg="http://schemas.microsoft.com/office/word/2010/wordprocessingGroup" xmlns:wpi="http://schemas.microsoft.com/office/word/2010/wordprocessingInk" xmlns:wne="http://schemas.microsoft.com/office/word/2006/wordml" xmlns:wps="http://schemas.microsoft.com/office/word/2010/wordprocessingShape" mc:Ignorable="w14 wp14">
+<w:hdr xmlns:wpc="http://schemas.microsoft.com/office/word/2010/wordprocessingCanvas" xmlns:mc="http://schemas.openxmlformats.org/markup-compatibility/2006" xmlns:o="urn:schemas-microsoft-com:office:office" xmlns:r="http://schemas.openxmlformats.org/officeDocument/2006/relationships" xmlns:m="http://schemas.openxmlformats.org/officeDocument/2006/math" xmlns:v="urn:schemas-microsoft-com:vml" xmlns:wp14="http://schemas.microsoft.com/office/word/2010/wordprocessingDrawing" xmlns:wp="http://schemas.openxmlformats.org/drawingml/2006/wordprocessingDrawing" xmlns:w10="urn:schemas-microsoft-com:office:word" xmlns:w="http://schemas.openxmlformats.org/wordprocessingml/2006/main" xmlns:w14="http://schemas.microsoft.com/office/word/2010/wordml" xmlns:w15="http://schemas.microsoft.com/office/word/2012/wordml" xmlns:wpg="http://schemas.microsoft.com/office/word/2010/wordprocessingGroup" xmlns:wpi="http://schemas.microsoft.com/office/word/2010/wordprocessingInk" xmlns:wne="http://schemas.microsoft.com/office/word/2006/wordml" xmlns:wps="http://schemas.microsoft.com/office/word/2010/wordprocessingShape" mc:Ignorable="w14 w15 wp14">
   <w:p>
     <w:pPr>
       <w:pStyle w:val="Encabezado"/>
@@ -3724,7 +3717,7 @@
 </file>
 
 <file path=word/header2.xml><?xml version="1.0" encoding="utf-8"?>
-<w:hdr xmlns:wpc="http://schemas.microsoft.com/office/word/2010/wordprocessingCanvas" xmlns:mc="http://schemas.openxmlformats.org/markup-compatibility/2006" xmlns:o="urn:schemas-microsoft-com:office:office" xmlns:r="http://schemas.openxmlformats.org/officeDocument/2006/relationships" xmlns:m="http://schemas.openxmlformats.org/officeDocument/2006/math" xmlns:v="urn:schemas-microsoft-com:vml" xmlns:wp14="http://schemas.microsoft.com/office/word/2010/wordprocessingDrawing" xmlns:wp="http://schemas.openxmlformats.org/drawingml/2006/wordprocessingDrawing" xmlns:w10="urn:schemas-microsoft-com:office:word" xmlns:w="http://schemas.openxmlformats.org/wordprocessingml/2006/main" xmlns:w14="http://schemas.microsoft.com/office/word/2010/wordml" xmlns:wpg="http://schemas.microsoft.com/office/word/2010/wordprocessingGroup" xmlns:wpi="http://schemas.microsoft.com/office/word/2010/wordprocessingInk" xmlns:wne="http://schemas.microsoft.com/office/word/2006/wordml" xmlns:wps="http://schemas.microsoft.com/office/word/2010/wordprocessingShape" mc:Ignorable="w14 wp14">
+<w:hdr xmlns:wpc="http://schemas.microsoft.com/office/word/2010/wordprocessingCanvas" xmlns:mc="http://schemas.openxmlformats.org/markup-compatibility/2006" xmlns:o="urn:schemas-microsoft-com:office:office" xmlns:r="http://schemas.openxmlformats.org/officeDocument/2006/relationships" xmlns:m="http://schemas.openxmlformats.org/officeDocument/2006/math" xmlns:v="urn:schemas-microsoft-com:vml" xmlns:wp14="http://schemas.microsoft.com/office/word/2010/wordprocessingDrawing" xmlns:wp="http://schemas.openxmlformats.org/drawingml/2006/wordprocessingDrawing" xmlns:w10="urn:schemas-microsoft-com:office:word" xmlns:w="http://schemas.openxmlformats.org/wordprocessingml/2006/main" xmlns:w14="http://schemas.microsoft.com/office/word/2010/wordml" xmlns:w15="http://schemas.microsoft.com/office/word/2012/wordml" xmlns:wpg="http://schemas.microsoft.com/office/word/2010/wordprocessingGroup" xmlns:wpi="http://schemas.microsoft.com/office/word/2010/wordprocessingInk" xmlns:wne="http://schemas.microsoft.com/office/word/2006/wordml" xmlns:wps="http://schemas.microsoft.com/office/word/2010/wordprocessingShape" mc:Ignorable="w14 w15 wp14">
   <w:p>
     <w:pPr>
       <w:pStyle w:val="Encabezado"/>
@@ -3734,7 +3727,7 @@
 </file>
 
 <file path=word/header3.xml><?xml version="1.0" encoding="utf-8"?>
-<w:hdr xmlns:wpc="http://schemas.microsoft.com/office/word/2010/wordprocessingCanvas" xmlns:mc="http://schemas.openxmlformats.org/markup-compatibility/2006" xmlns:o="urn:schemas-microsoft-com:office:office" xmlns:r="http://schemas.openxmlformats.org/officeDocument/2006/relationships" xmlns:m="http://schemas.openxmlformats.org/officeDocument/2006/math" xmlns:v="urn:schemas-microsoft-com:vml" xmlns:wp14="http://schemas.microsoft.com/office/word/2010/wordprocessingDrawing" xmlns:wp="http://schemas.openxmlformats.org/drawingml/2006/wordprocessingDrawing" xmlns:w10="urn:schemas-microsoft-com:office:word" xmlns:w="http://schemas.openxmlformats.org/wordprocessingml/2006/main" xmlns:w14="http://schemas.microsoft.com/office/word/2010/wordml" xmlns:wpg="http://schemas.microsoft.com/office/word/2010/wordprocessingGroup" xmlns:wpi="http://schemas.microsoft.com/office/word/2010/wordprocessingInk" xmlns:wne="http://schemas.microsoft.com/office/word/2006/wordml" xmlns:wps="http://schemas.microsoft.com/office/word/2010/wordprocessingShape" mc:Ignorable="w14 wp14">
+<w:hdr xmlns:wpc="http://schemas.microsoft.com/office/word/2010/wordprocessingCanvas" xmlns:mc="http://schemas.openxmlformats.org/markup-compatibility/2006" xmlns:o="urn:schemas-microsoft-com:office:office" xmlns:r="http://schemas.openxmlformats.org/officeDocument/2006/relationships" xmlns:m="http://schemas.openxmlformats.org/officeDocument/2006/math" xmlns:v="urn:schemas-microsoft-com:vml" xmlns:wp14="http://schemas.microsoft.com/office/word/2010/wordprocessingDrawing" xmlns:wp="http://schemas.openxmlformats.org/drawingml/2006/wordprocessingDrawing" xmlns:w10="urn:schemas-microsoft-com:office:word" xmlns:w="http://schemas.openxmlformats.org/wordprocessingml/2006/main" xmlns:w14="http://schemas.microsoft.com/office/word/2010/wordml" xmlns:w15="http://schemas.microsoft.com/office/word/2012/wordml" xmlns:wpg="http://schemas.microsoft.com/office/word/2010/wordprocessingGroup" xmlns:wpi="http://schemas.microsoft.com/office/word/2010/wordprocessingInk" xmlns:wne="http://schemas.microsoft.com/office/word/2006/wordml" xmlns:wps="http://schemas.microsoft.com/office/word/2010/wordprocessingShape" mc:Ignorable="w14 w15 wp14">
   <w:p>
     <w:pPr>
       <w:pStyle w:val="Encabezado"/>
@@ -3744,8 +3737,8 @@
 </file>
 
 <file path=word/numbering.xml><?xml version="1.0" encoding="utf-8"?>
-<w:numbering xmlns:wpc="http://schemas.microsoft.com/office/word/2010/wordprocessingCanvas" xmlns:mc="http://schemas.openxmlformats.org/markup-compatibility/2006" xmlns:o="urn:schemas-microsoft-com:office:office" xmlns:r="http://schemas.openxmlformats.org/officeDocument/2006/relationships" xmlns:m="http://schemas.openxmlformats.org/officeDocument/2006/math" xmlns:v="urn:schemas-microsoft-com:vml" xmlns:wp14="http://schemas.microsoft.com/office/word/2010/wordprocessingDrawing" xmlns:wp="http://schemas.openxmlformats.org/drawingml/2006/wordprocessingDrawing" xmlns:w10="urn:schemas-microsoft-com:office:word" xmlns:w="http://schemas.openxmlformats.org/wordprocessingml/2006/main" xmlns:w14="http://schemas.microsoft.com/office/word/2010/wordml" xmlns:wpg="http://schemas.microsoft.com/office/word/2010/wordprocessingGroup" xmlns:wpi="http://schemas.microsoft.com/office/word/2010/wordprocessingInk" xmlns:wne="http://schemas.microsoft.com/office/word/2006/wordml" xmlns:wps="http://schemas.microsoft.com/office/word/2010/wordprocessingShape" mc:Ignorable="w14 wp14">
-  <w:abstractNum w:abstractNumId="0">
+<w:numbering xmlns:wpc="http://schemas.microsoft.com/office/word/2010/wordprocessingCanvas" xmlns:mc="http://schemas.openxmlformats.org/markup-compatibility/2006" xmlns:o="urn:schemas-microsoft-com:office:office" xmlns:r="http://schemas.openxmlformats.org/officeDocument/2006/relationships" xmlns:m="http://schemas.openxmlformats.org/officeDocument/2006/math" xmlns:v="urn:schemas-microsoft-com:vml" xmlns:wp14="http://schemas.microsoft.com/office/word/2010/wordprocessingDrawing" xmlns:wp="http://schemas.openxmlformats.org/drawingml/2006/wordprocessingDrawing" xmlns:w10="urn:schemas-microsoft-com:office:word" xmlns:w="http://schemas.openxmlformats.org/wordprocessingml/2006/main" xmlns:w14="http://schemas.microsoft.com/office/word/2010/wordml" xmlns:w15="http://schemas.microsoft.com/office/word/2012/wordml" xmlns:wpg="http://schemas.microsoft.com/office/word/2010/wordprocessingGroup" xmlns:wpi="http://schemas.microsoft.com/office/word/2010/wordprocessingInk" xmlns:wne="http://schemas.microsoft.com/office/word/2006/wordml" xmlns:wps="http://schemas.microsoft.com/office/word/2010/wordprocessingShape" mc:Ignorable="w14 w15 wp14">
+  <w:abstractNum w:abstractNumId="0" w15:restartNumberingAfterBreak="0">
     <w:nsid w:val="5BE662DE"/>
     <w:multiLevelType w:val="hybridMultilevel"/>
     <w:tmpl w:val="6A223906"/>
@@ -3858,7 +3851,7 @@
       </w:rPr>
     </w:lvl>
   </w:abstractNum>
-  <w:abstractNum w:abstractNumId="1">
+  <w:abstractNum w:abstractNumId="1" w15:restartNumberingAfterBreak="0">
     <w:nsid w:val="708B4499"/>
     <w:multiLevelType w:val="hybridMultilevel"/>
     <w:tmpl w:val="ECB2E7B4"/>
@@ -3981,7 +3974,7 @@
 </file>
 
 <file path=word/styles.xml><?xml version="1.0" encoding="utf-8"?>
-<w:styles xmlns:mc="http://schemas.openxmlformats.org/markup-compatibility/2006" xmlns:r="http://schemas.openxmlformats.org/officeDocument/2006/relationships" xmlns:w="http://schemas.openxmlformats.org/wordprocessingml/2006/main" xmlns:w14="http://schemas.microsoft.com/office/word/2010/wordml" mc:Ignorable="w14">
+<w:styles xmlns:mc="http://schemas.openxmlformats.org/markup-compatibility/2006" xmlns:r="http://schemas.openxmlformats.org/officeDocument/2006/relationships" xmlns:w="http://schemas.openxmlformats.org/wordprocessingml/2006/main" xmlns:w14="http://schemas.microsoft.com/office/word/2010/wordml" xmlns:w15="http://schemas.microsoft.com/office/word/2012/wordml" mc:Ignorable="w14 w15">
   <w:docDefaults>
     <w:rPrDefault>
       <w:rPr>
@@ -3997,431 +3990,378 @@
       </w:pPr>
     </w:pPrDefault>
   </w:docDefaults>
-  <w:latentStyles w:defLockedState="0" w:defUIPriority="99" w:defSemiHidden="1" w:defUnhideWhenUsed="1" w:defQFormat="0" w:count="267">
-    <w:lsdException w:name="Normal" w:semiHidden="0" w:uiPriority="0" w:unhideWhenUsed="0" w:qFormat="1"/>
-    <w:lsdException w:name="heading 1" w:semiHidden="0" w:uiPriority="9" w:unhideWhenUsed="0" w:qFormat="1"/>
-    <w:lsdException w:name="heading 2" w:uiPriority="9" w:qFormat="1"/>
-    <w:lsdException w:name="heading 3" w:uiPriority="9" w:qFormat="1"/>
-    <w:lsdException w:name="heading 4" w:uiPriority="9" w:qFormat="1"/>
-    <w:lsdException w:name="heading 5" w:uiPriority="9" w:qFormat="1"/>
-    <w:lsdException w:name="heading 6" w:uiPriority="9" w:qFormat="1"/>
-    <w:lsdException w:name="heading 7" w:uiPriority="9" w:qFormat="1"/>
-    <w:lsdException w:name="heading 8" w:uiPriority="9" w:qFormat="1"/>
-    <w:lsdException w:name="heading 9" w:uiPriority="9" w:qFormat="1"/>
-    <w:lsdException w:name="toc 1" w:uiPriority="39"/>
-    <w:lsdException w:name="toc 2" w:uiPriority="39"/>
-    <w:lsdException w:name="toc 3" w:uiPriority="39"/>
-    <w:lsdException w:name="toc 4" w:uiPriority="39"/>
-    <w:lsdException w:name="toc 5" w:uiPriority="39"/>
-    <w:lsdException w:name="toc 6" w:uiPriority="39"/>
-    <w:lsdException w:name="toc 7" w:uiPriority="39"/>
-    <w:lsdException w:name="toc 8" w:uiPriority="39"/>
-    <w:lsdException w:name="toc 9" w:uiPriority="39"/>
-    <w:lsdException w:name="caption" w:uiPriority="35" w:qFormat="1"/>
-    <w:lsdException w:name="Title" w:semiHidden="0" w:uiPriority="10" w:unhideWhenUsed="0" w:qFormat="1"/>
-    <w:lsdException w:name="Default Paragraph Font" w:uiPriority="1"/>
-    <w:lsdException w:name="Subtitle" w:semiHidden="0" w:uiPriority="11" w:unhideWhenUsed="0" w:qFormat="1"/>
-    <w:lsdException w:name="Strong" w:semiHidden="0" w:uiPriority="22" w:unhideWhenUsed="0" w:qFormat="1"/>
-    <w:lsdException w:name="Emphasis" w:semiHidden="0" w:uiPriority="20" w:unhideWhenUsed="0" w:qFormat="1"/>
-    <w:lsdException w:name="Table Grid" w:semiHidden="0" w:uiPriority="39" w:unhideWhenUsed="0"/>
-    <w:lsdException w:name="Placeholder Text" w:unhideWhenUsed="0"/>
-    <w:lsdException w:name="No Spacing" w:semiHidden="0" w:uiPriority="1" w:unhideWhenUsed="0" w:qFormat="1"/>
-    <w:lsdException w:name="Light Shading" w:semiHidden="0" w:uiPriority="60" w:unhideWhenUsed="0"/>
-    <w:lsdException w:name="Light List" w:semiHidden="0" w:uiPriority="61" w:unhideWhenUsed="0"/>
-    <w:lsdException w:name="Light Grid" w:semiHidden="0" w:uiPriority="62" w:unhideWhenUsed="0"/>
-    <w:lsdException w:name="Medium Shading 1" w:semiHidden="0" w:uiPriority="63" w:unhideWhenUsed="0"/>
-    <w:lsdException w:name="Medium Shading 2" w:semiHidden="0" w:uiPriority="64" w:unhideWhenUsed="0"/>
-    <w:lsdException w:name="Medium List 1" w:semiHidden="0" w:uiPriority="65" w:unhideWhenUsed="0"/>
-    <w:lsdException w:name="Medium List 2" w:semiHidden="0" w:uiPriority="66" w:unhideWhenUsed="0"/>
-    <w:lsdException w:name="Medium Grid 1" w:semiHidden="0" w:uiPriority="67" w:unhideWhenUsed="0"/>
-    <w:lsdException w:name="Medium Grid 2" w:semiHidden="0" w:uiPriority="68" w:unhideWhenUsed="0"/>
-    <w:lsdException w:name="Medium Grid 3" w:semiHidden="0" w:uiPriority="69" w:unhideWhenUsed="0"/>
-    <w:lsdException w:name="Dark List" w:semiHidden="0" w:uiPriority="70" w:unhideWhenUsed="0"/>
-    <w:lsdException w:name="Colorful Shading" w:semiHidden="0" w:uiPriority="71" w:unhideWhenUsed="0"/>
-    <w:lsdException w:name="Colorful List" w:semiHidden="0" w:uiPriority="72" w:unhideWhenUsed="0"/>
-    <w:lsdException w:name="Colorful Grid" w:semiHidden="0" w:uiPriority="73" w:unhideWhenUsed="0"/>
-    <w:lsdException w:name="Light Shading Accent 1" w:semiHidden="0" w:uiPriority="60" w:unhideWhenUsed="0"/>
-    <w:lsdException w:name="Light List Accent 1" w:semiHidden="0" w:uiPriority="61" w:unhideWhenUsed="0"/>
-    <w:lsdException w:name="Light Grid Accent 1" w:semiHidden="0" w:uiPriority="62" w:unhideWhenUsed="0"/>
-    <w:lsdException w:name="Medium Shading 1 Accent 1" w:semiHidden="0" w:uiPriority="63" w:unhideWhenUsed="0"/>
-    <w:lsdException w:name="Medium Shading 2 Accent 1" w:semiHidden="0" w:uiPriority="64" w:unhideWhenUsed="0"/>
-    <w:lsdException w:name="Medium List 1 Accent 1" w:semiHidden="0" w:uiPriority="65" w:unhideWhenUsed="0"/>
-    <w:lsdException w:name="Revision" w:unhideWhenUsed="0"/>
-    <w:lsdException w:name="List Paragraph" w:semiHidden="0" w:uiPriority="34" w:unhideWhenUsed="0" w:qFormat="1"/>
-    <w:lsdException w:name="Quote" w:semiHidden="0" w:uiPriority="29" w:unhideWhenUsed="0" w:qFormat="1"/>
-    <w:lsdException w:name="Intense Quote" w:semiHidden="0" w:uiPriority="30" w:unhideWhenUsed="0" w:qFormat="1"/>
-    <w:lsdException w:name="Medium List 2 Accent 1" w:semiHidden="0" w:uiPriority="66" w:unhideWhenUsed="0"/>
-    <w:lsdException w:name="Medium Grid 1 Accent 1" w:semiHidden="0" w:uiPriority="67" w:unhideWhenUsed="0"/>
-    <w:lsdException w:name="Medium Grid 2 Accent 1" w:semiHidden="0" w:uiPriority="68" w:unhideWhenUsed="0"/>
-    <w:lsdException w:name="Medium Grid 3 Accent 1" w:semiHidden="0" w:uiPriority="69" w:unhideWhenUsed="0"/>
-    <w:lsdException w:name="Dark List Accent 1" w:semiHidden="0" w:uiPriority="70" w:unhideWhenUsed="0"/>
-    <w:lsdException w:name="Colorful Shading Accent 1" w:semiHidden="0" w:uiPriority="71" w:unhideWhenUsed="0"/>
-    <w:lsdException w:name="Colorful List Accent 1" w:semiHidden="0" w:uiPriority="72" w:unhideWhenUsed="0"/>
-    <w:lsdException w:name="Colorful Grid Accent 1" w:semiHidden="0" w:uiPriority="73" w:unhideWhenUsed="0"/>
-    <w:lsdException w:name="Light Shading Accent 2" w:semiHidden="0" w:uiPriority="60" w:unhideWhenUsed="0"/>
-    <w:lsdException w:name="Light List Accent 2" w:semiHidden="0" w:uiPriority="61" w:unhideWhenUsed="0"/>
-    <w:lsdException w:name="Light Grid Accent 2" w:semiHidden="0" w:uiPriority="62" w:unhideWhenUsed="0"/>
-    <w:lsdException w:name="Medium Shading 1 Accent 2" w:semiHidden="0" w:uiPriority="63" w:unhideWhenUsed="0"/>
-    <w:lsdException w:name="Medium Shading 2 Accent 2" w:semiHidden="0" w:uiPriority="64" w:unhideWhenUsed="0"/>
-    <w:lsdException w:name="Medium List 1 Accent 2" w:semiHidden="0" w:uiPriority="65" w:unhideWhenUsed="0"/>
-    <w:lsdException w:name="Medium List 2 Accent 2" w:semiHidden="0" w:uiPriority="66" w:unhideWhenUsed="0"/>
-    <w:lsdException w:name="Medium Grid 1 Accent 2" w:semiHidden="0" w:uiPriority="67" w:unhideWhenUsed="0"/>
-    <w:lsdException w:name="Medium Grid 2 Accent 2" w:semiHidden="0" w:uiPriority="68" w:unhideWhenUsed="0"/>
-    <w:lsdException w:name="Medium Grid 3 Accent 2" w:semiHidden="0" w:uiPriority="69" w:unhideWhenUsed="0"/>
-    <w:lsdException w:name="Dark List Accent 2" w:semiHidden="0" w:uiPriority="70" w:unhideWhenUsed="0"/>
-    <w:lsdException w:name="Colorful Shading Accent 2" w:semiHidden="0" w:uiPriority="71" w:unhideWhenUsed="0"/>
-    <w:lsdException w:name="Colorful List Accent 2" w:semiHidden="0" w:uiPriority="72" w:unhideWhenUsed="0"/>
-    <w:lsdException w:name="Colorful Grid Accent 2" w:semiHidden="0" w:uiPriority="73" w:unhideWhenUsed="0"/>
-    <w:lsdException w:name="Light Shading Accent 3" w:semiHidden="0" w:uiPriority="60" w:unhideWhenUsed="0"/>
-    <w:lsdException w:name="Light List Accent 3" w:semiHidden="0" w:uiPriority="61" w:unhideWhenUsed="0"/>
-    <w:lsdException w:name="Light Grid Accent 3" w:semiHidden="0" w:uiPriority="62" w:unhideWhenUsed="0"/>
-    <w:lsdException w:name="Medium Shading 1 Accent 3" w:semiHidden="0" w:uiPriority="63" w:unhideWhenUsed="0"/>
-    <w:lsdException w:name="Medium Shading 2 Accent 3" w:semiHidden="0" w:uiPriority="64" w:unhideWhenUsed="0"/>
-    <w:lsdException w:name="Medium List 1 Accent 3" w:semiHidden="0" w:uiPriority="65" w:unhideWhenUsed="0"/>
-    <w:lsdException w:name="Medium List 2 Accent 3" w:semiHidden="0" w:uiPriority="66" w:unhideWhenUsed="0"/>
-    <w:lsdException w:name="Medium Grid 1 Accent 3" w:semiHidden="0" w:uiPriority="67" w:unhideWhenUsed="0"/>
-    <w:lsdException w:name="Medium Grid 2 Accent 3" w:semiHidden="0" w:uiPriority="68" w:unhideWhenUsed="0"/>
-    <w:lsdException w:name="Medium Grid 3 Accent 3" w:semiHidden="0" w:uiPriority="69" w:unhideWhenUsed="0"/>
-    <w:lsdException w:name="Dark List Accent 3" w:semiHidden="0" w:uiPriority="70" w:unhideWhenUsed="0"/>
-    <w:lsdException w:name="Colorful Shading Accent 3" w:semiHidden="0" w:uiPriority="71" w:unhideWhenUsed="0"/>
-    <w:lsdException w:name="Colorful List Accent 3" w:semiHidden="0" w:uiPriority="72" w:unhideWhenUsed="0"/>
-    <w:lsdException w:name="Colorful Grid Accent 3" w:semiHidden="0" w:uiPriority="73" w:unhideWhenUsed="0"/>
-    <w:lsdException w:name="Light Shading Accent 4" w:semiHidden="0" w:uiPriority="60" w:unhideWhenUsed="0"/>
-    <w:lsdException w:name="Light List Accent 4" w:semiHidden="0" w:uiPriority="61" w:unhideWhenUsed="0"/>
-    <w:lsdException w:name="Light Grid Accent 4" w:semiHidden="0" w:uiPriority="62" w:unhideWhenUsed="0"/>
-    <w:lsdException w:name="Medium Shading 1 Accent 4" w:semiHidden="0" w:uiPriority="63" w:unhideWhenUsed="0"/>
-    <w:lsdException w:name="Medium Shading 2 Accent 4" w:semiHidden="0" w:uiPriority="64" w:unhideWhenUsed="0"/>
-    <w:lsdException w:name="Medium List 1 Accent 4" w:semiHidden="0" w:uiPriority="65" w:unhideWhenUsed="0"/>
-    <w:lsdException w:name="Medium List 2 Accent 4" w:semiHidden="0" w:uiPriority="66" w:unhideWhenUsed="0"/>
-    <w:lsdException w:name="Medium Grid 1 Accent 4" w:semiHidden="0" w:uiPriority="67" w:unhideWhenUsed="0"/>
-    <w:lsdException w:name="Medium Grid 2 Accent 4" w:semiHidden="0" w:uiPriority="68" w:unhideWhenUsed="0"/>
-    <w:lsdException w:name="Medium Grid 3 Accent 4" w:semiHidden="0" w:uiPriority="69" w:unhideWhenUsed="0"/>
-    <w:lsdException w:name="Dark List Accent 4" w:semiHidden="0" w:uiPriority="70" w:unhideWhenUsed="0"/>
-    <w:lsdException w:name="Colorful Shading Accent 4" w:semiHidden="0" w:uiPriority="71" w:unhideWhenUsed="0"/>
-    <w:lsdException w:name="Colorful List Accent 4" w:semiHidden="0" w:uiPriority="72" w:unhideWhenUsed="0"/>
-    <w:lsdException w:name="Colorful Grid Accent 4" w:semiHidden="0" w:uiPriority="73" w:unhideWhenUsed="0"/>
-    <w:lsdException w:name="Light Shading Accent 5" w:semiHidden="0" w:uiPriority="60" w:unhideWhenUsed="0"/>
-    <w:lsdException w:name="Light List Accent 5" w:semiHidden="0" w:uiPriority="61" w:unhideWhenUsed="0"/>
-    <w:lsdException w:name="Light Grid Accent 5" w:semiHidden="0" w:uiPriority="62" w:unhideWhenUsed="0"/>
-    <w:lsdException w:name="Medium Shading 1 Accent 5" w:semiHidden="0" w:uiPriority="63" w:unhideWhenUsed="0"/>
-    <w:lsdException w:name="Medium Shading 2 Accent 5" w:semiHidden="0" w:uiPriority="64" w:unhideWhenUsed="0"/>
-    <w:lsdException w:name="Medium List 1 Accent 5" w:semiHidden="0" w:uiPriority="65" w:unhideWhenUsed="0"/>
-    <w:lsdException w:name="Medium List 2 Accent 5" w:semiHidden="0" w:uiPriority="66" w:unhideWhenUsed="0"/>
-    <w:lsdException w:name="Medium Grid 1 Accent 5" w:semiHidden="0" w:uiPriority="67" w:unhideWhenUsed="0"/>
-    <w:lsdException w:name="Medium Grid 2 Accent 5" w:semiHidden="0" w:uiPriority="68" w:unhideWhenUsed="0"/>
-    <w:lsdException w:name="Medium Grid 3 Accent 5" w:semiHidden="0" w:uiPriority="69" w:unhideWhenUsed="0"/>
-    <w:lsdException w:name="Dark List Accent 5" w:semiHidden="0" w:uiPriority="70" w:unhideWhenUsed="0"/>
-    <w:lsdException w:name="Colorful Shading Accent 5" w:semiHidden="0" w:uiPriority="71" w:unhideWhenUsed="0"/>
-    <w:lsdException w:name="Colorful List Accent 5" w:semiHidden="0" w:uiPriority="72" w:unhideWhenUsed="0"/>
-    <w:lsdException w:name="Colorful Grid Accent 5" w:semiHidden="0" w:uiPriority="73" w:unhideWhenUsed="0"/>
-    <w:lsdException w:name="Light Shading Accent 6" w:semiHidden="0" w:uiPriority="60" w:unhideWhenUsed="0"/>
-    <w:lsdException w:name="Light List Accent 6" w:semiHidden="0" w:uiPriority="61" w:unhideWhenUsed="0"/>
-    <w:lsdException w:name="Light Grid Accent 6" w:semiHidden="0" w:uiPriority="62" w:unhideWhenUsed="0"/>
-    <w:lsdException w:name="Medium Shading 1 Accent 6" w:semiHidden="0" w:uiPriority="63" w:unhideWhenUsed="0"/>
-    <w:lsdException w:name="Medium Shading 2 Accent 6" w:semiHidden="0" w:uiPriority="64" w:unhideWhenUsed="0"/>
-    <w:lsdException w:name="Medium List 1 Accent 6" w:semiHidden="0" w:uiPriority="65" w:unhideWhenUsed="0"/>
-    <w:lsdException w:name="Medium List 2 Accent 6" w:semiHidden="0" w:uiPriority="66" w:unhideWhenUsed="0"/>
-    <w:lsdException w:name="Medium Grid 1 Accent 6" w:semiHidden="0" w:uiPriority="67" w:unhideWhenUsed="0"/>
-    <w:lsdException w:name="Medium Grid 2 Accent 6" w:semiHidden="0" w:uiPriority="68" w:unhideWhenUsed="0"/>
-    <w:lsdException w:name="Medium Grid 3 Accent 6" w:semiHidden="0" w:uiPriority="69" w:unhideWhenUsed="0"/>
-    <w:lsdException w:name="Dark List Accent 6" w:semiHidden="0" w:uiPriority="70" w:unhideWhenUsed="0"/>
-    <w:lsdException w:name="Colorful Shading Accent 6" w:semiHidden="0" w:uiPriority="71" w:unhideWhenUsed="0"/>
-    <w:lsdException w:name="Colorful List Accent 6" w:semiHidden="0" w:uiPriority="72" w:unhideWhenUsed="0"/>
-    <w:lsdException w:name="Colorful Grid Accent 6" w:semiHidden="0" w:uiPriority="73" w:unhideWhenUsed="0"/>
-    <w:lsdException w:name="Subtle Emphasis" w:semiHidden="0" w:uiPriority="19" w:unhideWhenUsed="0" w:qFormat="1"/>
-    <w:lsdException w:name="Intense Emphasis" w:semiHidden="0" w:uiPriority="21" w:unhideWhenUsed="0" w:qFormat="1"/>
-    <w:lsdException w:name="Subtle Reference" w:semiHidden="0" w:uiPriority="31" w:unhideWhenUsed="0" w:qFormat="1"/>
-    <w:lsdException w:name="Intense Reference" w:semiHidden="0" w:uiPriority="32" w:unhideWhenUsed="0" w:qFormat="1"/>
-    <w:lsdException w:name="Book Title" w:semiHidden="0" w:uiPriority="33" w:unhideWhenUsed="0" w:qFormat="1"/>
-    <w:lsdException w:name="Bibliography" w:uiPriority="37"/>
-    <w:lsdException w:name="TOC Heading" w:uiPriority="39" w:qFormat="1"/>
-  </w:latentStyles>
-  <w:style w:type="paragraph" w:default="1" w:styleId="Normal">
-    <w:name w:val="Normal"/>
-    <w:qFormat/>
-  </w:style>
-  <w:style w:type="character" w:default="1" w:styleId="Fuentedeprrafopredeter">
-    <w:name w:val="Default Paragraph Font"/>
-    <w:uiPriority w:val="1"/>
-    <w:semiHidden/>
-    <w:unhideWhenUsed/>
-  </w:style>
-  <w:style w:type="table" w:default="1" w:styleId="Tablanormal">
-    <w:name w:val="Normal Table"/>
-    <w:uiPriority w:val="99"/>
-    <w:semiHidden/>
-    <w:unhideWhenUsed/>
-    <w:tblPr>
-      <w:tblInd w:w="0" w:type="dxa"/>
-      <w:tblCellMar>
-        <w:top w:w="0" w:type="dxa"/>
-        <w:left w:w="108" w:type="dxa"/>
-        <w:bottom w:w="0" w:type="dxa"/>
-        <w:right w:w="108" w:type="dxa"/>
-      </w:tblCellMar>
-    </w:tblPr>
-  </w:style>
-  <w:style w:type="numbering" w:default="1" w:styleId="Sinlista">
-    <w:name w:val="No List"/>
-    <w:uiPriority w:val="99"/>
-    <w:semiHidden/>
-    <w:unhideWhenUsed/>
-  </w:style>
-  <w:style w:type="character" w:styleId="Hipervnculo">
-    <w:name w:val="Hyperlink"/>
-    <w:basedOn w:val="Fuentedeprrafopredeter"/>
-    <w:uiPriority w:val="99"/>
-    <w:unhideWhenUsed/>
-    <w:rsid w:val="009F686A"/>
-    <w:rPr>
-      <w:color w:val="0000FF"/>
-      <w:u w:val="single"/>
-    </w:rPr>
-  </w:style>
-  <w:style w:type="paragraph" w:styleId="Encabezado">
-    <w:name w:val="header"/>
-    <w:basedOn w:val="Normal"/>
-    <w:link w:val="EncabezadoCar"/>
-    <w:uiPriority w:val="99"/>
-    <w:unhideWhenUsed/>
-    <w:rsid w:val="00771B6B"/>
-    <w:pPr>
-      <w:tabs>
-        <w:tab w:val="center" w:pos="4252"/>
-        <w:tab w:val="right" w:pos="8504"/>
-      </w:tabs>
-      <w:spacing w:after="0" w:line="240" w:lineRule="auto"/>
-    </w:pPr>
-  </w:style>
-  <w:style w:type="character" w:customStyle="1" w:styleId="EncabezadoCar">
-    <w:name w:val="Encabezado Car"/>
-    <w:basedOn w:val="Fuentedeprrafopredeter"/>
-    <w:link w:val="Encabezado"/>
-    <w:uiPriority w:val="99"/>
-    <w:rsid w:val="00771B6B"/>
-  </w:style>
-  <w:style w:type="paragraph" w:styleId="Piedepgina">
-    <w:name w:val="footer"/>
-    <w:basedOn w:val="Normal"/>
-    <w:link w:val="PiedepginaCar"/>
-    <w:uiPriority w:val="99"/>
-    <w:unhideWhenUsed/>
-    <w:rsid w:val="00771B6B"/>
-    <w:pPr>
-      <w:tabs>
-        <w:tab w:val="center" w:pos="4252"/>
-        <w:tab w:val="right" w:pos="8504"/>
-      </w:tabs>
-      <w:spacing w:after="0" w:line="240" w:lineRule="auto"/>
-    </w:pPr>
-  </w:style>
-  <w:style w:type="character" w:customStyle="1" w:styleId="PiedepginaCar">
-    <w:name w:val="Pie de página Car"/>
-    <w:basedOn w:val="Fuentedeprrafopredeter"/>
-    <w:link w:val="Piedepgina"/>
-    <w:uiPriority w:val="99"/>
-    <w:rsid w:val="00771B6B"/>
-  </w:style>
-  <w:style w:type="paragraph" w:styleId="Prrafodelista">
-    <w:name w:val="List Paragraph"/>
-    <w:basedOn w:val="Normal"/>
-    <w:uiPriority w:val="34"/>
-    <w:qFormat/>
-    <w:rsid w:val="00617502"/>
-    <w:pPr>
-      <w:spacing w:after="200" w:line="276" w:lineRule="auto"/>
-      <w:ind w:left="720"/>
-      <w:contextualSpacing/>
-    </w:pPr>
-  </w:style>
-  <w:style w:type="paragraph" w:styleId="Textodeglobo">
-    <w:name w:val="Balloon Text"/>
-    <w:basedOn w:val="Normal"/>
-    <w:link w:val="TextodegloboCar"/>
-    <w:uiPriority w:val="99"/>
-    <w:semiHidden/>
-    <w:unhideWhenUsed/>
-    <w:rsid w:val="00617502"/>
-    <w:pPr>
-      <w:spacing w:after="0" w:line="240" w:lineRule="auto"/>
-    </w:pPr>
-    <w:rPr>
-      <w:rFonts w:ascii="Tahoma" w:hAnsi="Tahoma" w:cs="Tahoma"/>
-      <w:sz w:val="16"/>
-      <w:szCs w:val="16"/>
-    </w:rPr>
-  </w:style>
-  <w:style w:type="character" w:customStyle="1" w:styleId="TextodegloboCar">
-    <w:name w:val="Texto de globo Car"/>
-    <w:basedOn w:val="Fuentedeprrafopredeter"/>
-    <w:link w:val="Textodeglobo"/>
-    <w:uiPriority w:val="99"/>
-    <w:semiHidden/>
-    <w:rsid w:val="00617502"/>
-    <w:rPr>
-      <w:rFonts w:ascii="Tahoma" w:hAnsi="Tahoma" w:cs="Tahoma"/>
-      <w:sz w:val="16"/>
-      <w:szCs w:val="16"/>
-    </w:rPr>
-  </w:style>
-</w:styles>
-</file>
-
-<file path=word/stylesWithEffects.xml><?xml version="1.0" encoding="utf-8"?>
-<w:styles xmlns:wpc="http://schemas.microsoft.com/office/word/2010/wordprocessingCanvas" xmlns:mc="http://schemas.openxmlformats.org/markup-compatibility/2006" xmlns:o="urn:schemas-microsoft-com:office:office" xmlns:r="http://schemas.openxmlformats.org/officeDocument/2006/relationships" xmlns:m="http://schemas.openxmlformats.org/officeDocument/2006/math" xmlns:v="urn:schemas-microsoft-com:vml" xmlns:wp14="http://schemas.microsoft.com/office/word/2010/wordprocessingDrawing" xmlns:wp="http://schemas.openxmlformats.org/drawingml/2006/wordprocessingDrawing" xmlns:w10="urn:schemas-microsoft-com:office:word" xmlns:w="http://schemas.openxmlformats.org/wordprocessingml/2006/main" xmlns:w14="http://schemas.microsoft.com/office/word/2010/wordml" xmlns:wpg="http://schemas.microsoft.com/office/word/2010/wordprocessingGroup" xmlns:wpi="http://schemas.microsoft.com/office/word/2010/wordprocessingInk" xmlns:wne="http://schemas.microsoft.com/office/word/2006/wordml" xmlns:wps="http://schemas.microsoft.com/office/word/2010/wordprocessingShape" mc:Ignorable="w14 wp14">
-  <w:docDefaults>
-    <w:rPrDefault>
-      <w:rPr>
-        <w:rFonts w:asciiTheme="minorHAnsi" w:eastAsiaTheme="minorHAnsi" w:hAnsiTheme="minorHAnsi" w:cstheme="minorBidi"/>
-        <w:sz w:val="22"/>
-        <w:szCs w:val="22"/>
-        <w:lang w:val="es-AR" w:eastAsia="en-US" w:bidi="ar-SA"/>
-      </w:rPr>
-    </w:rPrDefault>
-    <w:pPrDefault>
-      <w:pPr>
-        <w:spacing w:after="160" w:line="259" w:lineRule="auto"/>
-      </w:pPr>
-    </w:pPrDefault>
-  </w:docDefaults>
-  <w:latentStyles w:defLockedState="0" w:defUIPriority="99" w:defSemiHidden="1" w:defUnhideWhenUsed="1" w:defQFormat="0" w:count="267">
-    <w:lsdException w:name="Normal" w:semiHidden="0" w:uiPriority="0" w:unhideWhenUsed="0" w:qFormat="1"/>
-    <w:lsdException w:name="heading 1" w:semiHidden="0" w:uiPriority="9" w:unhideWhenUsed="0" w:qFormat="1"/>
-    <w:lsdException w:name="heading 2" w:uiPriority="9" w:qFormat="1"/>
-    <w:lsdException w:name="heading 3" w:uiPriority="9" w:qFormat="1"/>
-    <w:lsdException w:name="heading 4" w:uiPriority="9" w:qFormat="1"/>
-    <w:lsdException w:name="heading 5" w:uiPriority="9" w:qFormat="1"/>
-    <w:lsdException w:name="heading 6" w:uiPriority="9" w:qFormat="1"/>
-    <w:lsdException w:name="heading 7" w:uiPriority="9" w:qFormat="1"/>
-    <w:lsdException w:name="heading 8" w:uiPriority="9" w:qFormat="1"/>
-    <w:lsdException w:name="heading 9" w:uiPriority="9" w:qFormat="1"/>
-    <w:lsdException w:name="toc 1" w:uiPriority="39"/>
-    <w:lsdException w:name="toc 2" w:uiPriority="39"/>
-    <w:lsdException w:name="toc 3" w:uiPriority="39"/>
-    <w:lsdException w:name="toc 4" w:uiPriority="39"/>
-    <w:lsdException w:name="toc 5" w:uiPriority="39"/>
-    <w:lsdException w:name="toc 6" w:uiPriority="39"/>
-    <w:lsdException w:name="toc 7" w:uiPriority="39"/>
-    <w:lsdException w:name="toc 8" w:uiPriority="39"/>
-    <w:lsdException w:name="toc 9" w:uiPriority="39"/>
-    <w:lsdException w:name="caption" w:uiPriority="35" w:qFormat="1"/>
-    <w:lsdException w:name="Title" w:semiHidden="0" w:uiPriority="10" w:unhideWhenUsed="0" w:qFormat="1"/>
-    <w:lsdException w:name="Default Paragraph Font" w:uiPriority="1"/>
-    <w:lsdException w:name="Subtitle" w:semiHidden="0" w:uiPriority="11" w:unhideWhenUsed="0" w:qFormat="1"/>
-    <w:lsdException w:name="Strong" w:semiHidden="0" w:uiPriority="22" w:unhideWhenUsed="0" w:qFormat="1"/>
-    <w:lsdException w:name="Emphasis" w:semiHidden="0" w:uiPriority="20" w:unhideWhenUsed="0" w:qFormat="1"/>
-    <w:lsdException w:name="Table Grid" w:semiHidden="0" w:uiPriority="39" w:unhideWhenUsed="0"/>
-    <w:lsdException w:name="Placeholder Text" w:unhideWhenUsed="0"/>
-    <w:lsdException w:name="No Spacing" w:semiHidden="0" w:uiPriority="1" w:unhideWhenUsed="0" w:qFormat="1"/>
-    <w:lsdException w:name="Light Shading" w:semiHidden="0" w:uiPriority="60" w:unhideWhenUsed="0"/>
-    <w:lsdException w:name="Light List" w:semiHidden="0" w:uiPriority="61" w:unhideWhenUsed="0"/>
-    <w:lsdException w:name="Light Grid" w:semiHidden="0" w:uiPriority="62" w:unhideWhenUsed="0"/>
-    <w:lsdException w:name="Medium Shading 1" w:semiHidden="0" w:uiPriority="63" w:unhideWhenUsed="0"/>
-    <w:lsdException w:name="Medium Shading 2" w:semiHidden="0" w:uiPriority="64" w:unhideWhenUsed="0"/>
-    <w:lsdException w:name="Medium List 1" w:semiHidden="0" w:uiPriority="65" w:unhideWhenUsed="0"/>
-    <w:lsdException w:name="Medium List 2" w:semiHidden="0" w:uiPriority="66" w:unhideWhenUsed="0"/>
-    <w:lsdException w:name="Medium Grid 1" w:semiHidden="0" w:uiPriority="67" w:unhideWhenUsed="0"/>
-    <w:lsdException w:name="Medium Grid 2" w:semiHidden="0" w:uiPriority="68" w:unhideWhenUsed="0"/>
-    <w:lsdException w:name="Medium Grid 3" w:semiHidden="0" w:uiPriority="69" w:unhideWhenUsed="0"/>
-    <w:lsdException w:name="Dark List" w:semiHidden="0" w:uiPriority="70" w:unhideWhenUsed="0"/>
-    <w:lsdException w:name="Colorful Shading" w:semiHidden="0" w:uiPriority="71" w:unhideWhenUsed="0"/>
-    <w:lsdException w:name="Colorful List" w:semiHidden="0" w:uiPriority="72" w:unhideWhenUsed="0"/>
-    <w:lsdException w:name="Colorful Grid" w:semiHidden="0" w:uiPriority="73" w:unhideWhenUsed="0"/>
-    <w:lsdException w:name="Light Shading Accent 1" w:semiHidden="0" w:uiPriority="60" w:unhideWhenUsed="0"/>
-    <w:lsdException w:name="Light List Accent 1" w:semiHidden="0" w:uiPriority="61" w:unhideWhenUsed="0"/>
-    <w:lsdException w:name="Light Grid Accent 1" w:semiHidden="0" w:uiPriority="62" w:unhideWhenUsed="0"/>
-    <w:lsdException w:name="Medium Shading 1 Accent 1" w:semiHidden="0" w:uiPriority="63" w:unhideWhenUsed="0"/>
-    <w:lsdException w:name="Medium Shading 2 Accent 1" w:semiHidden="0" w:uiPriority="64" w:unhideWhenUsed="0"/>
-    <w:lsdException w:name="Medium List 1 Accent 1" w:semiHidden="0" w:uiPriority="65" w:unhideWhenUsed="0"/>
-    <w:lsdException w:name="Revision" w:unhideWhenUsed="0"/>
-    <w:lsdException w:name="List Paragraph" w:semiHidden="0" w:uiPriority="34" w:unhideWhenUsed="0" w:qFormat="1"/>
-    <w:lsdException w:name="Quote" w:semiHidden="0" w:uiPriority="29" w:unhideWhenUsed="0" w:qFormat="1"/>
-    <w:lsdException w:name="Intense Quote" w:semiHidden="0" w:uiPriority="30" w:unhideWhenUsed="0" w:qFormat="1"/>
-    <w:lsdException w:name="Medium List 2 Accent 1" w:semiHidden="0" w:uiPriority="66" w:unhideWhenUsed="0"/>
-    <w:lsdException w:name="Medium Grid 1 Accent 1" w:semiHidden="0" w:uiPriority="67" w:unhideWhenUsed="0"/>
-    <w:lsdException w:name="Medium Grid 2 Accent 1" w:semiHidden="0" w:uiPriority="68" w:unhideWhenUsed="0"/>
-    <w:lsdException w:name="Medium Grid 3 Accent 1" w:semiHidden="0" w:uiPriority="69" w:unhideWhenUsed="0"/>
-    <w:lsdException w:name="Dark List Accent 1" w:semiHidden="0" w:uiPriority="70" w:unhideWhenUsed="0"/>
-    <w:lsdException w:name="Colorful Shading Accent 1" w:semiHidden="0" w:uiPriority="71" w:unhideWhenUsed="0"/>
-    <w:lsdException w:name="Colorful List Accent 1" w:semiHidden="0" w:uiPriority="72" w:unhideWhenUsed="0"/>
-    <w:lsdException w:name="Colorful Grid Accent 1" w:semiHidden="0" w:uiPriority="73" w:unhideWhenUsed="0"/>
-    <w:lsdException w:name="Light Shading Accent 2" w:semiHidden="0" w:uiPriority="60" w:unhideWhenUsed="0"/>
-    <w:lsdException w:name="Light List Accent 2" w:semiHidden="0" w:uiPriority="61" w:unhideWhenUsed="0"/>
-    <w:lsdException w:name="Light Grid Accent 2" w:semiHidden="0" w:uiPriority="62" w:unhideWhenUsed="0"/>
-    <w:lsdException w:name="Medium Shading 1 Accent 2" w:semiHidden="0" w:uiPriority="63" w:unhideWhenUsed="0"/>
-    <w:lsdException w:name="Medium Shading 2 Accent 2" w:semiHidden="0" w:uiPriority="64" w:unhideWhenUsed="0"/>
-    <w:lsdException w:name="Medium List 1 Accent 2" w:semiHidden="0" w:uiPriority="65" w:unhideWhenUsed="0"/>
-    <w:lsdException w:name="Medium List 2 Accent 2" w:semiHidden="0" w:uiPriority="66" w:unhideWhenUsed="0"/>
-    <w:lsdException w:name="Medium Grid 1 Accent 2" w:semiHidden="0" w:uiPriority="67" w:unhideWhenUsed="0"/>
-    <w:lsdException w:name="Medium Grid 2 Accent 2" w:semiHidden="0" w:uiPriority="68" w:unhideWhenUsed="0"/>
-    <w:lsdException w:name="Medium Grid 3 Accent 2" w:semiHidden="0" w:uiPriority="69" w:unhideWhenUsed="0"/>
-    <w:lsdException w:name="Dark List Accent 2" w:semiHidden="0" w:uiPriority="70" w:unhideWhenUsed="0"/>
-    <w:lsdException w:name="Colorful Shading Accent 2" w:semiHidden="0" w:uiPriority="71" w:unhideWhenUsed="0"/>
-    <w:lsdException w:name="Colorful List Accent 2" w:semiHidden="0" w:uiPriority="72" w:unhideWhenUsed="0"/>
-    <w:lsdException w:name="Colorful Grid Accent 2" w:semiHidden="0" w:uiPriority="73" w:unhideWhenUsed="0"/>
-    <w:lsdException w:name="Light Shading Accent 3" w:semiHidden="0" w:uiPriority="60" w:unhideWhenUsed="0"/>
-    <w:lsdException w:name="Light List Accent 3" w:semiHidden="0" w:uiPriority="61" w:unhideWhenUsed="0"/>
-    <w:lsdException w:name="Light Grid Accent 3" w:semiHidden="0" w:uiPriority="62" w:unhideWhenUsed="0"/>
-    <w:lsdException w:name="Medium Shading 1 Accent 3" w:semiHidden="0" w:uiPriority="63" w:unhideWhenUsed="0"/>
-    <w:lsdException w:name="Medium Shading 2 Accent 3" w:semiHidden="0" w:uiPriority="64" w:unhideWhenUsed="0"/>
-    <w:lsdException w:name="Medium List 1 Accent 3" w:semiHidden="0" w:uiPriority="65" w:unhideWhenUsed="0"/>
-    <w:lsdException w:name="Medium List 2 Accent 3" w:semiHidden="0" w:uiPriority="66" w:unhideWhenUsed="0"/>
-    <w:lsdException w:name="Medium Grid 1 Accent 3" w:semiHidden="0" w:uiPriority="67" w:unhideWhenUsed="0"/>
-    <w:lsdException w:name="Medium Grid 2 Accent 3" w:semiHidden="0" w:uiPriority="68" w:unhideWhenUsed="0"/>
-    <w:lsdException w:name="Medium Grid 3 Accent 3" w:semiHidden="0" w:uiPriority="69" w:unhideWhenUsed="0"/>
-    <w:lsdException w:name="Dark List Accent 3" w:semiHidden="0" w:uiPriority="70" w:unhideWhenUsed="0"/>
-    <w:lsdException w:name="Colorful Shading Accent 3" w:semiHidden="0" w:uiPriority="71" w:unhideWhenUsed="0"/>
-    <w:lsdException w:name="Colorful List Accent 3" w:semiHidden="0" w:uiPriority="72" w:unhideWhenUsed="0"/>
-    <w:lsdException w:name="Colorful Grid Accent 3" w:semiHidden="0" w:uiPriority="73" w:unhideWhenUsed="0"/>
-    <w:lsdException w:name="Light Shading Accent 4" w:semiHidden="0" w:uiPriority="60" w:unhideWhenUsed="0"/>
-    <w:lsdException w:name="Light List Accent 4" w:semiHidden="0" w:uiPriority="61" w:unhideWhenUsed="0"/>
-    <w:lsdException w:name="Light Grid Accent 4" w:semiHidden="0" w:uiPriority="62" w:unhideWhenUsed="0"/>
-    <w:lsdException w:name="Medium Shading 1 Accent 4" w:semiHidden="0" w:uiPriority="63" w:unhideWhenUsed="0"/>
-    <w:lsdException w:name="Medium Shading 2 Accent 4" w:semiHidden="0" w:uiPriority="64" w:unhideWhenUsed="0"/>
-    <w:lsdException w:name="Medium List 1 Accent 4" w:semiHidden="0" w:uiPriority="65" w:unhideWhenUsed="0"/>
-    <w:lsdException w:name="Medium List 2 Accent 4" w:semiHidden="0" w:uiPriority="66" w:unhideWhenUsed="0"/>
-    <w:lsdException w:name="Medium Grid 1 Accent 4" w:semiHidden="0" w:uiPriority="67" w:unhideWhenUsed="0"/>
-    <w:lsdException w:name="Medium Grid 2 Accent 4" w:semiHidden="0" w:uiPriority="68" w:unhideWhenUsed="0"/>
-    <w:lsdException w:name="Medium Grid 3 Accent 4" w:semiHidden="0" w:uiPriority="69" w:unhideWhenUsed="0"/>
-    <w:lsdException w:name="Dark List Accent 4" w:semiHidden="0" w:uiPriority="70" w:unhideWhenUsed="0"/>
-    <w:lsdException w:name="Colorful Shading Accent 4" w:semiHidden="0" w:uiPriority="71" w:unhideWhenUsed="0"/>
-    <w:lsdException w:name="Colorful List Accent 4" w:semiHidden="0" w:uiPriority="72" w:unhideWhenUsed="0"/>
-    <w:lsdException w:name="Colorful Grid Accent 4" w:semiHidden="0" w:uiPriority="73" w:unhideWhenUsed="0"/>
-    <w:lsdException w:name="Light Shading Accent 5" w:semiHidden="0" w:uiPriority="60" w:unhideWhenUsed="0"/>
-    <w:lsdException w:name="Light List Accent 5" w:semiHidden="0" w:uiPriority="61" w:unhideWhenUsed="0"/>
-    <w:lsdException w:name="Light Grid Accent 5" w:semiHidden="0" w:uiPriority="62" w:unhideWhenUsed="0"/>
-    <w:lsdException w:name="Medium Shading 1 Accent 5" w:semiHidden="0" w:uiPriority="63" w:unhideWhenUsed="0"/>
-    <w:lsdException w:name="Medium Shading 2 Accent 5" w:semiHidden="0" w:uiPriority="64" w:unhideWhenUsed="0"/>
-    <w:lsdException w:name="Medium List 1 Accent 5" w:semiHidden="0" w:uiPriority="65" w:unhideWhenUsed="0"/>
-    <w:lsdException w:name="Medium List 2 Accent 5" w:semiHidden="0" w:uiPriority="66" w:unhideWhenUsed="0"/>
-    <w:lsdException w:name="Medium Grid 1 Accent 5" w:semiHidden="0" w:uiPriority="67" w:unhideWhenUsed="0"/>
-    <w:lsdException w:name="Medium Grid 2 Accent 5" w:semiHidden="0" w:uiPriority="68" w:unhideWhenUsed="0"/>
-    <w:lsdException w:name="Medium Grid 3 Accent 5" w:semiHidden="0" w:uiPriority="69" w:unhideWhenUsed="0"/>
-    <w:lsdException w:name="Dark List Accent 5" w:semiHidden="0" w:uiPriority="70" w:unhideWhenUsed="0"/>
-    <w:lsdException w:name="Colorful Shading Accent 5" w:semiHidden="0" w:uiPriority="71" w:unhideWhenUsed="0"/>
-    <w:lsdException w:name="Colorful List Accent 5" w:semiHidden="0" w:uiPriority="72" w:unhideWhenUsed="0"/>
-    <w:lsdException w:name="Colorful Grid Accent 5" w:semiHidden="0" w:uiPriority="73" w:unhideWhenUsed="0"/>
-    <w:lsdException w:name="Light Shading Accent 6" w:semiHidden="0" w:uiPriority="60" w:unhideWhenUsed="0"/>
-    <w:lsdException w:name="Light List Accent 6" w:semiHidden="0" w:uiPriority="61" w:unhideWhenUsed="0"/>
-    <w:lsdException w:name="Light Grid Accent 6" w:semiHidden="0" w:uiPriority="62" w:unhideWhenUsed="0"/>
-    <w:lsdException w:name="Medium Shading 1 Accent 6" w:semiHidden="0" w:uiPriority="63" w:unhideWhenUsed="0"/>
-    <w:lsdException w:name="Medium Shading 2 Accent 6" w:semiHidden="0" w:uiPriority="64" w:unhideWhenUsed="0"/>
-    <w:lsdException w:name="Medium List 1 Accent 6" w:semiHidden="0" w:uiPriority="65" w:unhideWhenUsed="0"/>
-    <w:lsdException w:name="Medium List 2 Accent 6" w:semiHidden="0" w:uiPriority="66" w:unhideWhenUsed="0"/>
-    <w:lsdException w:name="Medium Grid 1 Accent 6" w:semiHidden="0" w:uiPriority="67" w:unhideWhenUsed="0"/>
-    <w:lsdException w:name="Medium Grid 2 Accent 6" w:semiHidden="0" w:uiPriority="68" w:unhideWhenUsed="0"/>
-    <w:lsdException w:name="Medium Grid 3 Accent 6" w:semiHidden="0" w:uiPriority="69" w:unhideWhenUsed="0"/>
-    <w:lsdException w:name="Dark List Accent 6" w:semiHidden="0" w:uiPriority="70" w:unhideWhenUsed="0"/>
-    <w:lsdException w:name="Colorful Shading Accent 6" w:semiHidden="0" w:uiPriority="71" w:unhideWhenUsed="0"/>
-    <w:lsdException w:name="Colorful List Accent 6" w:semiHidden="0" w:uiPriority="72" w:unhideWhenUsed="0"/>
-    <w:lsdException w:name="Colorful Grid Accent 6" w:semiHidden="0" w:uiPriority="73" w:unhideWhenUsed="0"/>
-    <w:lsdException w:name="Subtle Emphasis" w:semiHidden="0" w:uiPriority="19" w:unhideWhenUsed="0" w:qFormat="1"/>
-    <w:lsdException w:name="Intense Emphasis" w:semiHidden="0" w:uiPriority="21" w:unhideWhenUsed="0" w:qFormat="1"/>
-    <w:lsdException w:name="Subtle Reference" w:semiHidden="0" w:uiPriority="31" w:unhideWhenUsed="0" w:qFormat="1"/>
-    <w:lsdException w:name="Intense Reference" w:semiHidden="0" w:uiPriority="32" w:unhideWhenUsed="0" w:qFormat="1"/>
-    <w:lsdException w:name="Book Title" w:semiHidden="0" w:uiPriority="33" w:unhideWhenUsed="0" w:qFormat="1"/>
-    <w:lsdException w:name="Bibliography" w:uiPriority="37"/>
-    <w:lsdException w:name="TOC Heading" w:uiPriority="39" w:qFormat="1"/>
+  <w:latentStyles w:defLockedState="0" w:defUIPriority="99" w:defSemiHidden="0" w:defUnhideWhenUsed="0" w:defQFormat="0" w:count="371">
+    <w:lsdException w:name="Normal" w:uiPriority="0" w:qFormat="1"/>
+    <w:lsdException w:name="heading 1" w:uiPriority="9" w:qFormat="1"/>
+    <w:lsdException w:name="heading 2" w:semiHidden="1" w:uiPriority="9" w:unhideWhenUsed="1" w:qFormat="1"/>
+    <w:lsdException w:name="heading 3" w:semiHidden="1" w:uiPriority="9" w:unhideWhenUsed="1" w:qFormat="1"/>
+    <w:lsdException w:name="heading 4" w:semiHidden="1" w:uiPriority="9" w:unhideWhenUsed="1" w:qFormat="1"/>
+    <w:lsdException w:name="heading 5" w:semiHidden="1" w:uiPriority="9" w:unhideWhenUsed="1" w:qFormat="1"/>
+    <w:lsdException w:name="heading 6" w:semiHidden="1" w:uiPriority="9" w:unhideWhenUsed="1" w:qFormat="1"/>
+    <w:lsdException w:name="heading 7" w:semiHidden="1" w:uiPriority="9" w:unhideWhenUsed="1" w:qFormat="1"/>
+    <w:lsdException w:name="heading 8" w:semiHidden="1" w:uiPriority="9" w:unhideWhenUsed="1" w:qFormat="1"/>
+    <w:lsdException w:name="heading 9" w:semiHidden="1" w:uiPriority="9" w:unhideWhenUsed="1" w:qFormat="1"/>
+    <w:lsdException w:name="index 1" w:semiHidden="1" w:unhideWhenUsed="1"/>
+    <w:lsdException w:name="index 2" w:semiHidden="1" w:unhideWhenUsed="1"/>
+    <w:lsdException w:name="index 3" w:semiHidden="1" w:unhideWhenUsed="1"/>
+    <w:lsdException w:name="index 4" w:semiHidden="1" w:unhideWhenUsed="1"/>
+    <w:lsdException w:name="index 5" w:semiHidden="1" w:unhideWhenUsed="1"/>
+    <w:lsdException w:name="index 6" w:semiHidden="1" w:unhideWhenUsed="1"/>
+    <w:lsdException w:name="index 7" w:semiHidden="1" w:unhideWhenUsed="1"/>
+    <w:lsdException w:name="index 8" w:semiHidden="1" w:unhideWhenUsed="1"/>
+    <w:lsdException w:name="index 9" w:semiHidden="1" w:unhideWhenUsed="1"/>
+    <w:lsdException w:name="toc 1" w:semiHidden="1" w:uiPriority="39" w:unhideWhenUsed="1"/>
+    <w:lsdException w:name="toc 2" w:semiHidden="1" w:uiPriority="39" w:unhideWhenUsed="1"/>
+    <w:lsdException w:name="toc 3" w:semiHidden="1" w:uiPriority="39" w:unhideWhenUsed="1"/>
+    <w:lsdException w:name="toc 4" w:semiHidden="1" w:uiPriority="39" w:unhideWhenUsed="1"/>
+    <w:lsdException w:name="toc 5" w:semiHidden="1" w:uiPriority="39" w:unhideWhenUsed="1"/>
+    <w:lsdException w:name="toc 6" w:semiHidden="1" w:uiPriority="39" w:unhideWhenUsed="1"/>
+    <w:lsdException w:name="toc 7" w:semiHidden="1" w:uiPriority="39" w:unhideWhenUsed="1"/>
+    <w:lsdException w:name="toc 8" w:semiHidden="1" w:uiPriority="39" w:unhideWhenUsed="1"/>
+    <w:lsdException w:name="toc 9" w:semiHidden="1" w:uiPriority="39" w:unhideWhenUsed="1"/>
+    <w:lsdException w:name="Normal Indent" w:semiHidden="1" w:unhideWhenUsed="1"/>
+    <w:lsdException w:name="footnote text" w:semiHidden="1" w:unhideWhenUsed="1"/>
+    <w:lsdException w:name="annotation text" w:semiHidden="1" w:unhideWhenUsed="1"/>
+    <w:lsdException w:name="header" w:semiHidden="1" w:unhideWhenUsed="1"/>
+    <w:lsdException w:name="footer" w:semiHidden="1" w:unhideWhenUsed="1"/>
+    <w:lsdException w:name="index heading" w:semiHidden="1" w:unhideWhenUsed="1"/>
+    <w:lsdException w:name="caption" w:semiHidden="1" w:uiPriority="35" w:unhideWhenUsed="1" w:qFormat="1"/>
+    <w:lsdException w:name="table of figures" w:semiHidden="1" w:unhideWhenUsed="1"/>
+    <w:lsdException w:name="envelope address" w:semiHidden="1" w:unhideWhenUsed="1"/>
+    <w:lsdException w:name="envelope return" w:semiHidden="1" w:unhideWhenUsed="1"/>
+    <w:lsdException w:name="footnote reference" w:semiHidden="1" w:unhideWhenUsed="1"/>
+    <w:lsdException w:name="annotation reference" w:semiHidden="1" w:unhideWhenUsed="1"/>
+    <w:lsdException w:name="line number" w:semiHidden="1" w:unhideWhenUsed="1"/>
+    <w:lsdException w:name="page number" w:semiHidden="1" w:unhideWhenUsed="1"/>
+    <w:lsdException w:name="endnote reference" w:semiHidden="1" w:unhideWhenUsed="1"/>
+    <w:lsdException w:name="endnote text" w:semiHidden="1" w:unhideWhenUsed="1"/>
+    <w:lsdException w:name="table of authorities" w:semiHidden="1" w:unhideWhenUsed="1"/>
+    <w:lsdException w:name="macro" w:semiHidden="1" w:unhideWhenUsed="1"/>
+    <w:lsdException w:name="toa heading" w:semiHidden="1" w:unhideWhenUsed="1"/>
+    <w:lsdException w:name="List" w:semiHidden="1" w:unhideWhenUsed="1"/>
+    <w:lsdException w:name="List Bullet" w:semiHidden="1" w:unhideWhenUsed="1"/>
+    <w:lsdException w:name="List Number" w:semiHidden="1" w:unhideWhenUsed="1"/>
+    <w:lsdException w:name="List 2" w:semiHidden="1" w:unhideWhenUsed="1"/>
+    <w:lsdException w:name="List 3" w:semiHidden="1" w:unhideWhenUsed="1"/>
+    <w:lsdException w:name="List 4" w:semiHidden="1" w:unhideWhenUsed="1"/>
+    <w:lsdException w:name="List 5" w:semiHidden="1" w:unhideWhenUsed="1"/>
+    <w:lsdException w:name="List Bullet 2" w:semiHidden="1" w:unhideWhenUsed="1"/>
+    <w:lsdException w:name="List Bullet 3" w:semiHidden="1" w:unhideWhenUsed="1"/>
+    <w:lsdException w:name="List Bullet 4" w:semiHidden="1" w:unhideWhenUsed="1"/>
+    <w:lsdException w:name="List Bullet 5" w:semiHidden="1" w:unhideWhenUsed="1"/>
+    <w:lsdException w:name="List Number 2" w:semiHidden="1" w:unhideWhenUsed="1"/>
+    <w:lsdException w:name="List Number 3" w:semiHidden="1" w:unhideWhenUsed="1"/>
+    <w:lsdException w:name="List Number 4" w:semiHidden="1" w:unhideWhenUsed="1"/>
+    <w:lsdException w:name="List Number 5" w:semiHidden="1" w:unhideWhenUsed="1"/>
+    <w:lsdException w:name="Title" w:uiPriority="10" w:qFormat="1"/>
+    <w:lsdException w:name="Closing" w:semiHidden="1" w:unhideWhenUsed="1"/>
+    <w:lsdException w:name="Signature" w:semiHidden="1" w:unhideWhenUsed="1"/>
+    <w:lsdException w:name="Default Paragraph Font" w:semiHidden="1" w:uiPriority="1" w:unhideWhenUsed="1"/>
+    <w:lsdException w:name="Body Text" w:semiHidden="1" w:unhideWhenUsed="1"/>
+    <w:lsdException w:name="Body Text Indent" w:semiHidden="1" w:unhideWhenUsed="1"/>
+    <w:lsdException w:name="List Continue" w:semiHidden="1" w:unhideWhenUsed="1"/>
+    <w:lsdException w:name="List Continue 2" w:semiHidden="1" w:unhideWhenUsed="1"/>
+    <w:lsdException w:name="List Continue 3" w:semiHidden="1" w:unhideWhenUsed="1"/>
+    <w:lsdException w:name="List Continue 4" w:semiHidden="1" w:unhideWhenUsed="1"/>
+    <w:lsdException w:name="List Continue 5" w:semiHidden="1" w:unhideWhenUsed="1"/>
+    <w:lsdException w:name="Message Header" w:semiHidden="1" w:unhideWhenUsed="1"/>
+    <w:lsdException w:name="Subtitle" w:uiPriority="11" w:qFormat="1"/>
+    <w:lsdException w:name="Salutation" w:semiHidden="1" w:unhideWhenUsed="1"/>
+    <w:lsdException w:name="Date" w:semiHidden="1" w:unhideWhenUsed="1"/>
+    <w:lsdException w:name="Body Text First Indent" w:semiHidden="1" w:unhideWhenUsed="1"/>
+    <w:lsdException w:name="Body Text First Indent 2" w:semiHidden="1" w:unhideWhenUsed="1"/>
+    <w:lsdException w:name="Note Heading" w:semiHidden="1" w:unhideWhenUsed="1"/>
+    <w:lsdException w:name="Body Text 2" w:semiHidden="1" w:unhideWhenUsed="1"/>
+    <w:lsdException w:name="Body Text 3" w:semiHidden="1" w:unhideWhenUsed="1"/>
+    <w:lsdException w:name="Body Text Indent 2" w:semiHidden="1" w:unhideWhenUsed="1"/>
+    <w:lsdException w:name="Body Text Indent 3" w:semiHidden="1" w:unhideWhenUsed="1"/>
+    <w:lsdException w:name="Block Text" w:semiHidden="1" w:unhideWhenUsed="1"/>
+    <w:lsdException w:name="Hyperlink" w:semiHidden="1" w:unhideWhenUsed="1"/>
+    <w:lsdException w:name="FollowedHyperlink" w:semiHidden="1" w:unhideWhenUsed="1"/>
+    <w:lsdException w:name="Strong" w:uiPriority="22" w:qFormat="1"/>
+    <w:lsdException w:name="Emphasis" w:uiPriority="20" w:qFormat="1"/>
+    <w:lsdException w:name="Document Map" w:semiHidden="1" w:unhideWhenUsed="1"/>
+    <w:lsdException w:name="Plain Text" w:semiHidden="1" w:unhideWhenUsed="1"/>
+    <w:lsdException w:name="E-mail Signature" w:semiHidden="1" w:unhideWhenUsed="1"/>
+    <w:lsdException w:name="HTML Top of Form" w:semiHidden="1" w:unhideWhenUsed="1"/>
+    <w:lsdException w:name="HTML Bottom of Form" w:semiHidden="1" w:unhideWhenUsed="1"/>
+    <w:lsdException w:name="Normal (Web)" w:semiHidden="1" w:unhideWhenUsed="1"/>
+    <w:lsdException w:name="HTML Acronym" w:semiHidden="1" w:unhideWhenUsed="1"/>
+    <w:lsdException w:name="HTML Address" w:semiHidden="1" w:unhideWhenUsed="1"/>
+    <w:lsdException w:name="HTML Cite" w:semiHidden="1" w:unhideWhenUsed="1"/>
+    <w:lsdException w:name="HTML Code" w:semiHidden="1" w:unhideWhenUsed="1"/>
+    <w:lsdException w:name="HTML Definition" w:semiHidden="1" w:unhideWhenUsed="1"/>
+    <w:lsdException w:name="HTML Keyboard" w:semiHidden="1" w:unhideWhenUsed="1"/>
+    <w:lsdException w:name="HTML Preformatted" w:semiHidden="1" w:unhideWhenUsed="1"/>
+    <w:lsdException w:name="HTML Sample" w:semiHidden="1" w:unhideWhenUsed="1"/>
+    <w:lsdException w:name="HTML Typewriter" w:semiHidden="1" w:unhideWhenUsed="1"/>
+    <w:lsdException w:name="HTML Variable" w:semiHidden="1" w:unhideWhenUsed="1"/>
+    <w:lsdException w:name="Normal Table" w:semiHidden="1" w:unhideWhenUsed="1"/>
+    <w:lsdException w:name="annotation subject" w:semiHidden="1" w:unhideWhenUsed="1"/>
+    <w:lsdException w:name="No List" w:semiHidden="1" w:unhideWhenUsed="1"/>
+    <w:lsdException w:name="Outline List 1" w:semiHidden="1" w:unhideWhenUsed="1"/>
+    <w:lsdException w:name="Outline List 2" w:semiHidden="1" w:unhideWhenUsed="1"/>
+    <w:lsdException w:name="Outline List 3" w:semiHidden="1" w:unhideWhenUsed="1"/>
+    <w:lsdException w:name="Table Simple 1" w:semiHidden="1" w:unhideWhenUsed="1"/>
+    <w:lsdException w:name="Table Simple 2" w:semiHidden="1" w:unhideWhenUsed="1"/>
+    <w:lsdException w:name="Table Simple 3" w:semiHidden="1" w:unhideWhenUsed="1"/>
+    <w:lsdException w:name="Table Classic 1" w:semiHidden="1" w:unhideWhenUsed="1"/>
+    <w:lsdException w:name="Table Classic 2" w:semiHidden="1" w:unhideWhenUsed="1"/>
+    <w:lsdException w:name="Table Classic 3" w:semiHidden="1" w:unhideWhenUsed="1"/>
+    <w:lsdException w:name="Table Classic 4" w:semiHidden="1" w:unhideWhenUsed="1"/>
+    <w:lsdException w:name="Table Colorful 1" w:semiHidden="1" w:unhideWhenUsed="1"/>
+    <w:lsdException w:name="Table Colorful 2" w:semiHidden="1" w:unhideWhenUsed="1"/>
+    <w:lsdException w:name="Table Colorful 3" w:semiHidden="1" w:unhideWhenUsed="1"/>
+    <w:lsdException w:name="Table Columns 1" w:semiHidden="1" w:unhideWhenUsed="1"/>
+    <w:lsdException w:name="Table Columns 2" w:semiHidden="1" w:unhideWhenUsed="1"/>
+    <w:lsdException w:name="Table Columns 3" w:semiHidden="1" w:unhideWhenUsed="1"/>
+    <w:lsdException w:name="Table Columns 4" w:semiHidden="1" w:unhideWhenUsed="1"/>
+    <w:lsdException w:name="Table Columns 5" w:semiHidden="1" w:unhideWhenUsed="1"/>
+    <w:lsdException w:name="Table Grid 1" w:semiHidden="1" w:unhideWhenUsed="1"/>
+    <w:lsdException w:name="Table Grid 2" w:semiHidden="1" w:unhideWhenUsed="1"/>
+    <w:lsdException w:name="Table Grid 3" w:semiHidden="1" w:unhideWhenUsed="1"/>
+    <w:lsdException w:name="Table Grid 4" w:semiHidden="1" w:unhideWhenUsed="1"/>
+    <w:lsdException w:name="Table Grid 5" w:semiHidden="1" w:unhideWhenUsed="1"/>
+    <w:lsdException w:name="Table Grid 6" w:semiHidden="1" w:unhideWhenUsed="1"/>
+    <w:lsdException w:name="Table Grid 7" w:semiHidden="1" w:unhideWhenUsed="1"/>
+    <w:lsdException w:name="Table Grid 8" w:semiHidden="1" w:unhideWhenUsed="1"/>
+    <w:lsdException w:name="Table List 1" w:semiHidden="1" w:unhideWhenUsed="1"/>
+    <w:lsdException w:name="Table List 2" w:semiHidden="1" w:unhideWhenUsed="1"/>
+    <w:lsdException w:name="Table List 3" w:semiHidden="1" w:unhideWhenUsed="1"/>
+    <w:lsdException w:name="Table List 4" w:semiHidden="1" w:unhideWhenUsed="1"/>
+    <w:lsdException w:name="Table List 5" w:semiHidden="1" w:unhideWhenUsed="1"/>
+    <w:lsdException w:name="Table List 6" w:semiHidden="1" w:unhideWhenUsed="1"/>
+    <w:lsdException w:name="Table List 7" w:semiHidden="1" w:unhideWhenUsed="1"/>
+    <w:lsdException w:name="Table List 8" w:semiHidden="1" w:unhideWhenUsed="1"/>
+    <w:lsdException w:name="Table 3D effects 1" w:semiHidden="1" w:unhideWhenUsed="1"/>
+    <w:lsdException w:name="Table 3D effects 2" w:semiHidden="1" w:unhideWhenUsed="1"/>
+    <w:lsdException w:name="Table 3D effects 3" w:semiHidden="1" w:unhideWhenUsed="1"/>
+    <w:lsdException w:name="Table Contemporary" w:semiHidden="1" w:unhideWhenUsed="1"/>
+    <w:lsdException w:name="Table Elegant" w:semiHidden="1" w:unhideWhenUsed="1"/>
+    <w:lsdException w:name="Table Professional" w:semiHidden="1" w:unhideWhenUsed="1"/>
+    <w:lsdException w:name="Table Subtle 1" w:semiHidden="1" w:unhideWhenUsed="1"/>
+    <w:lsdException w:name="Table Subtle 2" w:semiHidden="1" w:unhideWhenUsed="1"/>
+    <w:lsdException w:name="Table Web 1" w:semiHidden="1" w:unhideWhenUsed="1"/>
+    <w:lsdException w:name="Table Web 2" w:semiHidden="1" w:unhideWhenUsed="1"/>
+    <w:lsdException w:name="Table Web 3" w:semiHidden="1" w:unhideWhenUsed="1"/>
+    <w:lsdException w:name="Balloon Text" w:semiHidden="1" w:unhideWhenUsed="1"/>
+    <w:lsdException w:name="Table Grid" w:uiPriority="39"/>
+    <w:lsdException w:name="Table Theme" w:semiHidden="1" w:unhideWhenUsed="1"/>
+    <w:lsdException w:name="Placeholder Text" w:semiHidden="1"/>
+    <w:lsdException w:name="No Spacing" w:uiPriority="1" w:qFormat="1"/>
+    <w:lsdException w:name="Light Shading" w:uiPriority="60"/>
+    <w:lsdException w:name="Light List" w:uiPriority="61"/>
+    <w:lsdException w:name="Light Grid" w:uiPriority="62"/>
+    <w:lsdException w:name="Medium Shading 1" w:uiPriority="63"/>
+    <w:lsdException w:name="Medium Shading 2" w:uiPriority="64"/>
+    <w:lsdException w:name="Medium List 1" w:uiPriority="65"/>
+    <w:lsdException w:name="Medium List 2" w:uiPriority="66"/>
+    <w:lsdException w:name="Medium Grid 1" w:uiPriority="67"/>
+    <w:lsdException w:name="Medium Grid 2" w:uiPriority="68"/>
+    <w:lsdException w:name="Medium Grid 3" w:uiPriority="69"/>
+    <w:lsdException w:name="Dark List" w:uiPriority="70"/>
+    <w:lsdException w:name="Colorful Shading" w:uiPriority="71"/>
+    <w:lsdException w:name="Colorful List" w:uiPriority="72"/>
+    <w:lsdException w:name="Colorful Grid" w:uiPriority="73"/>
+    <w:lsdException w:name="Light Shading Accent 1" w:uiPriority="60"/>
+    <w:lsdException w:name="Light List Accent 1" w:uiPriority="61"/>
+    <w:lsdException w:name="Light Grid Accent 1" w:uiPriority="62"/>
+    <w:lsdException w:name="Medium Shading 1 Accent 1" w:uiPriority="63"/>
+    <w:lsdException w:name="Medium Shading 2 Accent 1" w:uiPriority="64"/>
+    <w:lsdException w:name="Medium List 1 Accent 1" w:uiPriority="65"/>
+    <w:lsdException w:name="Revision" w:semiHidden="1"/>
+    <w:lsdException w:name="List Paragraph" w:uiPriority="34" w:qFormat="1"/>
+    <w:lsdException w:name="Quote" w:uiPriority="29" w:qFormat="1"/>
+    <w:lsdException w:name="Intense Quote" w:uiPriority="30" w:qFormat="1"/>
+    <w:lsdException w:name="Medium List 2 Accent 1" w:uiPriority="66"/>
+    <w:lsdException w:name="Medium Grid 1 Accent 1" w:uiPriority="67"/>
+    <w:lsdException w:name="Medium Grid 2 Accent 1" w:uiPriority="68"/>
+    <w:lsdException w:name="Medium Grid 3 Accent 1" w:uiPriority="69"/>
+    <w:lsdException w:name="Dark List Accent 1" w:uiPriority="70"/>
+    <w:lsdException w:name="Colorful Shading Accent 1" w:uiPriority="71"/>
+    <w:lsdException w:name="Colorful List Accent 1" w:uiPriority="72"/>
+    <w:lsdException w:name="Colorful Grid Accent 1" w:uiPriority="73"/>
+    <w:lsdException w:name="Light Shading Accent 2" w:uiPriority="60"/>
+    <w:lsdException w:name="Light List Accent 2" w:uiPriority="61"/>
+    <w:lsdException w:name="Light Grid Accent 2" w:uiPriority="62"/>
+    <w:lsdException w:name="Medium Shading 1 Accent 2" w:uiPriority="63"/>
+    <w:lsdException w:name="Medium Shading 2 Accent 2" w:uiPriority="64"/>
+    <w:lsdException w:name="Medium List 1 Accent 2" w:uiPriority="65"/>
+    <w:lsdException w:name="Medium List 2 Accent 2" w:uiPriority="66"/>
+    <w:lsdException w:name="Medium Grid 1 Accent 2" w:uiPriority="67"/>
+    <w:lsdException w:name="Medium Grid 2 Accent 2" w:uiPriority="68"/>
+    <w:lsdException w:name="Medium Grid 3 Accent 2" w:uiPriority="69"/>
+    <w:lsdException w:name="Dark List Accent 2" w:uiPriority="70"/>
+    <w:lsdException w:name="Colorful Shading Accent 2" w:uiPriority="71"/>
+    <w:lsdException w:name="Colorful List Accent 2" w:uiPriority="72"/>
+    <w:lsdException w:name="Colorful Grid Accent 2" w:uiPriority="73"/>
+    <w:lsdException w:name="Light Shading Accent 3" w:uiPriority="60"/>
+    <w:lsdException w:name="Light List Accent 3" w:uiPriority="61"/>
+    <w:lsdException w:name="Light Grid Accent 3" w:uiPriority="62"/>
+    <w:lsdException w:name="Medium Shading 1 Accent 3" w:uiPriority="63"/>
+    <w:lsdException w:name="Medium Shading 2 Accent 3" w:uiPriority="64"/>
+    <w:lsdException w:name="Medium List 1 Accent 3" w:uiPriority="65"/>
+    <w:lsdException w:name="Medium List 2 Accent 3" w:uiPriority="66"/>
+    <w:lsdException w:name="Medium Grid 1 Accent 3" w:uiPriority="67"/>
+    <w:lsdException w:name="Medium Grid 2 Accent 3" w:uiPriority="68"/>
+    <w:lsdException w:name="Medium Grid 3 Accent 3" w:uiPriority="69"/>
+    <w:lsdException w:name="Dark List Accent 3" w:uiPriority="70"/>
+    <w:lsdException w:name="Colorful Shading Accent 3" w:uiPriority="71"/>
+    <w:lsdException w:name="Colorful List Accent 3" w:uiPriority="72"/>
+    <w:lsdException w:name="Colorful Grid Accent 3" w:uiPriority="73"/>
+    <w:lsdException w:name="Light Shading Accent 4" w:uiPriority="60"/>
+    <w:lsdException w:name="Light List Accent 4" w:uiPriority="61"/>
+    <w:lsdException w:name="Light Grid Accent 4" w:uiPriority="62"/>
+    <w:lsdException w:name="Medium Shading 1 Accent 4" w:uiPriority="63"/>
+    <w:lsdException w:name="Medium Shading 2 Accent 4" w:uiPriority="64"/>
+    <w:lsdException w:name="Medium List 1 Accent 4" w:uiPriority="65"/>
+    <w:lsdException w:name="Medium List 2 Accent 4" w:uiPriority="66"/>
+    <w:lsdException w:name="Medium Grid 1 Accent 4" w:uiPriority="67"/>
+    <w:lsdException w:name="Medium Grid 2 Accent 4" w:uiPriority="68"/>
+    <w:lsdException w:name="Medium Grid 3 Accent 4" w:uiPriority="69"/>
+    <w:lsdException w:name="Dark List Accent 4" w:uiPriority="70"/>
+    <w:lsdException w:name="Colorful Shading Accent 4" w:uiPriority="71"/>
+    <w:lsdException w:name="Colorful List Accent 4" w:uiPriority="72"/>
+    <w:lsdException w:name="Colorful Grid Accent 4" w:uiPriority="73"/>
+    <w:lsdException w:name="Light Shading Accent 5" w:uiPriority="60"/>
+    <w:lsdException w:name="Light List Accent 5" w:uiPriority="61"/>
+    <w:lsdException w:name="Light Grid Accent 5" w:uiPriority="62"/>
+    <w:lsdException w:name="Medium Shading 1 Accent 5" w:uiPriority="63"/>
+    <w:lsdException w:name="Medium Shading 2 Accent 5" w:uiPriority="64"/>
+    <w:lsdException w:name="Medium List 1 Accent 5" w:uiPriority="65"/>
+    <w:lsdException w:name="Medium List 2 Accent 5" w:uiPriority="66"/>
+    <w:lsdException w:name="Medium Grid 1 Accent 5" w:uiPriority="67"/>
+    <w:lsdException w:name="Medium Grid 2 Accent 5" w:uiPriority="68"/>
+    <w:lsdException w:name="Medium Grid 3 Accent 5" w:uiPriority="69"/>
+    <w:lsdException w:name="Dark List Accent 5" w:uiPriority="70"/>
+    <w:lsdException w:name="Colorful Shading Accent 5" w:uiPriority="71"/>
+    <w:lsdException w:name="Colorful List Accent 5" w:uiPriority="72"/>
+    <w:lsdException w:name="Colorful Grid Accent 5" w:uiPriority="73"/>
+    <w:lsdException w:name="Light Shading Accent 6" w:uiPriority="60"/>
+    <w:lsdException w:name="Light List Accent 6" w:uiPriority="61"/>
+    <w:lsdException w:name="Light Grid Accent 6" w:uiPriority="62"/>
+    <w:lsdException w:name="Medium Shading 1 Accent 6" w:uiPriority="63"/>
+    <w:lsdException w:name="Medium Shading 2 Accent 6" w:uiPriority="64"/>
+    <w:lsdException w:name="Medium List 1 Accent 6" w:uiPriority="65"/>
+    <w:lsdException w:name="Medium List 2 Accent 6" w:uiPriority="66"/>
+    <w:lsdException w:name="Medium Grid 1 Accent 6" w:uiPriority="67"/>
+    <w:lsdException w:name="Medium Grid 2 Accent 6" w:uiPriority="68"/>
+    <w:lsdException w:name="Medium Grid 3 Accent 6" w:uiPriority="69"/>
+    <w:lsdException w:name="Dark List Accent 6" w:uiPriority="70"/>
+    <w:lsdException w:name="Colorful Shading Accent 6" w:uiPriority="71"/>
+    <w:lsdException w:name="Colorful List Accent 6" w:uiPriority="72"/>
+    <w:lsdException w:name="Colorful Grid Accent 6" w:uiPriority="73"/>
+    <w:lsdException w:name="Subtle Emphasis" w:uiPriority="19" w:qFormat="1"/>
+    <w:lsdException w:name="Intense Emphasis" w:uiPriority="21" w:qFormat="1"/>
+    <w:lsdException w:name="Subtle Reference" w:uiPriority="31" w:qFormat="1"/>
+    <w:lsdException w:name="Intense Reference" w:uiPriority="32" w:qFormat="1"/>
+    <w:lsdException w:name="Book Title" w:uiPriority="33" w:qFormat="1"/>
+    <w:lsdException w:name="Bibliography" w:semiHidden="1" w:uiPriority="37" w:unhideWhenUsed="1"/>
+    <w:lsdException w:name="TOC Heading" w:semiHidden="1" w:uiPriority="39" w:unhideWhenUsed="1" w:qFormat="1"/>
+    <w:lsdException w:name="Plain Table 1" w:uiPriority="41"/>
+    <w:lsdException w:name="Plain Table 2" w:uiPriority="42"/>
+    <w:lsdException w:name="Plain Table 3" w:uiPriority="43"/>
+    <w:lsdException w:name="Plain Table 4" w:uiPriority="44"/>
+    <w:lsdException w:name="Plain Table 5" w:uiPriority="45"/>
+    <w:lsdException w:name="Grid Table Light" w:uiPriority="40"/>
+    <w:lsdException w:name="Grid Table 1 Light" w:uiPriority="46"/>
+    <w:lsdException w:name="Grid Table 2" w:uiPriority="47"/>
+    <w:lsdException w:name="Grid Table 3" w:uiPriority="48"/>
+    <w:lsdException w:name="Grid Table 4" w:uiPriority="49"/>
+    <w:lsdException w:name="Grid Table 5 Dark" w:uiPriority="50"/>
+    <w:lsdException w:name="Grid Table 6 Colorful" w:uiPriority="51"/>
+    <w:lsdException w:name="Grid Table 7 Colorful" w:uiPriority="52"/>
+    <w:lsdException w:name="Grid Table 1 Light Accent 1" w:uiPriority="46"/>
+    <w:lsdException w:name="Grid Table 2 Accent 1" w:uiPriority="47"/>
+    <w:lsdException w:name="Grid Table 3 Accent 1" w:uiPriority="48"/>
+    <w:lsdException w:name="Grid Table 4 Accent 1" w:uiPriority="49"/>
+    <w:lsdException w:name="Grid Table 5 Dark Accent 1" w:uiPriority="50"/>
+    <w:lsdException w:name="Grid Table 6 Colorful Accent 1" w:uiPriority="51"/>
+    <w:lsdException w:name="Grid Table 7 Colorful Accent 1" w:uiPriority="52"/>
+    <w:lsdException w:name="Grid Table 1 Light Accent 2" w:uiPriority="46"/>
+    <w:lsdException w:name="Grid Table 2 Accent 2" w:uiPriority="47"/>
+    <w:lsdException w:name="Grid Table 3 Accent 2" w:uiPriority="48"/>
+    <w:lsdException w:name="Grid Table 4 Accent 2" w:uiPriority="49"/>
+    <w:lsdException w:name="Grid Table 5 Dark Accent 2" w:uiPriority="50"/>
+    <w:lsdException w:name="Grid Table 6 Colorful Accent 2" w:uiPriority="51"/>
+    <w:lsdException w:name="Grid Table 7 Colorful Accent 2" w:uiPriority="52"/>
+    <w:lsdException w:name="Grid Table 1 Light Accent 3" w:uiPriority="46"/>
+    <w:lsdException w:name="Grid Table 2 Accent 3" w:uiPriority="47"/>
+    <w:lsdException w:name="Grid Table 3 Accent 3" w:uiPriority="48"/>
+    <w:lsdException w:name="Grid Table 4 Accent 3" w:uiPriority="49"/>
+    <w:lsdException w:name="Grid Table 5 Dark Accent 3" w:uiPriority="50"/>
+    <w:lsdException w:name="Grid Table 6 Colorful Accent 3" w:uiPriority="51"/>
+    <w:lsdException w:name="Grid Table 7 Colorful Accent 3" w:uiPriority="52"/>
+    <w:lsdException w:name="Grid Table 1 Light Accent 4" w:uiPriority="46"/>
+    <w:lsdException w:name="Grid Table 2 Accent 4" w:uiPriority="47"/>
+    <w:lsdException w:name="Grid Table 3 Accent 4" w:uiPriority="48"/>
+    <w:lsdException w:name="Grid Table 4 Accent 4" w:uiPriority="49"/>
+    <w:lsdException w:name="Grid Table 5 Dark Accent 4" w:uiPriority="50"/>
+    <w:lsdException w:name="Grid Table 6 Colorful Accent 4" w:uiPriority="51"/>
+    <w:lsdException w:name="Grid Table 7 Colorful Accent 4" w:uiPriority="52"/>
+    <w:lsdException w:name="Grid Table 1 Light Accent 5" w:uiPriority="46"/>
+    <w:lsdException w:name="Grid Table 2 Accent 5" w:uiPriority="47"/>
+    <w:lsdException w:name="Grid Table 3 Accent 5" w:uiPriority="48"/>
+    <w:lsdException w:name="Grid Table 4 Accent 5" w:uiPriority="49"/>
+    <w:lsdException w:name="Grid Table 5 Dark Accent 5" w:uiPriority="50"/>
+    <w:lsdException w:name="Grid Table 6 Colorful Accent 5" w:uiPriority="51"/>
+    <w:lsdException w:name="Grid Table 7 Colorful Accent 5" w:uiPriority="52"/>
+    <w:lsdException w:name="Grid Table 1 Light Accent 6" w:uiPriority="46"/>
+    <w:lsdException w:name="Grid Table 2 Accent 6" w:uiPriority="47"/>
+    <w:lsdException w:name="Grid Table 3 Accent 6" w:uiPriority="48"/>
+    <w:lsdException w:name="Grid Table 4 Accent 6" w:uiPriority="49"/>
+    <w:lsdException w:name="Grid Table 5 Dark Accent 6" w:uiPriority="50"/>
+    <w:lsdException w:name="Grid Table 6 Colorful Accent 6" w:uiPriority="51"/>
+    <w:lsdException w:name="Grid Table 7 Colorful Accent 6" w:uiPriority="52"/>
+    <w:lsdException w:name="List Table 1 Light" w:uiPriority="46"/>
+    <w:lsdException w:name="List Table 2" w:uiPriority="47"/>
+    <w:lsdException w:name="List Table 3" w:uiPriority="48"/>
+    <w:lsdException w:name="List Table 4" w:uiPriority="49"/>
+    <w:lsdException w:name="List Table 5 Dark" w:uiPriority="50"/>
+    <w:lsdException w:name="List Table 6 Colorful" w:uiPriority="51"/>
+    <w:lsdException w:name="List Table 7 Colorful" w:uiPriority="52"/>
+    <w:lsdException w:name="List Table 1 Light Accent 1" w:uiPriority="46"/>
+    <w:lsdException w:name="List Table 2 Accent 1" w:uiPriority="47"/>
+    <w:lsdException w:name="List Table 3 Accent 1" w:uiPriority="48"/>
+    <w:lsdException w:name="List Table 4 Accent 1" w:uiPriority="49"/>
+    <w:lsdException w:name="List Table 5 Dark Accent 1" w:uiPriority="50"/>
+    <w:lsdException w:name="List Table 6 Colorful Accent 1" w:uiPriority="51"/>
+    <w:lsdException w:name="List Table 7 Colorful Accent 1" w:uiPriority="52"/>
+    <w:lsdException w:name="List Table 1 Light Accent 2" w:uiPriority="46"/>
+    <w:lsdException w:name="List Table 2 Accent 2" w:uiPriority="47"/>
+    <w:lsdException w:name="List Table 3 Accent 2" w:uiPriority="48"/>
+    <w:lsdException w:name="List Table 4 Accent 2" w:uiPriority="49"/>
+    <w:lsdException w:name="List Table 5 Dark Accent 2" w:uiPriority="50"/>
+    <w:lsdException w:name="List Table 6 Colorful Accent 2" w:uiPriority="51"/>
+    <w:lsdException w:name="List Table 7 Colorful Accent 2" w:uiPriority="52"/>
+    <w:lsdException w:name="List Table 1 Light Accent 3" w:uiPriority="46"/>
+    <w:lsdException w:name="List Table 2 Accent 3" w:uiPriority="47"/>
+    <w:lsdException w:name="List Table 3 Accent 3" w:uiPriority="48"/>
+    <w:lsdException w:name="List Table 4 Accent 3" w:uiPriority="49"/>
+    <w:lsdException w:name="List Table 5 Dark Accent 3" w:uiPriority="50"/>
+    <w:lsdException w:name="List Table 6 Colorful Accent 3" w:uiPriority="51"/>
+    <w:lsdException w:name="List Table 7 Colorful Accent 3" w:uiPriority="52"/>
+    <w:lsdException w:name="List Table 1 Light Accent 4" w:uiPriority="46"/>
+    <w:lsdException w:name="List Table 2 Accent 4" w:uiPriority="47"/>
+    <w:lsdException w:name="List Table 3 Accent 4" w:uiPriority="48"/>
+    <w:lsdException w:name="List Table 4 Accent 4" w:uiPriority="49"/>
+    <w:lsdException w:name="List Table 5 Dark Accent 4" w:uiPriority="50"/>
+    <w:lsdException w:name="List Table 6 Colorful Accent 4" w:uiPriority="51"/>
+    <w:lsdException w:name="List Table 7 Colorful Accent 4" w:uiPriority="52"/>
+    <w:lsdException w:name="List Table 1 Light Accent 5" w:uiPriority="46"/>
+    <w:lsdException w:name="List Table 2 Accent 5" w:uiPriority="47"/>
+    <w:lsdException w:name="List Table 3 Accent 5" w:uiPriority="48"/>
+    <w:lsdException w:name="List Table 4 Accent 5" w:uiPriority="49"/>
+    <w:lsdException w:name="List Table 5 Dark Accent 5" w:uiPriority="50"/>
+    <w:lsdException w:name="List Table 6 Colorful Accent 5" w:uiPriority="51"/>
+    <w:lsdException w:name="List Table 7 Colorful Accent 5" w:uiPriority="52"/>
+    <w:lsdException w:name="List Table 1 Light Accent 6" w:uiPriority="46"/>
+    <w:lsdException w:name="List Table 2 Accent 6" w:uiPriority="47"/>
+    <w:lsdException w:name="List Table 3 Accent 6" w:uiPriority="48"/>
+    <w:lsdException w:name="List Table 4 Accent 6" w:uiPriority="49"/>
+    <w:lsdException w:name="List Table 5 Dark Accent 6" w:uiPriority="50"/>
+    <w:lsdException w:name="List Table 6 Colorful Accent 6" w:uiPriority="51"/>
+    <w:lsdException w:name="List Table 7 Colorful Accent 6" w:uiPriority="52"/>
   </w:latentStyles>
   <w:style w:type="paragraph" w:default="1" w:styleId="Normal">
     <w:name w:val="Normal"/>
@@ -4809,7 +4749,7 @@
   <a:extraClrSchemeLst/>
   <a:extLst>
     <a:ext uri="{05A4C25C-085E-4340-85A3-A5531E510DB2}">
-      <thm15:themeFamily xmlns:thm15="http://schemas.microsoft.com/office/thememl/2012/main" xmlns="" name="Office Theme" id="{62F939B6-93AF-4DB8-9C6B-D6C7DFDC589F}" vid="{4A3C46E8-61CC-4603-A589-7422A47A8E4A}"/>
+      <thm15:themeFamily xmlns:thm15="http://schemas.microsoft.com/office/thememl/2012/main" name="Office Theme" id="{62F939B6-93AF-4DB8-9C6B-D6C7DFDC589F}" vid="{4A3C46E8-61CC-4603-A589-7422A47A8E4A}"/>
     </a:ext>
   </a:extLst>
 </a:theme>

</xml_diff>

<commit_message>
modifique unas cosas en la rama 1 ahora lo fusiono con la rama master
</commit_message>
<xml_diff>
--- a/intro/Informe de GIT.docx
+++ b/intro/Informe de GIT.docx
@@ -3605,7 +3605,23 @@
     <w:p/>
     <w:p>
       <w:r>
-        <w:t>irojgihojeriohjerionbioneroinbiornebionreiobnrioenbionreiobnreiobnreoibnrioenboienboirnborenboprneoibnreoibneroibnerionberionbiorenboirenboirnbioenbiroebnreiobnreiobnreoibneriobnoeribnoerinboiernbiorenboirenbioerbnoiernberionboiernboiernboirenboirenboiernboiernboierbnoierbnreoibnreibnerionbreinboirenbiorebnreionbernboeirnboerinboirenboirenbonernboiernboernboiernboiernoibnerobnernbneronboiernboiernboenboernobnerobnerobneorbneornbnebn</w:t>
+        <w:t>I</w:t>
+      </w:r>
+      <w:r>
+        <w:t>rojgihojeriohjerionbioneroinbiornebionreiobnrioenbionreiobnreiobnreoibnrioenboienboirnborenboprneoibnreoibneroibnerionberionbiorenboirenboirnbioenbiroebnreiobnreiobnreoibneriobnoeribnoerinboiernbiorenboirenbioerbnoiernberionboiernboiernboirenboirenboiernboiernboierbnoierbnreoibnreibnerionbreinboirenbiorebnreionbernboeirnboerinboirenboirenbonernboiernboernboiernboiernoibnerobnernbneronboiernboiernboen</w:t>
+      </w:r>
+      <w:r>
+        <w:t>boernobnerobnerobneorbneornbneb</w:t>
+      </w:r>
+    </w:p>
+    <w:p>
+      <w:proofErr w:type="spellStart"/>
+      <w:r>
+        <w:t>Qwjf</w:t>
+      </w:r>
+      <w:proofErr w:type="spellEnd"/>
+      <w:r>
+        <w:t xml:space="preserve"> jeqngfjewngjwnregnwegnwegjengkjnegjnewgnjewjognjwengjwenfgjkwengkjgnewkgnewjngkjwengkjwengkjwrngjnwejgnkjwegnewjngkjwengkjwengkjnwergkjwebjnkjwenfkjwengjkwengjnewjgnwekgnwgnjewjgnewgnjewjngwegnjewjgnkjwebgkjwbegjbejfbgkjwebgkjdsngkjwenbgjwebgkjbwegfbjegbjwerbjgkjwebgkjwebgkjwebgkjwebgkjwebgkwebgjkwebgjkegbwegjbjwegbjkwebgkbwejgbewkgbwejbgjwejgbewkgwejgbjkwndejgnewgnjwgnjewgnjkwengkjwegnkjwengkjwejgnwekngknwegnwenjgkjwengkjwengkjnewgnjwekgnjewjgnwejngjkwengjwegnwekgnbjkwerbgnkjwebgkjwengjnewkgnwengkjwrngjnskjnvjksdngjwengiowejnigowengwoeingiowenbioweniobnwekbnsdknbewonbkjdnbkjnewroibionewroibndskbndkjnvksdnbkwbnkdnsbklsdnbmklwnbksdnbklsdnbklsdnblkdsnbklsdnbkorenbksdnbsldkbnkldsnbklsdnblksdbndsklbnsdklnbklsdnbkldsnbksdklnblksdnblkdfnbdkfngblkdfbnklfdnbkldnfbklndfklbndfklnbkdfnbkndfkbnksflnbsfklnsdgnnsdgsngkldsngklsdnlkgnsdklnglksdnglksdnglksdnglknsglkdngsdklnglsknglksdnksnglsdkgnlksdngklsdngldksngklsdngklnsdngkl</w:t>
       </w:r>
       <w:bookmarkStart w:id="0" w:name="_GoBack"/>
       <w:bookmarkEnd w:id="0"/>

</xml_diff>